<commit_message>
Se actualizo el archivo de word
</commit_message>
<xml_diff>
--- a/Planificación de Proyecto de Algara Flip7.docx
+++ b/Planificación de Proyecto de Algara Flip7.docx
@@ -79,12 +79,21 @@
                 <w:szCs w:val="28"/>
               </w:rPr>
             </w:pPr>
+            <w:proofErr w:type="spellStart"/>
             <w:r>
               <w:rPr>
                 <w:sz w:val="28"/>
                 <w:szCs w:val="28"/>
               </w:rPr>
-              <w:t>Num. De Control</w:t>
+              <w:t>Num</w:t>
+            </w:r>
+            <w:proofErr w:type="spellEnd"/>
+            <w:r>
+              <w:rPr>
+                <w:sz w:val="28"/>
+                <w:szCs w:val="28"/>
+              </w:rPr>
+              <w:t>. De Control</w:t>
             </w:r>
           </w:p>
         </w:tc>
@@ -202,6 +211,7 @@
                 <w:szCs w:val="22"/>
               </w:rPr>
             </w:pPr>
+            <w:proofErr w:type="spellStart"/>
             <w:r>
               <w:rPr>
                 <w:sz w:val="22"/>
@@ -209,6 +219,7 @@
               </w:rPr>
               <w:t>jorgeemilio-commits</w:t>
             </w:r>
+            <w:proofErr w:type="spellEnd"/>
           </w:p>
         </w:tc>
       </w:tr>
@@ -294,6 +305,7 @@
                 <w:szCs w:val="22"/>
               </w:rPr>
             </w:pPr>
+            <w:proofErr w:type="spellStart"/>
             <w:r>
               <w:rPr>
                 <w:sz w:val="22"/>
@@ -301,6 +313,7 @@
               </w:rPr>
               <w:t>gaelpl</w:t>
             </w:r>
+            <w:proofErr w:type="spellEnd"/>
           </w:p>
           <w:p>
             <w:pPr>
@@ -340,35 +353,7 @@
                 <w:sz w:val="22"/>
                 <w:szCs w:val="22"/>
               </w:rPr>
-              <w:t xml:space="preserve">Fabian Guadalupe </w:t>
-            </w:r>
-            <w:r>
-              <w:rPr>
-                <w:sz w:val="22"/>
-                <w:szCs w:val="22"/>
-              </w:rPr>
-              <w:t>M</w:t>
-            </w:r>
-            <w:r>
-              <w:rPr>
-                <w:sz w:val="22"/>
-                <w:szCs w:val="22"/>
-              </w:rPr>
-              <w:t xml:space="preserve">ontes </w:t>
-            </w:r>
-            <w:r>
-              <w:rPr>
-                <w:sz w:val="22"/>
-                <w:szCs w:val="22"/>
-              </w:rPr>
-              <w:t>C</w:t>
-            </w:r>
-            <w:r>
-              <w:rPr>
-                <w:sz w:val="22"/>
-                <w:szCs w:val="22"/>
-              </w:rPr>
-              <w:t>orrales</w:t>
+              <w:t>Fabian Guadalupe Montes Corrales</w:t>
             </w:r>
           </w:p>
         </w:tc>
@@ -457,10 +442,7 @@
         <w:jc w:val="both"/>
       </w:pPr>
       <w:r>
-        <w:t xml:space="preserve">La liga del </w:t>
-      </w:r>
-      <w:r>
-        <w:t>repositorio de GitHub es esta:</w:t>
+        <w:t>La liga del repositorio de GitHub es esta:</w:t>
       </w:r>
     </w:p>
     <w:p>
@@ -646,19 +628,8 @@
         <w:jc w:val="both"/>
       </w:pPr>
       <w:r>
-        <w:t>Este plan detalla el alcance, las limitaciones y la calendarización para desarrollar la lógica completa del juego de cartas Flip7</w:t>
-      </w:r>
-      <w:r>
-        <w:t xml:space="preserve"> </w:t>
-      </w:r>
-      <w:r>
-        <w:t>e integrarla al sistema Cliente-Servidor.</w:t>
-      </w:r>
-    </w:p>
-    <w:p>
-      <w:pPr>
-        <w:jc w:val="both"/>
-      </w:pPr>
+        <w:t>Este plan detalla el alcance, las limitaciones y la calendarización para desarrollar la lógica completa del juego de cartas Flip7 e integrarla al sistema Cliente-Servidor.</w:t>
+      </w:r>
     </w:p>
     <w:p>
       <w:r>
@@ -674,7 +645,13 @@
     </w:p>
     <w:p>
       <w:r>
-        <w:t>El objetivo es desarrollar la lógica de juego de Flip7 para partidas de 2 a 6 jugadores, manejando todos los elementos de las cartas y reglas.</w:t>
+        <w:t xml:space="preserve">El objetivo es desarrollar la lógica de juego de Flip7 para partidas de </w:t>
+      </w:r>
+      <w:r>
+        <w:t>3</w:t>
+      </w:r>
+      <w:r>
+        <w:t xml:space="preserve"> a 6 jugadores, manejando todos los elementos de las cartas y reglas.</w:t>
       </w:r>
     </w:p>
     <w:p>
@@ -688,17 +665,7 @@
           <w:ilvl w:val="0"/>
           <w:numId w:val="5"/>
         </w:numPr>
-      </w:pPr>
-      <w:r>
-        <w:t>Clase: Creación del objeto central que gestionará el estado de una partida multijugador.</w:t>
-      </w:r>
-    </w:p>
-    <w:p>
-      <w:pPr>
-        <w:numPr>
-          <w:ilvl w:val="0"/>
-          <w:numId w:val="5"/>
-        </w:numPr>
+        <w:jc w:val="both"/>
       </w:pPr>
       <w:r>
         <w:t>Mazo Completo: Implementación de la baraja completa, incluyendo:</w:t>
@@ -710,15 +677,10 @@
           <w:ilvl w:val="1"/>
           <w:numId w:val="5"/>
         </w:numPr>
-      </w:pPr>
-      <w:r>
-        <w:t>Cartas Numéricas: Valores de 1 a 12 (con cantidades correspondientes a su valor, ej. dos 2s, siete 7s</w:t>
-      </w:r>
-      <w:r>
-        <w:t>, un 0</w:t>
-      </w:r>
-      <w:r>
-        <w:t>).</w:t>
+        <w:jc w:val="both"/>
+      </w:pPr>
+      <w:r>
+        <w:t>Cartas Numéricas: Valores de 1 a 12 (con cantidades correspondientes a su valor, ej. dos 2s, siete 7s, un 0).</w:t>
       </w:r>
     </w:p>
     <w:p>
@@ -727,18 +689,18 @@
           <w:ilvl w:val="1"/>
           <w:numId w:val="5"/>
         </w:numPr>
-      </w:pPr>
-      <w:r>
-        <w:t>Cartas de Acción</w:t>
-      </w:r>
-      <w:r>
-        <w:t>: Implementación de los efectos de "Second Chance" (Segunda Oportunidad), "Freeze" (Congelar) y "</w:t>
-      </w:r>
-      <w:r>
-        <w:t>Jalar</w:t>
-      </w:r>
-      <w:r>
-        <w:t xml:space="preserve"> 3 Cartas".</w:t>
+        <w:jc w:val="both"/>
+      </w:pPr>
+      <w:r>
+        <w:t>Cartas de Acción: Implementación de los efectos de "Second Chance" (Segunda Oportunidad), "</w:t>
+      </w:r>
+      <w:proofErr w:type="spellStart"/>
+      <w:r>
+        <w:t>Freeze</w:t>
+      </w:r>
+      <w:proofErr w:type="spellEnd"/>
+      <w:r>
+        <w:t>" (Congelar) y "Jalar 3 Cartas".</w:t>
       </w:r>
     </w:p>
     <w:p>
@@ -747,18 +709,85 @@
           <w:ilvl w:val="1"/>
           <w:numId w:val="5"/>
         </w:numPr>
-      </w:pPr>
-      <w:r>
-        <w:t xml:space="preserve">Cartas </w:t>
-      </w:r>
-      <w:r>
-        <w:t>Bonus</w:t>
-      </w:r>
-      <w:r>
-        <w:t xml:space="preserve">: Implementación de cartas que otorgan puntos extra o multiplican la puntuación (ej. x2 o </w:t>
-      </w:r>
-      <w:r>
-        <w:t>+10</w:t>
+        <w:jc w:val="both"/>
+      </w:pPr>
+      <w:r>
+        <w:t xml:space="preserve">Carta “Second Chance”: Si un jugador </w:t>
+      </w:r>
+      <w:r>
+        <w:t>jala</w:t>
+      </w:r>
+      <w:r>
+        <w:t xml:space="preserve"> esta carta cuando iban a hacer “BUST” se le dará otra vida y se descarta esta carta, si el jugador ya tiene esta carta, se tendrá que seleccionar a otro jugador, en el caso de que no </w:t>
+      </w:r>
+      <w:r>
+        <w:t>haya</w:t>
+      </w:r>
+      <w:r>
+        <w:t xml:space="preserve"> otro </w:t>
+      </w:r>
+      <w:r>
+        <w:t>se descartará esta carta.</w:t>
+      </w:r>
+    </w:p>
+    <w:p>
+      <w:pPr>
+        <w:numPr>
+          <w:ilvl w:val="1"/>
+          <w:numId w:val="5"/>
+        </w:numPr>
+        <w:jc w:val="both"/>
+      </w:pPr>
+      <w:r>
+        <w:t>Carta “</w:t>
+      </w:r>
+      <w:proofErr w:type="spellStart"/>
+      <w:r>
+        <w:t>Freeze</w:t>
+      </w:r>
+      <w:proofErr w:type="spellEnd"/>
+      <w:r>
+        <w:t>”: Si un jugador jala esta carta tendrá que seleccionar a que jugador quiere forzar a que hagan “STAY”.</w:t>
+      </w:r>
+    </w:p>
+    <w:p>
+      <w:pPr>
+        <w:numPr>
+          <w:ilvl w:val="1"/>
+          <w:numId w:val="5"/>
+        </w:numPr>
+        <w:jc w:val="both"/>
+      </w:pPr>
+      <w:r>
+        <w:t>Carta “</w:t>
+      </w:r>
+      <w:proofErr w:type="spellStart"/>
+      <w:r>
+        <w:t>Flip</w:t>
+      </w:r>
+      <w:proofErr w:type="spellEnd"/>
+      <w:r>
+        <w:t xml:space="preserve"> </w:t>
+      </w:r>
+      <w:proofErr w:type="spellStart"/>
+      <w:r>
+        <w:t>Three</w:t>
+      </w:r>
+      <w:proofErr w:type="spellEnd"/>
+      <w:r>
+        <w:t>”: Si un jugador jala esta carta tendrá que seleccionar a que jugador tendrá que jalar tres cartas seguidas, si salen cartas de acción se resolverán al final de jalar tres cartas si es que el jugador no hace “BUST”, excepto la carta “Second Chance” que al ser jalada funcionara como normal.</w:t>
+      </w:r>
+    </w:p>
+    <w:p>
+      <w:pPr>
+        <w:numPr>
+          <w:ilvl w:val="1"/>
+          <w:numId w:val="5"/>
+        </w:numPr>
+        <w:jc w:val="both"/>
+      </w:pPr>
+      <w:r>
+        <w:t>Cartas Bonus: Implementación de cartas que otorgan puntos extra o multiplican la puntuación (ej. x2 o +10</w:t>
       </w:r>
       <w:r>
         <w:t xml:space="preserve"> que no es considerado para el x2</w:t>
@@ -780,7 +809,13 @@
         </w:numPr>
       </w:pPr>
       <w:r>
-        <w:t>Configuración: Establecer el flujo de inicio de partida para 2 a 6 jugadores.</w:t>
+        <w:t xml:space="preserve">Configuración: Establecer el flujo de inicio de partida para </w:t>
+      </w:r>
+      <w:r>
+        <w:t>3</w:t>
+      </w:r>
+      <w:r>
+        <w:t xml:space="preserve"> a 6 jugadores.</w:t>
       </w:r>
     </w:p>
     <w:p>
@@ -792,23 +827,6 @@
       </w:pPr>
       <w:r>
         <w:t>Turnos y Rondas: Implementación del orden de turnos y la lógica de fin de ronda (cuando todos pasan o pierden).</w:t>
-      </w:r>
-    </w:p>
-    <w:p>
-      <w:pPr>
-        <w:numPr>
-          <w:ilvl w:val="0"/>
-          <w:numId w:val="6"/>
-        </w:numPr>
-      </w:pPr>
-      <w:r>
-        <w:t>Lógic</w:t>
-      </w:r>
-      <w:r>
-        <w:t>a</w:t>
-      </w:r>
-      <w:r>
-        <w:t>:</w:t>
       </w:r>
     </w:p>
     <w:p>
@@ -820,22 +838,13 @@
         <w:jc w:val="both"/>
       </w:pPr>
       <w:r>
-        <w:t xml:space="preserve">BUST: </w:t>
-      </w:r>
-      <w:r>
-        <w:t>Detecta si la carta</w:t>
-      </w:r>
-      <w:r>
-        <w:t xml:space="preserve"> de número</w:t>
-      </w:r>
-      <w:r>
-        <w:t xml:space="preserve"> que se jalo es igual que ha una de las que el jugador tiene y si lo es automáticamente perderá esa ronda y se anularan sus puntos, al menos de que tenga una </w:t>
-      </w:r>
-      <w:r>
-        <w:t>"Second Chance"</w:t>
-      </w:r>
-      <w:r>
-        <w:t xml:space="preserve"> y en ese caso se consumirá y se seguirá jugando.</w:t>
+        <w:t xml:space="preserve">Inicia </w:t>
+      </w:r>
+      <w:r>
+        <w:t>el un jugador aleatorio</w:t>
+      </w:r>
+      <w:r>
+        <w:t xml:space="preserve"> de la partida y después de su turno se va al siguiente.</w:t>
       </w:r>
     </w:p>
     <w:p>
@@ -844,36 +853,14 @@
           <w:ilvl w:val="1"/>
           <w:numId w:val="6"/>
         </w:numPr>
-      </w:pPr>
-      <w:r>
-        <w:t>Regla "Flip 7": Dete</w:t>
-      </w:r>
-      <w:r>
-        <w:t>cta</w:t>
-      </w:r>
-      <w:r>
-        <w:t xml:space="preserve"> automática cuando un jugador logra </w:t>
-      </w:r>
-      <w:r>
-        <w:t>jalar</w:t>
-      </w:r>
-      <w:r>
-        <w:t xml:space="preserve"> 7 cartas </w:t>
-      </w:r>
-      <w:r>
-        <w:t>de numero</w:t>
-      </w:r>
-      <w:r>
-        <w:t xml:space="preserve"> diferentes en </w:t>
-      </w:r>
-      <w:r>
-        <w:t>una sola ronda</w:t>
-      </w:r>
-      <w:r>
-        <w:t xml:space="preserve">. Esto debe provocar el fin inmediato de la ronda y </w:t>
-      </w:r>
-      <w:r>
-        <w:t>da un bonus de 15 puntos (que no se consideran para el x2).</w:t>
+        <w:jc w:val="both"/>
+      </w:pPr>
+      <w:r>
+        <w:lastRenderedPageBreak/>
+        <w:t xml:space="preserve">Ya que todos los jugadores </w:t>
+      </w:r>
+      <w:r>
+        <w:t>estén en BUST o hayan hecho STAY se acabará la ronda y se sumara la puntuación a un total que se guarda.</w:t>
       </w:r>
     </w:p>
     <w:p>
@@ -882,22 +869,28 @@
           <w:ilvl w:val="1"/>
           <w:numId w:val="6"/>
         </w:numPr>
-      </w:pPr>
-      <w:r>
-        <w:lastRenderedPageBreak/>
-        <w:t xml:space="preserve">STAY: Si el jugador ya no quiere jalar </w:t>
-      </w:r>
-      <w:r>
-        <w:t>más</w:t>
-      </w:r>
-      <w:r>
-        <w:t xml:space="preserve"> cartas o es “congelado” ya no podrá jalar </w:t>
-      </w:r>
-      <w:r>
-        <w:t>más</w:t>
-      </w:r>
-      <w:r>
-        <w:t xml:space="preserve"> cartas o ser afectado por cartas de acción.</w:t>
+        <w:jc w:val="both"/>
+      </w:pPr>
+      <w:r>
+        <w:t>Cuando se acaba la ronda todas las cartas de los jugadores se van a una pila de descartes.</w:t>
+      </w:r>
+    </w:p>
+    <w:p>
+      <w:pPr>
+        <w:numPr>
+          <w:ilvl w:val="1"/>
+          <w:numId w:val="6"/>
+        </w:numPr>
+        <w:jc w:val="both"/>
+      </w:pPr>
+      <w:r>
+        <w:t xml:space="preserve">Cuando se acaban las cartas de la baraja se </w:t>
+      </w:r>
+      <w:r>
+        <w:t>barajeará</w:t>
+      </w:r>
+      <w:r>
+        <w:t xml:space="preserve"> la pila de descartes y se hará la nueva baraja.</w:t>
       </w:r>
     </w:p>
     <w:p>
@@ -908,42 +901,252 @@
         </w:numPr>
       </w:pPr>
       <w:r>
-        <w:t xml:space="preserve">Puntuación: Cálculo de la puntuación al </w:t>
-      </w:r>
-      <w:r>
-        <w:t>acabar la ronda</w:t>
-      </w:r>
-      <w:r>
-        <w:t>, aplicando multiplicadores</w:t>
-      </w:r>
-      <w:r>
-        <w:t xml:space="preserve"> primero</w:t>
-      </w:r>
-      <w:r>
-        <w:t>,</w:t>
-      </w:r>
-      <w:r>
-        <w:t xml:space="preserve"> después los bonus</w:t>
-      </w:r>
-      <w:r>
-        <w:t xml:space="preserve"> y el bon</w:t>
-      </w:r>
-      <w:r>
-        <w:t>us de</w:t>
-      </w:r>
-      <w:r>
-        <w:t xml:space="preserve"> Flip 7.</w:t>
-      </w:r>
-    </w:p>
-    <w:p>
-      <w:pPr>
+        <w:t>Lógic</w:t>
+      </w:r>
+      <w:r>
+        <w:t>a</w:t>
+      </w:r>
+      <w:r>
+        <w:t xml:space="preserve"> del juego</w:t>
+      </w:r>
+      <w:r>
+        <w:t>:</w:t>
+      </w:r>
+    </w:p>
+    <w:p>
+      <w:pPr>
+        <w:numPr>
+          <w:ilvl w:val="1"/>
+          <w:numId w:val="6"/>
+        </w:numPr>
+        <w:jc w:val="both"/>
+      </w:pPr>
+      <w:r>
+        <w:t>Turno del jugador: El jugador cuando es su turno tiene que usar los comandos /jalar y /parar, si no es el</w:t>
+      </w:r>
+      <w:r>
+        <w:t xml:space="preserve"> turno del jugador se le avisara que no es su turno, pero todavía el jugador puede hablar normalmente.</w:t>
+      </w:r>
+    </w:p>
+    <w:p>
+      <w:pPr>
+        <w:numPr>
+          <w:ilvl w:val="1"/>
+          <w:numId w:val="6"/>
+        </w:numPr>
+        <w:jc w:val="both"/>
+      </w:pPr>
+      <w:r>
+        <w:t xml:space="preserve">BUST: </w:t>
+      </w:r>
+      <w:r>
+        <w:t>Detecta si la carta</w:t>
+      </w:r>
+      <w:r>
+        <w:t xml:space="preserve"> de número</w:t>
+      </w:r>
+      <w:r>
+        <w:t xml:space="preserve"> que se jalo es igual que ha una de las que el jugador tiene y si lo es automáticamente perderá esa ronda y se anularan sus puntos, al menos de que tenga una "Second Chance" y en ese caso se consumirá y se seguirá jugando.</w:t>
+      </w:r>
+    </w:p>
+    <w:p>
+      <w:pPr>
+        <w:numPr>
+          <w:ilvl w:val="1"/>
+          <w:numId w:val="6"/>
+        </w:numPr>
+        <w:jc w:val="both"/>
+      </w:pPr>
+      <w:r>
+        <w:t>Regla "Flip 7": Dete</w:t>
+      </w:r>
+      <w:r>
+        <w:t>cta</w:t>
+      </w:r>
+      <w:r>
+        <w:t xml:space="preserve"> automática cuando un jugador logra </w:t>
+      </w:r>
+      <w:r>
+        <w:t>jalar</w:t>
+      </w:r>
+      <w:r>
+        <w:t xml:space="preserve"> 7 cartas </w:t>
+      </w:r>
+      <w:r>
+        <w:t>de numero</w:t>
+      </w:r>
+      <w:r>
+        <w:t xml:space="preserve"> diferentes en </w:t>
+      </w:r>
+      <w:r>
+        <w:t>una sola ronda</w:t>
+      </w:r>
+      <w:r>
+        <w:t xml:space="preserve">. Esto debe provocar el fin inmediato de la ronda y </w:t>
+      </w:r>
+      <w:r>
+        <w:t>da un bonus de 15 puntos (que no se consideran para el x2).</w:t>
+      </w:r>
+    </w:p>
+    <w:p>
+      <w:pPr>
+        <w:numPr>
+          <w:ilvl w:val="1"/>
+          <w:numId w:val="6"/>
+        </w:numPr>
+        <w:jc w:val="both"/>
+      </w:pPr>
+      <w:r>
+        <w:t xml:space="preserve">STAY: Si el jugador ya no quiere jalar </w:t>
+      </w:r>
+      <w:r>
+        <w:t>más</w:t>
+      </w:r>
+      <w:r>
+        <w:t xml:space="preserve"> cartas o es “congelado” ya no podrá jalar </w:t>
+      </w:r>
+      <w:r>
+        <w:t>más</w:t>
+      </w:r>
+      <w:r>
+        <w:t xml:space="preserve"> cartas o ser afectado por cartas de acción.</w:t>
+      </w:r>
+    </w:p>
+    <w:p>
+      <w:pPr>
+        <w:numPr>
+          <w:ilvl w:val="1"/>
+          <w:numId w:val="6"/>
+        </w:numPr>
+        <w:jc w:val="both"/>
+      </w:pPr>
+      <w:r>
+        <w:t xml:space="preserve">Tiempo de turno: Al ser el turno del jugador se le da un tiempo para decidir si quieren seguir jalando o hacer STAY. Al usar una carta de acción el jugador también tiene </w:t>
+      </w:r>
+      <w:r>
+        <w:t>una cantidad de tiempo</w:t>
+      </w:r>
+      <w:r>
+        <w:t xml:space="preserve"> para elegir a alguien si no se elige se va a hacer el efecto en un jugador aleatorio al que sea aplicable.</w:t>
+      </w:r>
+    </w:p>
+    <w:p>
+      <w:pPr>
+        <w:numPr>
+          <w:ilvl w:val="1"/>
+          <w:numId w:val="6"/>
+        </w:numPr>
+        <w:jc w:val="both"/>
+      </w:pPr>
+      <w:r>
+        <w:t>Suspensión de partida: Los usuarios podrán suspender la partida si están todos de acuerdo y dejarla guardarla para poder continuarla después. Los usuarios podrán todavía unirse a otras partidas</w:t>
+      </w:r>
+    </w:p>
+    <w:p>
+      <w:pPr>
+        <w:pStyle w:val="ListParagraph"/>
         <w:numPr>
           <w:ilvl w:val="0"/>
           <w:numId w:val="6"/>
         </w:numPr>
       </w:pPr>
       <w:r>
-        <w:t>Fin de Partida: Detección del primer jugador que alcanza o supera los 200 puntos al final de una ronda.</w:t>
+        <w:t>Lógica de la baraja:</w:t>
+      </w:r>
+    </w:p>
+    <w:p>
+      <w:pPr>
+        <w:numPr>
+          <w:ilvl w:val="1"/>
+          <w:numId w:val="6"/>
+        </w:numPr>
+      </w:pPr>
+      <w:r>
+        <w:t>Barajear: Al final de una ronda no se barajean las cartas, solo de barajean si se acaban todas las cartas de la baraja, así los jugadores tienen que poner atención a las cartas que ya aparecieron.</w:t>
+      </w:r>
+    </w:p>
+    <w:p>
+      <w:pPr>
+        <w:numPr>
+          <w:ilvl w:val="0"/>
+          <w:numId w:val="6"/>
+        </w:numPr>
+      </w:pPr>
+      <w:r>
+        <w:t xml:space="preserve">Puntuación: Cálculo de la puntuación al </w:t>
+      </w:r>
+      <w:r>
+        <w:t>acabar la ronda</w:t>
+      </w:r>
+      <w:r>
+        <w:t>, aplicando multiplicadores</w:t>
+      </w:r>
+      <w:r>
+        <w:t xml:space="preserve"> primero</w:t>
+      </w:r>
+      <w:r>
+        <w:t>,</w:t>
+      </w:r>
+      <w:r>
+        <w:t xml:space="preserve"> después los bonus</w:t>
+      </w:r>
+      <w:r>
+        <w:t xml:space="preserve"> y el bon</w:t>
+      </w:r>
+      <w:r>
+        <w:t>us de</w:t>
+      </w:r>
+      <w:r>
+        <w:t xml:space="preserve"> Flip 7.</w:t>
+      </w:r>
+    </w:p>
+    <w:p>
+      <w:pPr>
+        <w:numPr>
+          <w:ilvl w:val="0"/>
+          <w:numId w:val="6"/>
+        </w:numPr>
+      </w:pPr>
+      <w:r>
+        <w:lastRenderedPageBreak/>
+        <w:t xml:space="preserve">Desconexión: Si un jugador se desconecta todas sus cartas van a la pila de descartes. </w:t>
+      </w:r>
+    </w:p>
+    <w:p>
+      <w:pPr>
+        <w:numPr>
+          <w:ilvl w:val="0"/>
+          <w:numId w:val="6"/>
+        </w:numPr>
+      </w:pPr>
+      <w:r>
+        <w:t>Fin de Partida: Detección del primer jugador que alcanza o supera los 200 puntos al final de una ronda</w:t>
+      </w:r>
+      <w:r>
+        <w:t>, en el caso de que dos jugadores tengan 200 o m</w:t>
+      </w:r>
+      <w:r>
+        <w:t>á</w:t>
+      </w:r>
+      <w:r>
+        <w:t xml:space="preserve">s puntos en el final de </w:t>
+      </w:r>
+      <w:r>
+        <w:t>una</w:t>
+      </w:r>
+      <w:r>
+        <w:t xml:space="preserve"> ronda</w:t>
+      </w:r>
+      <w:r>
+        <w:t xml:space="preserve">, el que tenga </w:t>
+      </w:r>
+      <w:proofErr w:type="spellStart"/>
+      <w:r>
+        <w:t>mas</w:t>
+      </w:r>
+      <w:proofErr w:type="spellEnd"/>
+      <w:r>
+        <w:t xml:space="preserve"> puntos ganara y si llega el caso extremo de que tengan la misma puntuación, se consideran a ambos ganadores.</w:t>
       </w:r>
     </w:p>
     <w:p>
@@ -959,7 +1162,7 @@
         </w:numPr>
       </w:pPr>
       <w:r>
-        <w:t>Manejo de Salas: Implementación de comandos para que los usuarios logueados</w:t>
+        <w:t>Manejo de Salas: Implementación de comandos para que los usuarios l</w:t>
       </w:r>
       <w:r>
         <w:t xml:space="preserve"> </w:t>
@@ -968,7 +1171,7 @@
         <w:t>puedan crear, unirse e iniciar partidas</w:t>
       </w:r>
       <w:r>
-        <w:t>, los usuarios invitados solo podrán unirse a salas no podrán crearlas</w:t>
+        <w:t>, si todos se salen de una sala, esa sala es borrada</w:t>
       </w:r>
       <w:r>
         <w:t>.</w:t>
@@ -1014,6 +1217,1620 @@
         <w:t>, qué carta salió, estado actual del tablero y puntuaciones).</w:t>
       </w:r>
     </w:p>
+    <w:p>
+      <w:pPr>
+        <w:numPr>
+          <w:ilvl w:val="0"/>
+          <w:numId w:val="7"/>
+        </w:numPr>
+      </w:pPr>
+      <w:r>
+        <w:t>Inicialización</w:t>
+      </w:r>
+      <w:r>
+        <w:t xml:space="preserve"> de partidas: Cuando hay 3 o m</w:t>
+      </w:r>
+      <w:r>
+        <w:t>á</w:t>
+      </w:r>
+      <w:r>
+        <w:t xml:space="preserve">s jugadores en una </w:t>
+      </w:r>
+      <w:r>
+        <w:t>sala y si 3 o más jugadores escriben /listo se iniciará la partida con todos los jugadores de la sala.</w:t>
+      </w:r>
+    </w:p>
+    <w:p>
+      <w:pPr>
+        <w:numPr>
+          <w:ilvl w:val="0"/>
+          <w:numId w:val="7"/>
+        </w:numPr>
+      </w:pPr>
+      <w:r>
+        <w:t xml:space="preserve">Suspender partida: Cuando todos los jugadores estén de acuerdo se podrá suspender la partida y se guardara en una base de datos para poder continuarse </w:t>
+      </w:r>
+      <w:r>
+        <w:t>después</w:t>
+      </w:r>
+      <w:r>
+        <w:t>.</w:t>
+      </w:r>
+    </w:p>
+    <w:p>
+      <w:pPr>
+        <w:numPr>
+          <w:ilvl w:val="0"/>
+          <w:numId w:val="7"/>
+        </w:numPr>
+      </w:pPr>
+      <w:r>
+        <w:t>Continuar partidas: Cuando todos los jugadores suspend</w:t>
+      </w:r>
+      <w:r>
+        <w:t>a</w:t>
+      </w:r>
+      <w:r>
+        <w:t>n la parti</w:t>
+      </w:r>
+      <w:r>
+        <w:t>da se pueden continuar después si están de acuerdo.</w:t>
+      </w:r>
+    </w:p>
+    <w:p>
+      <w:r>
+        <w:t>D. Clases del Programa:</w:t>
+      </w:r>
+    </w:p>
+    <w:p>
+      <w:r>
+        <w:t xml:space="preserve">       1.  Clases del Cliente: </w:t>
+      </w:r>
+    </w:p>
+    <w:tbl>
+      <w:tblPr>
+        <w:tblStyle w:val="TableGrid"/>
+        <w:tblW w:w="0" w:type="auto"/>
+        <w:tblLook w:val="04A0" w:firstRow="1" w:lastRow="0" w:firstColumn="1" w:lastColumn="0" w:noHBand="0" w:noVBand="1"/>
+      </w:tblPr>
+      <w:tblGrid>
+        <w:gridCol w:w="1568"/>
+        <w:gridCol w:w="7782"/>
+      </w:tblGrid>
+      <w:tr>
+        <w:tc>
+          <w:tcPr>
+            <w:tcW w:w="0" w:type="auto"/>
+            <w:vAlign w:val="center"/>
+            <w:hideMark/>
+          </w:tcPr>
+          <w:p>
+            <w:pPr>
+              <w:spacing w:after="160" w:line="278" w:lineRule="auto"/>
+              <w:jc w:val="center"/>
+            </w:pPr>
+            <w:r>
+              <w:rPr>
+                <w:b/>
+                <w:bCs/>
+              </w:rPr>
+              <w:t>Clase</w:t>
+            </w:r>
+          </w:p>
+        </w:tc>
+        <w:tc>
+          <w:tcPr>
+            <w:tcW w:w="0" w:type="auto"/>
+            <w:vAlign w:val="center"/>
+            <w:hideMark/>
+          </w:tcPr>
+          <w:p>
+            <w:pPr>
+              <w:spacing w:after="160" w:line="278" w:lineRule="auto"/>
+              <w:jc w:val="center"/>
+            </w:pPr>
+            <w:r>
+              <w:rPr>
+                <w:b/>
+                <w:bCs/>
+              </w:rPr>
+              <w:t>Descripción</w:t>
+            </w:r>
+          </w:p>
+        </w:tc>
+      </w:tr>
+      <w:tr>
+        <w:tc>
+          <w:tcPr>
+            <w:tcW w:w="0" w:type="auto"/>
+            <w:vAlign w:val="center"/>
+            <w:hideMark/>
+          </w:tcPr>
+          <w:p>
+            <w:pPr>
+              <w:spacing w:after="160" w:line="278" w:lineRule="auto"/>
+              <w:jc w:val="center"/>
+            </w:pPr>
+            <w:proofErr w:type="spellStart"/>
+            <w:r>
+              <w:rPr>
+                <w:b/>
+                <w:bCs/>
+              </w:rPr>
+              <w:t>ClienteMulti</w:t>
+            </w:r>
+            <w:proofErr w:type="spellEnd"/>
+          </w:p>
+        </w:tc>
+        <w:tc>
+          <w:tcPr>
+            <w:tcW w:w="0" w:type="auto"/>
+            <w:vAlign w:val="center"/>
+            <w:hideMark/>
+          </w:tcPr>
+          <w:p>
+            <w:pPr>
+              <w:spacing w:after="160" w:line="278" w:lineRule="auto"/>
+              <w:jc w:val="center"/>
+            </w:pPr>
+            <w:r>
+              <w:t>Maneja la conexión y reconexión con el servidor, lanzando los hilos de envío y recepción.</w:t>
+            </w:r>
+          </w:p>
+        </w:tc>
+      </w:tr>
+      <w:tr>
+        <w:tc>
+          <w:tcPr>
+            <w:tcW w:w="0" w:type="auto"/>
+            <w:vAlign w:val="center"/>
+            <w:hideMark/>
+          </w:tcPr>
+          <w:p>
+            <w:pPr>
+              <w:spacing w:after="160" w:line="278" w:lineRule="auto"/>
+              <w:jc w:val="center"/>
+            </w:pPr>
+            <w:proofErr w:type="spellStart"/>
+            <w:r>
+              <w:rPr>
+                <w:b/>
+                <w:bCs/>
+              </w:rPr>
+              <w:t>ParaMandar</w:t>
+            </w:r>
+            <w:proofErr w:type="spellEnd"/>
+          </w:p>
+        </w:tc>
+        <w:tc>
+          <w:tcPr>
+            <w:tcW w:w="0" w:type="auto"/>
+            <w:vAlign w:val="center"/>
+            <w:hideMark/>
+          </w:tcPr>
+          <w:p>
+            <w:pPr>
+              <w:spacing w:after="160" w:line="278" w:lineRule="auto"/>
+              <w:jc w:val="center"/>
+            </w:pPr>
+            <w:r>
+              <w:t xml:space="preserve">Lee la entrada del teclado y envía los mensajes al servidor. </w:t>
+            </w:r>
+          </w:p>
+        </w:tc>
+      </w:tr>
+      <w:tr>
+        <w:tc>
+          <w:tcPr>
+            <w:tcW w:w="0" w:type="auto"/>
+            <w:vAlign w:val="center"/>
+            <w:hideMark/>
+          </w:tcPr>
+          <w:p>
+            <w:pPr>
+              <w:spacing w:after="160" w:line="278" w:lineRule="auto"/>
+              <w:jc w:val="center"/>
+            </w:pPr>
+            <w:proofErr w:type="spellStart"/>
+            <w:r>
+              <w:rPr>
+                <w:b/>
+                <w:bCs/>
+              </w:rPr>
+              <w:t>ParaRecibir</w:t>
+            </w:r>
+            <w:proofErr w:type="spellEnd"/>
+          </w:p>
+        </w:tc>
+        <w:tc>
+          <w:tcPr>
+            <w:tcW w:w="0" w:type="auto"/>
+            <w:vAlign w:val="center"/>
+            <w:hideMark/>
+          </w:tcPr>
+          <w:p>
+            <w:pPr>
+              <w:spacing w:after="160" w:line="278" w:lineRule="auto"/>
+              <w:jc w:val="center"/>
+            </w:pPr>
+            <w:r>
+              <w:t>Escucha y muestra los mensajes recibidos del servidor.</w:t>
+            </w:r>
+          </w:p>
+        </w:tc>
+      </w:tr>
+    </w:tbl>
+    <w:p/>
+    <w:p/>
+    <w:p>
+      <w:pPr>
+        <w:pStyle w:val="ListParagraph"/>
+        <w:numPr>
+          <w:ilvl w:val="0"/>
+          <w:numId w:val="5"/>
+        </w:numPr>
+      </w:pPr>
+      <w:r>
+        <w:lastRenderedPageBreak/>
+        <w:t>Clases del Servidor:</w:t>
+      </w:r>
+    </w:p>
+    <w:tbl>
+      <w:tblPr>
+        <w:tblStyle w:val="TableGrid"/>
+        <w:tblW w:w="0" w:type="auto"/>
+        <w:tblLook w:val="04A0" w:firstRow="1" w:lastRow="0" w:firstColumn="1" w:lastColumn="0" w:noHBand="0" w:noVBand="1"/>
+      </w:tblPr>
+      <w:tblGrid>
+        <w:gridCol w:w="2912"/>
+        <w:gridCol w:w="6438"/>
+      </w:tblGrid>
+      <w:tr>
+        <w:tc>
+          <w:tcPr>
+            <w:tcW w:w="0" w:type="auto"/>
+            <w:vAlign w:val="center"/>
+            <w:hideMark/>
+          </w:tcPr>
+          <w:p>
+            <w:pPr>
+              <w:spacing w:after="160" w:line="278" w:lineRule="auto"/>
+              <w:jc w:val="center"/>
+            </w:pPr>
+            <w:r>
+              <w:rPr>
+                <w:b/>
+                <w:bCs/>
+              </w:rPr>
+              <w:t>Clase</w:t>
+            </w:r>
+          </w:p>
+        </w:tc>
+        <w:tc>
+          <w:tcPr>
+            <w:tcW w:w="0" w:type="auto"/>
+            <w:vAlign w:val="center"/>
+            <w:hideMark/>
+          </w:tcPr>
+          <w:p>
+            <w:pPr>
+              <w:spacing w:after="160" w:line="278" w:lineRule="auto"/>
+              <w:jc w:val="center"/>
+            </w:pPr>
+            <w:r>
+              <w:rPr>
+                <w:b/>
+                <w:bCs/>
+              </w:rPr>
+              <w:t>Descripción</w:t>
+            </w:r>
+          </w:p>
+        </w:tc>
+      </w:tr>
+      <w:tr>
+        <w:tc>
+          <w:tcPr>
+            <w:tcW w:w="0" w:type="auto"/>
+            <w:vAlign w:val="center"/>
+            <w:hideMark/>
+          </w:tcPr>
+          <w:p>
+            <w:pPr>
+              <w:spacing w:after="160" w:line="278" w:lineRule="auto"/>
+              <w:jc w:val="center"/>
+            </w:pPr>
+            <w:r>
+              <w:rPr>
+                <w:b/>
+                <w:bCs/>
+              </w:rPr>
+              <w:t>ServidorMulti</w:t>
+            </w:r>
+          </w:p>
+        </w:tc>
+        <w:tc>
+          <w:tcPr>
+            <w:tcW w:w="0" w:type="auto"/>
+            <w:hideMark/>
+          </w:tcPr>
+          <w:p>
+            <w:pPr>
+              <w:spacing w:after="160" w:line="278" w:lineRule="auto"/>
+              <w:rPr>
+                <w:sz w:val="22"/>
+                <w:szCs w:val="22"/>
+              </w:rPr>
+            </w:pPr>
+            <w:r>
+              <w:rPr>
+                <w:sz w:val="22"/>
+                <w:szCs w:val="22"/>
+              </w:rPr>
+              <w:t>Clase principal (</w:t>
+            </w:r>
+            <w:proofErr w:type="spellStart"/>
+            <w:r>
+              <w:rPr>
+                <w:sz w:val="22"/>
+                <w:szCs w:val="22"/>
+              </w:rPr>
+              <w:t>main</w:t>
+            </w:r>
+            <w:proofErr w:type="spellEnd"/>
+            <w:r>
+              <w:rPr>
+                <w:sz w:val="22"/>
+                <w:szCs w:val="22"/>
+              </w:rPr>
+              <w:t xml:space="preserve">). Inicia el </w:t>
+            </w:r>
+            <w:proofErr w:type="spellStart"/>
+            <w:r>
+              <w:rPr>
+                <w:sz w:val="22"/>
+                <w:szCs w:val="22"/>
+              </w:rPr>
+              <w:t>ServerSocket</w:t>
+            </w:r>
+            <w:proofErr w:type="spellEnd"/>
+            <w:r>
+              <w:rPr>
+                <w:sz w:val="22"/>
+                <w:szCs w:val="22"/>
+              </w:rPr>
+              <w:t xml:space="preserve"> en el puerto 8081, acepta conexiones entrantes y crea un hilo nuevo para cada cliente conectado.</w:t>
+            </w:r>
+          </w:p>
+        </w:tc>
+      </w:tr>
+      <w:tr>
+        <w:tc>
+          <w:tcPr>
+            <w:tcW w:w="0" w:type="auto"/>
+            <w:vAlign w:val="center"/>
+            <w:hideMark/>
+          </w:tcPr>
+          <w:p>
+            <w:pPr>
+              <w:spacing w:after="160" w:line="278" w:lineRule="auto"/>
+              <w:jc w:val="center"/>
+            </w:pPr>
+            <w:proofErr w:type="spellStart"/>
+            <w:r>
+              <w:rPr>
+                <w:b/>
+                <w:bCs/>
+              </w:rPr>
+              <w:t>ContextoServidor</w:t>
+            </w:r>
+            <w:proofErr w:type="spellEnd"/>
+          </w:p>
+        </w:tc>
+        <w:tc>
+          <w:tcPr>
+            <w:tcW w:w="0" w:type="auto"/>
+            <w:hideMark/>
+          </w:tcPr>
+          <w:p>
+            <w:pPr>
+              <w:spacing w:after="160" w:line="278" w:lineRule="auto"/>
+              <w:rPr>
+                <w:sz w:val="22"/>
+                <w:szCs w:val="22"/>
+              </w:rPr>
+            </w:pPr>
+            <w:r>
+              <w:rPr>
+                <w:sz w:val="22"/>
+                <w:szCs w:val="22"/>
+              </w:rPr>
+              <w:t xml:space="preserve">Contenedor de servicios. Inicializa y almacena una única instancia de la base de datos y de los manejadores (Mensajes, Salas, </w:t>
+            </w:r>
+            <w:proofErr w:type="spellStart"/>
+            <w:r>
+              <w:rPr>
+                <w:sz w:val="22"/>
+                <w:szCs w:val="22"/>
+              </w:rPr>
+              <w:t>Auth</w:t>
+            </w:r>
+            <w:proofErr w:type="spellEnd"/>
+            <w:r>
+              <w:rPr>
+                <w:sz w:val="22"/>
+                <w:szCs w:val="22"/>
+              </w:rPr>
+              <w:t>) para compartirlos en toda la aplicación.</w:t>
+            </w:r>
+          </w:p>
+        </w:tc>
+      </w:tr>
+      <w:tr>
+        <w:tc>
+          <w:tcPr>
+            <w:tcW w:w="0" w:type="auto"/>
+            <w:vAlign w:val="center"/>
+            <w:hideMark/>
+          </w:tcPr>
+          <w:p>
+            <w:pPr>
+              <w:spacing w:after="160" w:line="278" w:lineRule="auto"/>
+              <w:jc w:val="center"/>
+            </w:pPr>
+            <w:proofErr w:type="spellStart"/>
+            <w:r>
+              <w:rPr>
+                <w:b/>
+                <w:bCs/>
+              </w:rPr>
+              <w:t>ManejadorMensajes</w:t>
+            </w:r>
+            <w:proofErr w:type="spellEnd"/>
+          </w:p>
+        </w:tc>
+        <w:tc>
+          <w:tcPr>
+            <w:tcW w:w="0" w:type="auto"/>
+            <w:hideMark/>
+          </w:tcPr>
+          <w:p>
+            <w:pPr>
+              <w:spacing w:after="160" w:line="278" w:lineRule="auto"/>
+              <w:rPr>
+                <w:sz w:val="22"/>
+                <w:szCs w:val="22"/>
+              </w:rPr>
+            </w:pPr>
+            <w:r>
+              <w:rPr>
+                <w:sz w:val="22"/>
+                <w:szCs w:val="22"/>
+              </w:rPr>
+              <w:t>Motor de chat. Se encarga de recibir un mensaje y decidir a quién enviarlo</w:t>
+            </w:r>
+            <w:r>
+              <w:rPr>
+                <w:sz w:val="22"/>
+                <w:szCs w:val="22"/>
+              </w:rPr>
+              <w:t>.</w:t>
+            </w:r>
+          </w:p>
+        </w:tc>
+      </w:tr>
+      <w:tr>
+        <w:tc>
+          <w:tcPr>
+            <w:tcW w:w="0" w:type="auto"/>
+            <w:vAlign w:val="center"/>
+            <w:hideMark/>
+          </w:tcPr>
+          <w:p>
+            <w:pPr>
+              <w:spacing w:after="160" w:line="278" w:lineRule="auto"/>
+              <w:jc w:val="center"/>
+            </w:pPr>
+            <w:proofErr w:type="spellStart"/>
+            <w:r>
+              <w:rPr>
+                <w:b/>
+                <w:bCs/>
+              </w:rPr>
+              <w:t>ManejadorSalas</w:t>
+            </w:r>
+            <w:proofErr w:type="spellEnd"/>
+          </w:p>
+        </w:tc>
+        <w:tc>
+          <w:tcPr>
+            <w:tcW w:w="0" w:type="auto"/>
+            <w:hideMark/>
+          </w:tcPr>
+          <w:p>
+            <w:pPr>
+              <w:spacing w:after="160" w:line="278" w:lineRule="auto"/>
+              <w:rPr>
+                <w:sz w:val="22"/>
+                <w:szCs w:val="22"/>
+              </w:rPr>
+            </w:pPr>
+            <w:r>
+              <w:rPr>
+                <w:sz w:val="22"/>
+                <w:szCs w:val="22"/>
+              </w:rPr>
+              <w:t>Gestor de grupos. Controla la lógica de los menús para crear, unirse y listar salas de chat, interactuando con la base de datos.</w:t>
+            </w:r>
+          </w:p>
+        </w:tc>
+      </w:tr>
+      <w:tr>
+        <w:tc>
+          <w:tcPr>
+            <w:tcW w:w="0" w:type="auto"/>
+            <w:vAlign w:val="center"/>
+            <w:hideMark/>
+          </w:tcPr>
+          <w:p>
+            <w:pPr>
+              <w:spacing w:after="160" w:line="278" w:lineRule="auto"/>
+              <w:jc w:val="center"/>
+            </w:pPr>
+            <w:proofErr w:type="spellStart"/>
+            <w:r>
+              <w:rPr>
+                <w:b/>
+                <w:bCs/>
+              </w:rPr>
+              <w:t>ManejadorAutenticacion</w:t>
+            </w:r>
+            <w:proofErr w:type="spellEnd"/>
+          </w:p>
+        </w:tc>
+        <w:tc>
+          <w:tcPr>
+            <w:tcW w:w="0" w:type="auto"/>
+            <w:hideMark/>
+          </w:tcPr>
+          <w:p>
+            <w:pPr>
+              <w:spacing w:after="160" w:line="278" w:lineRule="auto"/>
+              <w:rPr>
+                <w:sz w:val="22"/>
+                <w:szCs w:val="22"/>
+              </w:rPr>
+            </w:pPr>
+            <w:r>
+              <w:rPr>
+                <w:sz w:val="22"/>
+                <w:szCs w:val="22"/>
+              </w:rPr>
+              <w:t>Flujo de acceso. Controla los pasos del menú (pedir nombre, pedir contraseña) para que el usuario pueda registrarse o iniciar sesión.</w:t>
+            </w:r>
+          </w:p>
+        </w:tc>
+      </w:tr>
+      <w:tr>
+        <w:tc>
+          <w:tcPr>
+            <w:tcW w:w="0" w:type="auto"/>
+            <w:vAlign w:val="center"/>
+            <w:hideMark/>
+          </w:tcPr>
+          <w:p>
+            <w:pPr>
+              <w:spacing w:after="160" w:line="278" w:lineRule="auto"/>
+              <w:jc w:val="center"/>
+            </w:pPr>
+            <w:proofErr w:type="spellStart"/>
+            <w:r>
+              <w:rPr>
+                <w:b/>
+                <w:bCs/>
+              </w:rPr>
+              <w:t>ConexionDB</w:t>
+            </w:r>
+            <w:proofErr w:type="spellEnd"/>
+          </w:p>
+        </w:tc>
+        <w:tc>
+          <w:tcPr>
+            <w:tcW w:w="0" w:type="auto"/>
+            <w:hideMark/>
+          </w:tcPr>
+          <w:p>
+            <w:pPr>
+              <w:spacing w:after="160" w:line="278" w:lineRule="auto"/>
+              <w:rPr>
+                <w:sz w:val="22"/>
+                <w:szCs w:val="22"/>
+              </w:rPr>
+            </w:pPr>
+            <w:r>
+              <w:rPr>
+                <w:sz w:val="22"/>
+                <w:szCs w:val="22"/>
+              </w:rPr>
+              <w:t>Infraestructura. Gestiona la conexión con la base de datos SQLite y crea las tablas necesarias (usuarios, grupos, miembros) si no existen.</w:t>
+            </w:r>
+          </w:p>
+        </w:tc>
+      </w:tr>
+      <w:tr>
+        <w:tc>
+          <w:tcPr>
+            <w:tcW w:w="0" w:type="auto"/>
+            <w:vAlign w:val="center"/>
+            <w:hideMark/>
+          </w:tcPr>
+          <w:p>
+            <w:pPr>
+              <w:spacing w:after="160" w:line="278" w:lineRule="auto"/>
+              <w:jc w:val="center"/>
+            </w:pPr>
+            <w:proofErr w:type="spellStart"/>
+            <w:r>
+              <w:rPr>
+                <w:b/>
+                <w:bCs/>
+              </w:rPr>
+              <w:t>GrupoDB</w:t>
+            </w:r>
+            <w:proofErr w:type="spellEnd"/>
+          </w:p>
+        </w:tc>
+        <w:tc>
+          <w:tcPr>
+            <w:tcW w:w="0" w:type="auto"/>
+            <w:hideMark/>
+          </w:tcPr>
+          <w:p>
+            <w:pPr>
+              <w:spacing w:after="160" w:line="278" w:lineRule="auto"/>
+              <w:rPr>
+                <w:sz w:val="22"/>
+                <w:szCs w:val="22"/>
+              </w:rPr>
+            </w:pPr>
+            <w:r>
+              <w:rPr>
+                <w:sz w:val="22"/>
+                <w:szCs w:val="22"/>
+              </w:rPr>
+              <w:t>SQL de Salas. Ejecuta las consultas a base de datos para crear grupos, añadir miembros a una sala o consultar quién está en ella.</w:t>
+            </w:r>
+          </w:p>
+        </w:tc>
+      </w:tr>
+      <w:tr>
+        <w:tc>
+          <w:tcPr>
+            <w:tcW w:w="0" w:type="auto"/>
+            <w:vAlign w:val="center"/>
+            <w:hideMark/>
+          </w:tcPr>
+          <w:p>
+            <w:pPr>
+              <w:spacing w:after="160" w:line="278" w:lineRule="auto"/>
+              <w:jc w:val="center"/>
+            </w:pPr>
+            <w:proofErr w:type="spellStart"/>
+            <w:r>
+              <w:rPr>
+                <w:b/>
+                <w:bCs/>
+              </w:rPr>
+              <w:t>Login</w:t>
+            </w:r>
+            <w:proofErr w:type="spellEnd"/>
+          </w:p>
+        </w:tc>
+        <w:tc>
+          <w:tcPr>
+            <w:tcW w:w="0" w:type="auto"/>
+            <w:hideMark/>
+          </w:tcPr>
+          <w:p>
+            <w:pPr>
+              <w:spacing w:after="160" w:line="278" w:lineRule="auto"/>
+              <w:rPr>
+                <w:sz w:val="22"/>
+                <w:szCs w:val="22"/>
+              </w:rPr>
+            </w:pPr>
+            <w:r>
+              <w:rPr>
+                <w:sz w:val="22"/>
+                <w:szCs w:val="22"/>
+              </w:rPr>
+              <w:t xml:space="preserve">SQL de </w:t>
+            </w:r>
+            <w:proofErr w:type="spellStart"/>
+            <w:r>
+              <w:rPr>
+                <w:sz w:val="22"/>
+                <w:szCs w:val="22"/>
+              </w:rPr>
+              <w:t>Login</w:t>
+            </w:r>
+            <w:proofErr w:type="spellEnd"/>
+            <w:r>
+              <w:rPr>
+                <w:sz w:val="22"/>
+                <w:szCs w:val="22"/>
+              </w:rPr>
+              <w:t>. Verifica si el usuario y contraseña coinciden con los registros de la base de datos.</w:t>
+            </w:r>
+          </w:p>
+        </w:tc>
+      </w:tr>
+      <w:tr>
+        <w:tc>
+          <w:tcPr>
+            <w:tcW w:w="0" w:type="auto"/>
+            <w:vAlign w:val="center"/>
+            <w:hideMark/>
+          </w:tcPr>
+          <w:p>
+            <w:pPr>
+              <w:spacing w:after="160" w:line="278" w:lineRule="auto"/>
+              <w:jc w:val="center"/>
+            </w:pPr>
+            <w:r>
+              <w:rPr>
+                <w:b/>
+                <w:bCs/>
+              </w:rPr>
+              <w:t>Registrar</w:t>
+            </w:r>
+          </w:p>
+        </w:tc>
+        <w:tc>
+          <w:tcPr>
+            <w:tcW w:w="0" w:type="auto"/>
+            <w:hideMark/>
+          </w:tcPr>
+          <w:p>
+            <w:pPr>
+              <w:spacing w:after="160" w:line="278" w:lineRule="auto"/>
+              <w:rPr>
+                <w:sz w:val="22"/>
+                <w:szCs w:val="22"/>
+              </w:rPr>
+            </w:pPr>
+            <w:r>
+              <w:rPr>
+                <w:sz w:val="22"/>
+                <w:szCs w:val="22"/>
+              </w:rPr>
+              <w:t>SQL de Registro. Inserta un nuevo usuario en la base de datos tras verificar que el nombre no esté ocupado.</w:t>
+            </w:r>
+          </w:p>
+        </w:tc>
+      </w:tr>
+      <w:tr>
+        <w:tc>
+          <w:tcPr>
+            <w:tcW w:w="0" w:type="auto"/>
+            <w:vAlign w:val="center"/>
+            <w:hideMark/>
+          </w:tcPr>
+          <w:p>
+            <w:pPr>
+              <w:spacing w:after="160" w:line="278" w:lineRule="auto"/>
+              <w:jc w:val="center"/>
+            </w:pPr>
+            <w:proofErr w:type="spellStart"/>
+            <w:r>
+              <w:rPr>
+                <w:b/>
+                <w:bCs/>
+              </w:rPr>
+              <w:t>EstadoMenu</w:t>
+            </w:r>
+            <w:proofErr w:type="spellEnd"/>
+          </w:p>
+        </w:tc>
+        <w:tc>
+          <w:tcPr>
+            <w:tcW w:w="0" w:type="auto"/>
+            <w:hideMark/>
+          </w:tcPr>
+          <w:p>
+            <w:pPr>
+              <w:spacing w:after="160" w:line="278" w:lineRule="auto"/>
+              <w:rPr>
+                <w:sz w:val="22"/>
+                <w:szCs w:val="22"/>
+              </w:rPr>
+            </w:pPr>
+            <w:r>
+              <w:rPr>
+                <w:sz w:val="22"/>
+                <w:szCs w:val="22"/>
+              </w:rPr>
+              <w:t>Define las "etiquetas" de los distintos estados en los que puede estar un usuario (ej. MENU_PRINCIPAL, SALA_ACTIVA, REGISTRO_...).</w:t>
+            </w:r>
+          </w:p>
+        </w:tc>
+      </w:tr>
+      <w:tr>
+        <w:tc>
+          <w:tcPr>
+            <w:tcW w:w="0" w:type="auto"/>
+            <w:vAlign w:val="center"/>
+          </w:tcPr>
+          <w:p>
+            <w:pPr>
+              <w:jc w:val="center"/>
+              <w:rPr>
+                <w:b/>
+                <w:bCs/>
+              </w:rPr>
+            </w:pPr>
+            <w:proofErr w:type="spellStart"/>
+            <w:r>
+              <w:rPr>
+                <w:b/>
+                <w:bCs/>
+              </w:rPr>
+              <w:t>UnCliente</w:t>
+            </w:r>
+            <w:proofErr w:type="spellEnd"/>
+          </w:p>
+        </w:tc>
+        <w:tc>
+          <w:tcPr>
+            <w:tcW w:w="0" w:type="auto"/>
+          </w:tcPr>
+          <w:p>
+            <w:pPr>
+              <w:rPr>
+                <w:sz w:val="22"/>
+                <w:szCs w:val="22"/>
+              </w:rPr>
+            </w:pPr>
+            <w:r>
+              <w:rPr>
+                <w:sz w:val="22"/>
+                <w:szCs w:val="22"/>
+              </w:rPr>
+              <w:t>Hilo de Sesión. Representa a un usuario conectado. Escucha sus mensajes y gestiona su estado (navegación por menús), delegando la lógica a los manejadores de Autenticación o Salas según corresponda.</w:t>
+            </w:r>
+          </w:p>
+        </w:tc>
+      </w:tr>
+    </w:tbl>
+    <w:p/>
+    <w:p/>
+    <w:p>
+      <w:pPr>
+        <w:pStyle w:val="ListParagraph"/>
+        <w:numPr>
+          <w:ilvl w:val="0"/>
+          <w:numId w:val="5"/>
+        </w:numPr>
+      </w:pPr>
+      <w:r>
+        <w:lastRenderedPageBreak/>
+        <w:t>Clases de Juego:</w:t>
+      </w:r>
+    </w:p>
+    <w:tbl>
+      <w:tblPr>
+        <w:tblW w:w="0" w:type="auto"/>
+        <w:tblCellSpacing w:w="15" w:type="dxa"/>
+        <w:tblCellMar>
+          <w:top w:w="15" w:type="dxa"/>
+          <w:left w:w="15" w:type="dxa"/>
+          <w:bottom w:w="15" w:type="dxa"/>
+          <w:right w:w="15" w:type="dxa"/>
+        </w:tblCellMar>
+        <w:tblLook w:val="04A0" w:firstRow="1" w:lastRow="0" w:firstColumn="1" w:lastColumn="0" w:noHBand="0" w:noVBand="1"/>
+      </w:tblPr>
+      <w:tblGrid>
+        <w:gridCol w:w="2569"/>
+        <w:gridCol w:w="6775"/>
+      </w:tblGrid>
+      <w:tr>
+        <w:trPr>
+          <w:tblHeader/>
+          <w:tblCellSpacing w:w="15" w:type="dxa"/>
+        </w:trPr>
+        <w:tc>
+          <w:tcPr>
+            <w:tcW w:w="0" w:type="auto"/>
+            <w:tcBorders>
+              <w:top w:val="single" w:sz="6" w:space="0" w:color="auto"/>
+              <w:left w:val="single" w:sz="6" w:space="0" w:color="auto"/>
+              <w:bottom w:val="single" w:sz="6" w:space="0" w:color="auto"/>
+              <w:right w:val="single" w:sz="6" w:space="0" w:color="auto"/>
+            </w:tcBorders>
+            <w:vAlign w:val="center"/>
+            <w:hideMark/>
+          </w:tcPr>
+          <w:p>
+            <w:pPr>
+              <w:jc w:val="center"/>
+            </w:pPr>
+            <w:r>
+              <w:rPr>
+                <w:b/>
+                <w:bCs/>
+              </w:rPr>
+              <w:t>Clase</w:t>
+            </w:r>
+          </w:p>
+        </w:tc>
+        <w:tc>
+          <w:tcPr>
+            <w:tcW w:w="0" w:type="auto"/>
+            <w:tcBorders>
+              <w:top w:val="single" w:sz="6" w:space="0" w:color="auto"/>
+              <w:left w:val="single" w:sz="6" w:space="0" w:color="auto"/>
+              <w:bottom w:val="single" w:sz="6" w:space="0" w:color="auto"/>
+              <w:right w:val="single" w:sz="6" w:space="0" w:color="auto"/>
+            </w:tcBorders>
+            <w:vAlign w:val="center"/>
+            <w:hideMark/>
+          </w:tcPr>
+          <w:p>
+            <w:pPr>
+              <w:jc w:val="center"/>
+            </w:pPr>
+            <w:r>
+              <w:rPr>
+                <w:b/>
+                <w:bCs/>
+              </w:rPr>
+              <w:t>Descripción</w:t>
+            </w:r>
+          </w:p>
+        </w:tc>
+      </w:tr>
+      <w:tr>
+        <w:trPr>
+          <w:tblCellSpacing w:w="15" w:type="dxa"/>
+        </w:trPr>
+        <w:tc>
+          <w:tcPr>
+            <w:tcW w:w="0" w:type="auto"/>
+            <w:tcBorders>
+              <w:top w:val="single" w:sz="6" w:space="0" w:color="auto"/>
+              <w:left w:val="single" w:sz="6" w:space="0" w:color="auto"/>
+              <w:bottom w:val="single" w:sz="6" w:space="0" w:color="auto"/>
+              <w:right w:val="single" w:sz="6" w:space="0" w:color="auto"/>
+            </w:tcBorders>
+            <w:vAlign w:val="center"/>
+            <w:hideMark/>
+          </w:tcPr>
+          <w:p>
+            <w:pPr>
+              <w:jc w:val="center"/>
+            </w:pPr>
+            <w:r>
+              <w:rPr>
+                <w:b/>
+                <w:bCs/>
+              </w:rPr>
+              <w:t>Carta</w:t>
+            </w:r>
+          </w:p>
+        </w:tc>
+        <w:tc>
+          <w:tcPr>
+            <w:tcW w:w="0" w:type="auto"/>
+            <w:tcBorders>
+              <w:top w:val="single" w:sz="6" w:space="0" w:color="auto"/>
+              <w:left w:val="single" w:sz="6" w:space="0" w:color="auto"/>
+              <w:bottom w:val="single" w:sz="6" w:space="0" w:color="auto"/>
+              <w:right w:val="single" w:sz="6" w:space="0" w:color="auto"/>
+            </w:tcBorders>
+            <w:vAlign w:val="center"/>
+            <w:hideMark/>
+          </w:tcPr>
+          <w:p>
+            <w:pPr>
+              <w:jc w:val="center"/>
+              <w:rPr>
+                <w:sz w:val="22"/>
+                <w:szCs w:val="22"/>
+              </w:rPr>
+            </w:pPr>
+            <w:r>
+              <w:rPr>
+                <w:sz w:val="22"/>
+                <w:szCs w:val="22"/>
+              </w:rPr>
+              <w:t>Objeto base que representa cualquier elemento del mazo. Define el valor (1-12, 0 para acciones), el nombre y el tipo (Numérica, Acción o Bonus).</w:t>
+            </w:r>
+          </w:p>
+        </w:tc>
+      </w:tr>
+      <w:tr>
+        <w:trPr>
+          <w:tblCellSpacing w:w="15" w:type="dxa"/>
+        </w:trPr>
+        <w:tc>
+          <w:tcPr>
+            <w:tcW w:w="0" w:type="auto"/>
+            <w:tcBorders>
+              <w:top w:val="single" w:sz="6" w:space="0" w:color="auto"/>
+              <w:left w:val="single" w:sz="6" w:space="0" w:color="auto"/>
+              <w:bottom w:val="single" w:sz="6" w:space="0" w:color="auto"/>
+              <w:right w:val="single" w:sz="6" w:space="0" w:color="auto"/>
+            </w:tcBorders>
+            <w:vAlign w:val="center"/>
+            <w:hideMark/>
+          </w:tcPr>
+          <w:p>
+            <w:pPr>
+              <w:jc w:val="center"/>
+            </w:pPr>
+            <w:r>
+              <w:rPr>
+                <w:b/>
+                <w:bCs/>
+              </w:rPr>
+              <w:t>Baraja</w:t>
+            </w:r>
+          </w:p>
+        </w:tc>
+        <w:tc>
+          <w:tcPr>
+            <w:tcW w:w="0" w:type="auto"/>
+            <w:tcBorders>
+              <w:top w:val="single" w:sz="6" w:space="0" w:color="auto"/>
+              <w:left w:val="single" w:sz="6" w:space="0" w:color="auto"/>
+              <w:bottom w:val="single" w:sz="6" w:space="0" w:color="auto"/>
+              <w:right w:val="single" w:sz="6" w:space="0" w:color="auto"/>
+            </w:tcBorders>
+            <w:vAlign w:val="center"/>
+            <w:hideMark/>
+          </w:tcPr>
+          <w:p>
+            <w:pPr>
+              <w:jc w:val="center"/>
+              <w:rPr>
+                <w:sz w:val="22"/>
+                <w:szCs w:val="22"/>
+              </w:rPr>
+            </w:pPr>
+            <w:r>
+              <w:rPr>
+                <w:sz w:val="22"/>
+                <w:szCs w:val="22"/>
+              </w:rPr>
+              <w:t xml:space="preserve">Gestiona la colección de cartas y el flujo de robo. Implementa el método </w:t>
+            </w:r>
+            <w:proofErr w:type="spellStart"/>
+            <w:proofErr w:type="gramStart"/>
+            <w:r>
+              <w:rPr>
+                <w:sz w:val="22"/>
+                <w:szCs w:val="22"/>
+              </w:rPr>
+              <w:t>inicializarCartas</w:t>
+            </w:r>
+            <w:proofErr w:type="spellEnd"/>
+            <w:r>
+              <w:rPr>
+                <w:sz w:val="22"/>
+                <w:szCs w:val="22"/>
+              </w:rPr>
+              <w:t>(</w:t>
+            </w:r>
+            <w:proofErr w:type="gramEnd"/>
+            <w:r>
+              <w:rPr>
+                <w:sz w:val="22"/>
+                <w:szCs w:val="22"/>
+              </w:rPr>
+              <w:t>) para crear la baraja con las cantidades correctas de cartas numéricas y de acción/bonus. Gestiona el barajeo (</w:t>
+            </w:r>
+            <w:proofErr w:type="spellStart"/>
+            <w:r>
+              <w:rPr>
+                <w:sz w:val="22"/>
+                <w:szCs w:val="22"/>
+              </w:rPr>
+              <w:t>shuffle</w:t>
+            </w:r>
+            <w:proofErr w:type="spellEnd"/>
+            <w:r>
+              <w:rPr>
+                <w:sz w:val="22"/>
+                <w:szCs w:val="22"/>
+              </w:rPr>
+              <w:t xml:space="preserve">) y el </w:t>
+            </w:r>
+            <w:proofErr w:type="spellStart"/>
+            <w:proofErr w:type="gramStart"/>
+            <w:r>
+              <w:rPr>
+                <w:sz w:val="22"/>
+                <w:szCs w:val="22"/>
+              </w:rPr>
+              <w:t>jalar</w:t>
+            </w:r>
+            <w:r>
+              <w:rPr>
+                <w:sz w:val="22"/>
+                <w:szCs w:val="22"/>
+              </w:rPr>
+              <w:t>Carta</w:t>
+            </w:r>
+            <w:proofErr w:type="spellEnd"/>
+            <w:r>
+              <w:rPr>
+                <w:sz w:val="22"/>
+                <w:szCs w:val="22"/>
+              </w:rPr>
+              <w:t>(</w:t>
+            </w:r>
+            <w:proofErr w:type="gramEnd"/>
+            <w:r>
+              <w:rPr>
+                <w:sz w:val="22"/>
+                <w:szCs w:val="22"/>
+              </w:rPr>
+              <w:t>).</w:t>
+            </w:r>
+          </w:p>
+        </w:tc>
+      </w:tr>
+      <w:tr>
+        <w:trPr>
+          <w:tblCellSpacing w:w="15" w:type="dxa"/>
+        </w:trPr>
+        <w:tc>
+          <w:tcPr>
+            <w:tcW w:w="0" w:type="auto"/>
+            <w:tcBorders>
+              <w:top w:val="single" w:sz="6" w:space="0" w:color="auto"/>
+              <w:left w:val="single" w:sz="6" w:space="0" w:color="auto"/>
+              <w:bottom w:val="single" w:sz="6" w:space="0" w:color="auto"/>
+              <w:right w:val="single" w:sz="6" w:space="0" w:color="auto"/>
+            </w:tcBorders>
+            <w:vAlign w:val="center"/>
+            <w:hideMark/>
+          </w:tcPr>
+          <w:p>
+            <w:pPr>
+              <w:jc w:val="center"/>
+            </w:pPr>
+            <w:r>
+              <w:rPr>
+                <w:b/>
+                <w:bCs/>
+              </w:rPr>
+              <w:t>Jugador</w:t>
+            </w:r>
+          </w:p>
+        </w:tc>
+        <w:tc>
+          <w:tcPr>
+            <w:tcW w:w="0" w:type="auto"/>
+            <w:tcBorders>
+              <w:top w:val="single" w:sz="6" w:space="0" w:color="auto"/>
+              <w:left w:val="single" w:sz="6" w:space="0" w:color="auto"/>
+              <w:bottom w:val="single" w:sz="6" w:space="0" w:color="auto"/>
+              <w:right w:val="single" w:sz="6" w:space="0" w:color="auto"/>
+            </w:tcBorders>
+            <w:vAlign w:val="center"/>
+            <w:hideMark/>
+          </w:tcPr>
+          <w:p>
+            <w:pPr>
+              <w:jc w:val="center"/>
+              <w:rPr>
+                <w:sz w:val="22"/>
+                <w:szCs w:val="22"/>
+              </w:rPr>
+            </w:pPr>
+            <w:r>
+              <w:rPr>
+                <w:sz w:val="22"/>
+                <w:szCs w:val="22"/>
+              </w:rPr>
+              <w:t xml:space="preserve">Gestiona el estado y las cartas de un jugador en una ronda. Almacena </w:t>
+            </w:r>
+            <w:proofErr w:type="spellStart"/>
+            <w:r>
+              <w:rPr>
+                <w:sz w:val="22"/>
+                <w:szCs w:val="22"/>
+              </w:rPr>
+              <w:t>cartasEnMano</w:t>
+            </w:r>
+            <w:proofErr w:type="spellEnd"/>
+            <w:r>
+              <w:rPr>
+                <w:sz w:val="22"/>
+                <w:szCs w:val="22"/>
+              </w:rPr>
+              <w:t xml:space="preserve">. Implementa la lógica de </w:t>
+            </w:r>
+            <w:proofErr w:type="spellStart"/>
+            <w:proofErr w:type="gramStart"/>
+            <w:r>
+              <w:rPr>
+                <w:sz w:val="22"/>
+                <w:szCs w:val="22"/>
+              </w:rPr>
+              <w:t>verificarBUST</w:t>
+            </w:r>
+            <w:proofErr w:type="spellEnd"/>
+            <w:r>
+              <w:rPr>
+                <w:sz w:val="22"/>
+                <w:szCs w:val="22"/>
+              </w:rPr>
+              <w:t>(</w:t>
+            </w:r>
+            <w:proofErr w:type="gramEnd"/>
+            <w:r>
+              <w:rPr>
+                <w:sz w:val="22"/>
+                <w:szCs w:val="22"/>
+              </w:rPr>
+              <w:t xml:space="preserve">) (incluyendo el manejo de la "Second Chance"). Fija el estado de </w:t>
+            </w:r>
+            <w:proofErr w:type="spellStart"/>
+            <w:r>
+              <w:rPr>
+                <w:sz w:val="22"/>
+                <w:szCs w:val="22"/>
+              </w:rPr>
+              <w:t>sePlanto</w:t>
+            </w:r>
+            <w:proofErr w:type="spellEnd"/>
+            <w:r>
+              <w:rPr>
+                <w:sz w:val="22"/>
+                <w:szCs w:val="22"/>
+              </w:rPr>
+              <w:t xml:space="preserve"> y </w:t>
+            </w:r>
+            <w:proofErr w:type="spellStart"/>
+            <w:r>
+              <w:rPr>
+                <w:sz w:val="22"/>
+                <w:szCs w:val="22"/>
+              </w:rPr>
+              <w:t>tieneBUST</w:t>
+            </w:r>
+            <w:proofErr w:type="spellEnd"/>
+            <w:r>
+              <w:rPr>
+                <w:sz w:val="22"/>
+                <w:szCs w:val="22"/>
+              </w:rPr>
+              <w:t>.</w:t>
+            </w:r>
+          </w:p>
+        </w:tc>
+      </w:tr>
+      <w:tr>
+        <w:trPr>
+          <w:tblCellSpacing w:w="15" w:type="dxa"/>
+        </w:trPr>
+        <w:tc>
+          <w:tcPr>
+            <w:tcW w:w="0" w:type="auto"/>
+            <w:tcBorders>
+              <w:top w:val="single" w:sz="6" w:space="0" w:color="auto"/>
+              <w:left w:val="single" w:sz="6" w:space="0" w:color="auto"/>
+              <w:bottom w:val="single" w:sz="6" w:space="0" w:color="auto"/>
+              <w:right w:val="single" w:sz="6" w:space="0" w:color="auto"/>
+            </w:tcBorders>
+            <w:vAlign w:val="center"/>
+            <w:hideMark/>
+          </w:tcPr>
+          <w:p>
+            <w:pPr>
+              <w:jc w:val="center"/>
+            </w:pPr>
+            <w:proofErr w:type="spellStart"/>
+            <w:r>
+              <w:rPr>
+                <w:b/>
+                <w:bCs/>
+              </w:rPr>
+              <w:t>ManejadorAcciones</w:t>
+            </w:r>
+            <w:proofErr w:type="spellEnd"/>
+          </w:p>
+        </w:tc>
+        <w:tc>
+          <w:tcPr>
+            <w:tcW w:w="0" w:type="auto"/>
+            <w:tcBorders>
+              <w:top w:val="single" w:sz="6" w:space="0" w:color="auto"/>
+              <w:left w:val="single" w:sz="6" w:space="0" w:color="auto"/>
+              <w:bottom w:val="single" w:sz="6" w:space="0" w:color="auto"/>
+              <w:right w:val="single" w:sz="6" w:space="0" w:color="auto"/>
+            </w:tcBorders>
+            <w:vAlign w:val="center"/>
+            <w:hideMark/>
+          </w:tcPr>
+          <w:p>
+            <w:pPr>
+              <w:jc w:val="center"/>
+              <w:rPr>
+                <w:sz w:val="22"/>
+                <w:szCs w:val="22"/>
+              </w:rPr>
+            </w:pPr>
+            <w:r>
+              <w:rPr>
+                <w:sz w:val="22"/>
+                <w:szCs w:val="22"/>
+              </w:rPr>
+              <w:t xml:space="preserve">Aplica los efectos complejos de las Cartas de Acción. Contiene la lógica para </w:t>
+            </w:r>
+            <w:proofErr w:type="spellStart"/>
+            <w:proofErr w:type="gramStart"/>
+            <w:r>
+              <w:rPr>
+                <w:sz w:val="22"/>
+                <w:szCs w:val="22"/>
+              </w:rPr>
+              <w:t>aplicarFreeze</w:t>
+            </w:r>
+            <w:proofErr w:type="spellEnd"/>
+            <w:r>
+              <w:rPr>
+                <w:sz w:val="22"/>
+                <w:szCs w:val="22"/>
+              </w:rPr>
+              <w:t>(</w:t>
+            </w:r>
+            <w:proofErr w:type="gramEnd"/>
+            <w:r>
+              <w:rPr>
+                <w:sz w:val="22"/>
+                <w:szCs w:val="22"/>
+              </w:rPr>
+              <w:t xml:space="preserve">), </w:t>
+            </w:r>
+            <w:proofErr w:type="spellStart"/>
+            <w:proofErr w:type="gramStart"/>
+            <w:r>
+              <w:rPr>
+                <w:sz w:val="22"/>
+                <w:szCs w:val="22"/>
+              </w:rPr>
+              <w:t>aplicarJalarTres</w:t>
+            </w:r>
+            <w:proofErr w:type="spellEnd"/>
+            <w:r>
+              <w:rPr>
+                <w:sz w:val="22"/>
+                <w:szCs w:val="22"/>
+              </w:rPr>
+              <w:t>(</w:t>
+            </w:r>
+            <w:proofErr w:type="gramEnd"/>
+            <w:r>
+              <w:rPr>
+                <w:sz w:val="22"/>
+                <w:szCs w:val="22"/>
+              </w:rPr>
+              <w:t>) y cualquier otro efecto directo que afecte a un jugador objetivo.</w:t>
+            </w:r>
+          </w:p>
+        </w:tc>
+      </w:tr>
+      <w:tr>
+        <w:trPr>
+          <w:tblCellSpacing w:w="15" w:type="dxa"/>
+        </w:trPr>
+        <w:tc>
+          <w:tcPr>
+            <w:tcW w:w="0" w:type="auto"/>
+            <w:tcBorders>
+              <w:top w:val="single" w:sz="6" w:space="0" w:color="auto"/>
+              <w:left w:val="single" w:sz="6" w:space="0" w:color="auto"/>
+              <w:bottom w:val="single" w:sz="6" w:space="0" w:color="auto"/>
+              <w:right w:val="single" w:sz="6" w:space="0" w:color="auto"/>
+            </w:tcBorders>
+            <w:vAlign w:val="center"/>
+            <w:hideMark/>
+          </w:tcPr>
+          <w:p>
+            <w:pPr>
+              <w:jc w:val="center"/>
+            </w:pPr>
+            <w:proofErr w:type="spellStart"/>
+            <w:r>
+              <w:rPr>
+                <w:b/>
+                <w:bCs/>
+              </w:rPr>
+              <w:t>CalculadorPuntuacion</w:t>
+            </w:r>
+            <w:proofErr w:type="spellEnd"/>
+          </w:p>
+        </w:tc>
+        <w:tc>
+          <w:tcPr>
+            <w:tcW w:w="0" w:type="auto"/>
+            <w:tcBorders>
+              <w:top w:val="single" w:sz="6" w:space="0" w:color="auto"/>
+              <w:left w:val="single" w:sz="6" w:space="0" w:color="auto"/>
+              <w:bottom w:val="single" w:sz="6" w:space="0" w:color="auto"/>
+              <w:right w:val="single" w:sz="6" w:space="0" w:color="auto"/>
+            </w:tcBorders>
+            <w:vAlign w:val="center"/>
+            <w:hideMark/>
+          </w:tcPr>
+          <w:p>
+            <w:pPr>
+              <w:jc w:val="center"/>
+              <w:rPr>
+                <w:sz w:val="22"/>
+                <w:szCs w:val="22"/>
+              </w:rPr>
+            </w:pPr>
+            <w:r>
+              <w:rPr>
+                <w:sz w:val="22"/>
+                <w:szCs w:val="22"/>
+              </w:rPr>
+              <w:t>Calcula la puntuación total al final de una ronda. Implementa el algoritmo de puntuación: suma de valores, aplicación del multiplicador (x2), y adición de los bonos fijos (+10 y Flip 7 +15), en el orden correcto.</w:t>
+            </w:r>
+          </w:p>
+        </w:tc>
+      </w:tr>
+      <w:tr>
+        <w:trPr>
+          <w:tblCellSpacing w:w="15" w:type="dxa"/>
+        </w:trPr>
+        <w:tc>
+          <w:tcPr>
+            <w:tcW w:w="0" w:type="auto"/>
+            <w:tcBorders>
+              <w:top w:val="single" w:sz="6" w:space="0" w:color="auto"/>
+              <w:left w:val="single" w:sz="6" w:space="0" w:color="auto"/>
+              <w:bottom w:val="single" w:sz="6" w:space="0" w:color="auto"/>
+              <w:right w:val="single" w:sz="6" w:space="0" w:color="auto"/>
+            </w:tcBorders>
+            <w:vAlign w:val="center"/>
+            <w:hideMark/>
+          </w:tcPr>
+          <w:p>
+            <w:pPr>
+              <w:jc w:val="center"/>
+            </w:pPr>
+            <w:proofErr w:type="spellStart"/>
+            <w:r>
+              <w:rPr>
+                <w:b/>
+                <w:bCs/>
+              </w:rPr>
+              <w:t>SesionJuego</w:t>
+            </w:r>
+            <w:proofErr w:type="spellEnd"/>
+          </w:p>
+        </w:tc>
+        <w:tc>
+          <w:tcPr>
+            <w:tcW w:w="0" w:type="auto"/>
+            <w:tcBorders>
+              <w:top w:val="single" w:sz="6" w:space="0" w:color="auto"/>
+              <w:left w:val="single" w:sz="6" w:space="0" w:color="auto"/>
+              <w:bottom w:val="single" w:sz="6" w:space="0" w:color="auto"/>
+              <w:right w:val="single" w:sz="6" w:space="0" w:color="auto"/>
+            </w:tcBorders>
+            <w:vAlign w:val="center"/>
+            <w:hideMark/>
+          </w:tcPr>
+          <w:p>
+            <w:pPr>
+              <w:jc w:val="center"/>
+              <w:rPr>
+                <w:sz w:val="22"/>
+                <w:szCs w:val="22"/>
+              </w:rPr>
+            </w:pPr>
+            <w:r>
+              <w:rPr>
+                <w:sz w:val="22"/>
+                <w:szCs w:val="22"/>
+              </w:rPr>
+              <w:t>Controlador central de una partida activa (el "Lobby"). Orquesta los turnos, gestiona el Mazo y los Jugadores. Procesa comandos de juego ("Jalar", "</w:t>
+            </w:r>
+            <w:proofErr w:type="spellStart"/>
+            <w:r>
+              <w:rPr>
+                <w:sz w:val="22"/>
+                <w:szCs w:val="22"/>
+              </w:rPr>
+              <w:t>Stay</w:t>
+            </w:r>
+            <w:proofErr w:type="spellEnd"/>
+            <w:r>
+              <w:rPr>
+                <w:sz w:val="22"/>
+                <w:szCs w:val="22"/>
+              </w:rPr>
+              <w:t>"</w:t>
+            </w:r>
+            <w:r>
+              <w:rPr>
+                <w:sz w:val="22"/>
+                <w:szCs w:val="22"/>
+              </w:rPr>
+              <w:t>)</w:t>
+            </w:r>
+            <w:r>
+              <w:rPr>
+                <w:sz w:val="22"/>
+                <w:szCs w:val="22"/>
+              </w:rPr>
+              <w:t xml:space="preserve"> y determina el </w:t>
+            </w:r>
+            <w:proofErr w:type="spellStart"/>
+            <w:proofErr w:type="gramStart"/>
+            <w:r>
+              <w:rPr>
+                <w:sz w:val="22"/>
+                <w:szCs w:val="22"/>
+              </w:rPr>
+              <w:t>finDeRonda</w:t>
+            </w:r>
+            <w:proofErr w:type="spellEnd"/>
+            <w:r>
+              <w:rPr>
+                <w:sz w:val="22"/>
+                <w:szCs w:val="22"/>
+              </w:rPr>
+              <w:t>(</w:t>
+            </w:r>
+            <w:proofErr w:type="gramEnd"/>
+            <w:r>
+              <w:rPr>
+                <w:sz w:val="22"/>
+                <w:szCs w:val="22"/>
+              </w:rPr>
+              <w:t xml:space="preserve">) y el </w:t>
+            </w:r>
+            <w:proofErr w:type="spellStart"/>
+            <w:proofErr w:type="gramStart"/>
+            <w:r>
+              <w:rPr>
+                <w:sz w:val="22"/>
+                <w:szCs w:val="22"/>
+              </w:rPr>
+              <w:t>finDePartida</w:t>
+            </w:r>
+            <w:proofErr w:type="spellEnd"/>
+            <w:r>
+              <w:rPr>
+                <w:sz w:val="22"/>
+                <w:szCs w:val="22"/>
+              </w:rPr>
+              <w:t>(</w:t>
+            </w:r>
+            <w:proofErr w:type="gramEnd"/>
+            <w:r>
+              <w:rPr>
+                <w:sz w:val="22"/>
+                <w:szCs w:val="22"/>
+              </w:rPr>
+              <w:t>) (al alcanzar 200 puntos).</w:t>
+            </w:r>
+          </w:p>
+        </w:tc>
+      </w:tr>
+    </w:tbl>
+    <w:p/>
+    <w:p/>
+    <w:p/>
+    <w:p/>
+    <w:p/>
+    <w:p/>
     <w:p/>
     <w:p>
       <w:r>
@@ -1021,6 +2838,7 @@
           <w:b/>
           <w:bCs/>
         </w:rPr>
+        <w:lastRenderedPageBreak/>
         <w:t>II. Limitaciones del Proyecto</w:t>
       </w:r>
       <w:r>
@@ -1059,10 +2877,10 @@
         <w:t>Servidor y</w:t>
       </w:r>
       <w:r>
-        <w:t xml:space="preserve"> el manejo de comandos por hilo</w:t>
-      </w:r>
-      <w:r>
-        <w:t>s</w:t>
+        <w:t xml:space="preserve"> el</w:t>
+      </w:r>
+      <w:r>
+        <w:t xml:space="preserve"> cliente será ligero mientras el servidor será gordo</w:t>
       </w:r>
       <w:r>
         <w:t>.</w:t>
@@ -1125,16 +2943,116 @@
         <w:t xml:space="preserve">Chat: El chat </w:t>
       </w:r>
       <w:r>
-        <w:t>será exclusivamente entre jugadores que están en el mismo lobby y será primitivo, solo se podrá enviar mensajes no habrá opciones de mensajes privados, grupos, bloqueos, etc</w:t>
+        <w:t xml:space="preserve">será exclusivamente entre jugadores que están en </w:t>
+      </w:r>
+      <w:r>
+        <w:t>la</w:t>
+      </w:r>
+      <w:r>
+        <w:t xml:space="preserve"> mism</w:t>
+      </w:r>
+      <w:r>
+        <w:t>a</w:t>
+      </w:r>
+      <w:r>
+        <w:t xml:space="preserve"> </w:t>
+      </w:r>
+      <w:r>
+        <w:t>sala</w:t>
+      </w:r>
+      <w:r>
+        <w:t xml:space="preserve"> y será primitivo, solo se podrá enviar mensajes no habrá opciones de mensajes privados, grupos, bloqueos, etc</w:t>
       </w:r>
       <w:r>
         <w:t>.</w:t>
       </w:r>
     </w:p>
-    <w:p/>
-    <w:p/>
-    <w:p/>
-    <w:p/>
+    <w:p>
+      <w:pPr>
+        <w:numPr>
+          <w:ilvl w:val="0"/>
+          <w:numId w:val="8"/>
+        </w:numPr>
+        <w:jc w:val="both"/>
+      </w:pPr>
+      <w:r>
+        <w:t>Sala: Una sala solo puede tener un máximo de 6 usuarios, nadie más se podrá unir ya que haya 6 usuarios en la misma sala, ya que inicia una partida no se podrá unir nadie a una sala.</w:t>
+      </w:r>
+    </w:p>
+    <w:p>
+      <w:pPr>
+        <w:numPr>
+          <w:ilvl w:val="0"/>
+          <w:numId w:val="8"/>
+        </w:numPr>
+        <w:jc w:val="both"/>
+      </w:pPr>
+      <w:r>
+        <w:t xml:space="preserve">Partidas: El usuario solo podrá estar en </w:t>
+      </w:r>
+      <w:r>
+        <w:t>una partida</w:t>
+      </w:r>
+      <w:r>
+        <w:t xml:space="preserve"> no puede estar en múltiples al mismo tiempo, pero el servidor si puede correr múltiples partidas, y si un jugador se sale o se desconecta de una partida ya no se podrán conectar otra vez</w:t>
+      </w:r>
+      <w:r>
+        <w:t xml:space="preserve"> a la misma partida</w:t>
+      </w:r>
+      <w:r>
+        <w:t>.</w:t>
+      </w:r>
+    </w:p>
+    <w:p>
+      <w:pPr>
+        <w:jc w:val="both"/>
+      </w:pPr>
+    </w:p>
+    <w:p>
+      <w:pPr>
+        <w:jc w:val="both"/>
+      </w:pPr>
+    </w:p>
+    <w:p>
+      <w:pPr>
+        <w:jc w:val="both"/>
+      </w:pPr>
+    </w:p>
+    <w:p>
+      <w:pPr>
+        <w:jc w:val="both"/>
+      </w:pPr>
+    </w:p>
+    <w:p>
+      <w:pPr>
+        <w:jc w:val="both"/>
+      </w:pPr>
+    </w:p>
+    <w:p>
+      <w:pPr>
+        <w:jc w:val="both"/>
+      </w:pPr>
+    </w:p>
+    <w:p>
+      <w:pPr>
+        <w:jc w:val="both"/>
+      </w:pPr>
+    </w:p>
+    <w:p>
+      <w:pPr>
+        <w:jc w:val="both"/>
+      </w:pPr>
+    </w:p>
+    <w:p>
+      <w:pPr>
+        <w:jc w:val="both"/>
+      </w:pPr>
+    </w:p>
+    <w:p>
+      <w:pPr>
+        <w:jc w:val="both"/>
+      </w:pPr>
+    </w:p>
     <w:p>
       <w:pPr>
         <w:rPr>
@@ -1147,17 +3065,16 @@
           <w:b/>
           <w:bCs/>
         </w:rPr>
+        <w:lastRenderedPageBreak/>
         <w:t xml:space="preserve">III. Propuesta de Calendarización de Hitos (Hasta el 11 de </w:t>
       </w:r>
-      <w:proofErr w:type="gramStart"/>
       <w:r>
         <w:rPr>
           <w:b/>
           <w:bCs/>
         </w:rPr>
-        <w:t>Diciembre</w:t>
-      </w:r>
-      <w:proofErr w:type="gramEnd"/>
+        <w:t>diciembre</w:t>
+      </w:r>
       <w:r>
         <w:rPr>
           <w:b/>
@@ -1165,14 +3082,6 @@
         </w:rPr>
         <w:t>)</w:t>
       </w:r>
-    </w:p>
-    <w:p>
-      <w:pPr>
-        <w:rPr>
-          <w:b/>
-          <w:bCs/>
-        </w:rPr>
-      </w:pPr>
     </w:p>
     <w:tbl>
       <w:tblPr>
@@ -1323,7 +3232,23 @@
                 <w:sz w:val="20"/>
                 <w:szCs w:val="20"/>
               </w:rPr>
-              <w:t>Registro y Login de Usuarios</w:t>
+              <w:t xml:space="preserve">Registro y </w:t>
+            </w:r>
+            <w:proofErr w:type="spellStart"/>
+            <w:r>
+              <w:rPr>
+                <w:sz w:val="20"/>
+                <w:szCs w:val="20"/>
+              </w:rPr>
+              <w:t>Login</w:t>
+            </w:r>
+            <w:proofErr w:type="spellEnd"/>
+            <w:r>
+              <w:rPr>
+                <w:sz w:val="20"/>
+                <w:szCs w:val="20"/>
+              </w:rPr>
+              <w:t xml:space="preserve"> de Usuarios</w:t>
             </w:r>
           </w:p>
         </w:tc>
@@ -1354,8 +3279,17 @@
                 <w:sz w:val="20"/>
                 <w:szCs w:val="20"/>
               </w:rPr>
-              <w:t xml:space="preserve"> de Diciembre</w:t>
-            </w:r>
+              <w:t xml:space="preserve"> de </w:t>
+            </w:r>
+            <w:proofErr w:type="gramStart"/>
+            <w:r>
+              <w:rPr>
+                <w:sz w:val="20"/>
+                <w:szCs w:val="20"/>
+              </w:rPr>
+              <w:t>Diciembre</w:t>
+            </w:r>
+            <w:proofErr w:type="gramEnd"/>
           </w:p>
         </w:tc>
         <w:tc>
@@ -1378,7 +3312,30 @@
                 <w:sz w:val="20"/>
                 <w:szCs w:val="20"/>
               </w:rPr>
-              <w:t>Los usuarios van a poder registrarse, hacer login como usuario o como invitado.</w:t>
+              <w:t>Los usuarios van a poder registrarse</w:t>
+            </w:r>
+            <w:r>
+              <w:rPr>
+                <w:sz w:val="20"/>
+                <w:szCs w:val="20"/>
+              </w:rPr>
+              <w:t xml:space="preserve"> y </w:t>
+            </w:r>
+            <w:proofErr w:type="spellStart"/>
+            <w:r>
+              <w:rPr>
+                <w:sz w:val="20"/>
+                <w:szCs w:val="20"/>
+              </w:rPr>
+              <w:t>login</w:t>
+            </w:r>
+            <w:proofErr w:type="spellEnd"/>
+            <w:r>
+              <w:rPr>
+                <w:sz w:val="20"/>
+                <w:szCs w:val="20"/>
+              </w:rPr>
+              <w:t>.</w:t>
             </w:r>
           </w:p>
         </w:tc>
@@ -1466,8 +3423,17 @@
                 <w:sz w:val="20"/>
                 <w:szCs w:val="20"/>
               </w:rPr>
-              <w:t xml:space="preserve"> de Diciembre</w:t>
-            </w:r>
+              <w:t xml:space="preserve"> de </w:t>
+            </w:r>
+            <w:proofErr w:type="gramStart"/>
+            <w:r>
+              <w:rPr>
+                <w:sz w:val="20"/>
+                <w:szCs w:val="20"/>
+              </w:rPr>
+              <w:t>Diciembre</w:t>
+            </w:r>
+            <w:proofErr w:type="gramEnd"/>
           </w:p>
         </w:tc>
         <w:tc>
@@ -1556,7 +3522,21 @@
                 <w:sz w:val="20"/>
                 <w:szCs w:val="20"/>
               </w:rPr>
-              <w:t xml:space="preserve">Los jugadores pueden formar un grupo de 2-6 y comenzar una partida. </w:t>
+              <w:t xml:space="preserve">Los jugadores pueden formar un grupo de </w:t>
+            </w:r>
+            <w:r>
+              <w:rPr>
+                <w:sz w:val="20"/>
+                <w:szCs w:val="20"/>
+              </w:rPr>
+              <w:t>3</w:t>
+            </w:r>
+            <w:r>
+              <w:rPr>
+                <w:sz w:val="20"/>
+                <w:szCs w:val="20"/>
+              </w:rPr>
+              <w:t xml:space="preserve">-6 y comenzar una partida. </w:t>
             </w:r>
           </w:p>
         </w:tc>
@@ -1620,8 +3600,17 @@
                 <w:sz w:val="20"/>
                 <w:szCs w:val="20"/>
               </w:rPr>
-              <w:t xml:space="preserve"> de Diciembre</w:t>
-            </w:r>
+              <w:t xml:space="preserve"> de </w:t>
+            </w:r>
+            <w:proofErr w:type="gramStart"/>
+            <w:r>
+              <w:rPr>
+                <w:sz w:val="20"/>
+                <w:szCs w:val="20"/>
+              </w:rPr>
+              <w:t>Diciembre</w:t>
+            </w:r>
+            <w:proofErr w:type="gramEnd"/>
           </w:p>
         </w:tc>
         <w:tc>
@@ -1684,6 +3673,7 @@
               </w:rPr>
               <w:t xml:space="preserve">El jugador puede voltear cartas o pasar. El servidor detecta la repetición y anuncia el </w:t>
             </w:r>
+            <w:proofErr w:type="spellStart"/>
             <w:r>
               <w:rPr>
                 <w:i/>
@@ -1693,6 +3683,7 @@
               </w:rPr>
               <w:t>bust</w:t>
             </w:r>
+            <w:proofErr w:type="spellEnd"/>
             <w:r>
               <w:rPr>
                 <w:sz w:val="20"/>
@@ -1748,8 +3739,17 @@
                 <w:sz w:val="20"/>
                 <w:szCs w:val="20"/>
               </w:rPr>
-              <w:t>9 de Diciembre</w:t>
-            </w:r>
+              <w:t xml:space="preserve">9 de </w:t>
+            </w:r>
+            <w:proofErr w:type="gramStart"/>
+            <w:r>
+              <w:rPr>
+                <w:sz w:val="20"/>
+                <w:szCs w:val="20"/>
+              </w:rPr>
+              <w:t>Diciembre</w:t>
+            </w:r>
+            <w:proofErr w:type="gramEnd"/>
           </w:p>
         </w:tc>
         <w:tc>
@@ -1772,7 +3772,39 @@
                 <w:sz w:val="20"/>
                 <w:szCs w:val="20"/>
               </w:rPr>
-              <w:t>Implementación de los efectos y comandos de las Cartas de Acción y Bonificación (ej. Second Chance, Freeze, Revelar 3, Multiplicadores/Bonos).</w:t>
+              <w:t xml:space="preserve">Implementación de los efectos y comandos de las Cartas de Acción y Bonificación (ej. </w:t>
+            </w:r>
+            <w:proofErr w:type="spellStart"/>
+            <w:r>
+              <w:rPr>
+                <w:sz w:val="20"/>
+                <w:szCs w:val="20"/>
+              </w:rPr>
+              <w:t>Second</w:t>
+            </w:r>
+            <w:proofErr w:type="spellEnd"/>
+            <w:r>
+              <w:rPr>
+                <w:sz w:val="20"/>
+                <w:szCs w:val="20"/>
+              </w:rPr>
+              <w:t xml:space="preserve"> Chance, </w:t>
+            </w:r>
+            <w:proofErr w:type="spellStart"/>
+            <w:r>
+              <w:rPr>
+                <w:sz w:val="20"/>
+                <w:szCs w:val="20"/>
+              </w:rPr>
+              <w:t>Freeze</w:t>
+            </w:r>
+            <w:proofErr w:type="spellEnd"/>
+            <w:r>
+              <w:rPr>
+                <w:sz w:val="20"/>
+                <w:szCs w:val="20"/>
+              </w:rPr>
+              <w:t>, Revelar 3, Multiplicadores/Bonos).</w:t>
             </w:r>
           </w:p>
         </w:tc>
@@ -1853,8 +3885,17 @@
                 <w:sz w:val="20"/>
                 <w:szCs w:val="20"/>
               </w:rPr>
-              <w:t>10 de Diciembre</w:t>
-            </w:r>
+              <w:t xml:space="preserve">10 de </w:t>
+            </w:r>
+            <w:proofErr w:type="gramStart"/>
+            <w:r>
+              <w:rPr>
+                <w:sz w:val="20"/>
+                <w:szCs w:val="20"/>
+              </w:rPr>
+              <w:t>Diciembre</w:t>
+            </w:r>
+            <w:proofErr w:type="gramEnd"/>
           </w:p>
         </w:tc>
         <w:tc>
@@ -1901,7 +3942,87 @@
                 <w:sz w:val="20"/>
                 <w:szCs w:val="20"/>
               </w:rPr>
-              <w:t>La ronda se acaba cuando debería (dejaron de jalar o se llego a un Flip 7), los puntos se calculan correctamente y los bonus se aplican cuando deben y se acaba la partida cuando alguien llega a mas de 200, (o el que tiene mas en el caso de que dos o más llegen a 200).</w:t>
+              <w:t xml:space="preserve">La ronda se acaba cuando debería (dejaron de jalar o se </w:t>
+            </w:r>
+            <w:proofErr w:type="spellStart"/>
+            <w:r>
+              <w:rPr>
+                <w:sz w:val="20"/>
+                <w:szCs w:val="20"/>
+              </w:rPr>
+              <w:t>llego</w:t>
+            </w:r>
+            <w:proofErr w:type="spellEnd"/>
+            <w:r>
+              <w:rPr>
+                <w:sz w:val="20"/>
+                <w:szCs w:val="20"/>
+              </w:rPr>
+              <w:t xml:space="preserve"> a un </w:t>
+            </w:r>
+            <w:proofErr w:type="spellStart"/>
+            <w:r>
+              <w:rPr>
+                <w:sz w:val="20"/>
+                <w:szCs w:val="20"/>
+              </w:rPr>
+              <w:t>Flip</w:t>
+            </w:r>
+            <w:proofErr w:type="spellEnd"/>
+            <w:r>
+              <w:rPr>
+                <w:sz w:val="20"/>
+                <w:szCs w:val="20"/>
+              </w:rPr>
+              <w:t xml:space="preserve"> 7), los puntos se calculan correctamente y los bonus se aplican cuando deben y se acaba la partida cuando alguien llega a </w:t>
+            </w:r>
+            <w:proofErr w:type="spellStart"/>
+            <w:r>
+              <w:rPr>
+                <w:sz w:val="20"/>
+                <w:szCs w:val="20"/>
+              </w:rPr>
+              <w:t>mas</w:t>
+            </w:r>
+            <w:proofErr w:type="spellEnd"/>
+            <w:r>
+              <w:rPr>
+                <w:sz w:val="20"/>
+                <w:szCs w:val="20"/>
+              </w:rPr>
+              <w:t xml:space="preserve"> de 200, (o el que tiene </w:t>
+            </w:r>
+            <w:proofErr w:type="spellStart"/>
+            <w:r>
+              <w:rPr>
+                <w:sz w:val="20"/>
+                <w:szCs w:val="20"/>
+              </w:rPr>
+              <w:t>mas</w:t>
+            </w:r>
+            <w:proofErr w:type="spellEnd"/>
+            <w:r>
+              <w:rPr>
+                <w:sz w:val="20"/>
+                <w:szCs w:val="20"/>
+              </w:rPr>
+              <w:t xml:space="preserve"> en el caso de que dos o más </w:t>
+            </w:r>
+            <w:proofErr w:type="spellStart"/>
+            <w:r>
+              <w:rPr>
+                <w:sz w:val="20"/>
+                <w:szCs w:val="20"/>
+              </w:rPr>
+              <w:t>llegen</w:t>
+            </w:r>
+            <w:proofErr w:type="spellEnd"/>
+            <w:r>
+              <w:rPr>
+                <w:sz w:val="20"/>
+                <w:szCs w:val="20"/>
+              </w:rPr>
+              <w:t xml:space="preserve"> a 200).</w:t>
             </w:r>
           </w:p>
         </w:tc>
@@ -1951,8 +4072,17 @@
                 <w:sz w:val="20"/>
                 <w:szCs w:val="20"/>
               </w:rPr>
-              <w:t>11 de Diciembre</w:t>
-            </w:r>
+              <w:t xml:space="preserve">11 de </w:t>
+            </w:r>
+            <w:proofErr w:type="gramStart"/>
+            <w:r>
+              <w:rPr>
+                <w:sz w:val="20"/>
+                <w:szCs w:val="20"/>
+              </w:rPr>
+              <w:t>Diciembre</w:t>
+            </w:r>
+            <w:proofErr w:type="gramEnd"/>
           </w:p>
         </w:tc>
         <w:tc>
@@ -2699,6 +4829,240 @@
     <w:nsid w:val="62E5297B"/>
     <w:multiLevelType w:val="multilevel"/>
     <w:tmpl w:val="1BD4DDC6"/>
+    <w:lvl w:ilvl="0">
+      <w:start w:val="1"/>
+      <w:numFmt w:val="decimal"/>
+      <w:lvlText w:val="%1."/>
+      <w:lvlJc w:val="left"/>
+      <w:pPr>
+        <w:tabs>
+          <w:tab w:val="num" w:pos="720"/>
+        </w:tabs>
+        <w:ind w:left="720" w:hanging="360"/>
+      </w:pPr>
+    </w:lvl>
+    <w:lvl w:ilvl="1">
+      <w:start w:val="1"/>
+      <w:numFmt w:val="bullet"/>
+      <w:lvlText w:val="o"/>
+      <w:lvlJc w:val="left"/>
+      <w:pPr>
+        <w:tabs>
+          <w:tab w:val="num" w:pos="1440"/>
+        </w:tabs>
+        <w:ind w:left="1440" w:hanging="360"/>
+      </w:pPr>
+      <w:rPr>
+        <w:rFonts w:ascii="Courier New" w:hAnsi="Courier New" w:hint="default"/>
+        <w:sz w:val="20"/>
+      </w:rPr>
+    </w:lvl>
+    <w:lvl w:ilvl="2" w:tentative="1">
+      <w:start w:val="1"/>
+      <w:numFmt w:val="decimal"/>
+      <w:lvlText w:val="%3."/>
+      <w:lvlJc w:val="left"/>
+      <w:pPr>
+        <w:tabs>
+          <w:tab w:val="num" w:pos="2160"/>
+        </w:tabs>
+        <w:ind w:left="2160" w:hanging="360"/>
+      </w:pPr>
+    </w:lvl>
+    <w:lvl w:ilvl="3" w:tentative="1">
+      <w:start w:val="1"/>
+      <w:numFmt w:val="decimal"/>
+      <w:lvlText w:val="%4."/>
+      <w:lvlJc w:val="left"/>
+      <w:pPr>
+        <w:tabs>
+          <w:tab w:val="num" w:pos="2880"/>
+        </w:tabs>
+        <w:ind w:left="2880" w:hanging="360"/>
+      </w:pPr>
+    </w:lvl>
+    <w:lvl w:ilvl="4" w:tentative="1">
+      <w:start w:val="1"/>
+      <w:numFmt w:val="decimal"/>
+      <w:lvlText w:val="%5."/>
+      <w:lvlJc w:val="left"/>
+      <w:pPr>
+        <w:tabs>
+          <w:tab w:val="num" w:pos="3600"/>
+        </w:tabs>
+        <w:ind w:left="3600" w:hanging="360"/>
+      </w:pPr>
+    </w:lvl>
+    <w:lvl w:ilvl="5" w:tentative="1">
+      <w:start w:val="1"/>
+      <w:numFmt w:val="decimal"/>
+      <w:lvlText w:val="%6."/>
+      <w:lvlJc w:val="left"/>
+      <w:pPr>
+        <w:tabs>
+          <w:tab w:val="num" w:pos="4320"/>
+        </w:tabs>
+        <w:ind w:left="4320" w:hanging="360"/>
+      </w:pPr>
+    </w:lvl>
+    <w:lvl w:ilvl="6" w:tentative="1">
+      <w:start w:val="1"/>
+      <w:numFmt w:val="decimal"/>
+      <w:lvlText w:val="%7."/>
+      <w:lvlJc w:val="left"/>
+      <w:pPr>
+        <w:tabs>
+          <w:tab w:val="num" w:pos="5040"/>
+        </w:tabs>
+        <w:ind w:left="5040" w:hanging="360"/>
+      </w:pPr>
+    </w:lvl>
+    <w:lvl w:ilvl="7" w:tentative="1">
+      <w:start w:val="1"/>
+      <w:numFmt w:val="decimal"/>
+      <w:lvlText w:val="%8."/>
+      <w:lvlJc w:val="left"/>
+      <w:pPr>
+        <w:tabs>
+          <w:tab w:val="num" w:pos="5760"/>
+        </w:tabs>
+        <w:ind w:left="5760" w:hanging="360"/>
+      </w:pPr>
+    </w:lvl>
+    <w:lvl w:ilvl="8" w:tentative="1">
+      <w:start w:val="1"/>
+      <w:numFmt w:val="decimal"/>
+      <w:lvlText w:val="%9."/>
+      <w:lvlJc w:val="left"/>
+      <w:pPr>
+        <w:tabs>
+          <w:tab w:val="num" w:pos="6480"/>
+        </w:tabs>
+        <w:ind w:left="6480" w:hanging="360"/>
+      </w:pPr>
+    </w:lvl>
+  </w:abstractNum>
+  <w:abstractNum w:abstractNumId="6" w15:restartNumberingAfterBreak="0">
+    <w:nsid w:val="6EA32BBE"/>
+    <w:multiLevelType w:val="multilevel"/>
+    <w:tmpl w:val="56EC3176"/>
+    <w:lvl w:ilvl="0">
+      <w:start w:val="1"/>
+      <w:numFmt w:val="decimal"/>
+      <w:lvlText w:val="%1."/>
+      <w:lvlJc w:val="left"/>
+      <w:pPr>
+        <w:tabs>
+          <w:tab w:val="num" w:pos="720"/>
+        </w:tabs>
+        <w:ind w:left="720" w:hanging="360"/>
+      </w:pPr>
+    </w:lvl>
+    <w:lvl w:ilvl="1">
+      <w:start w:val="1"/>
+      <w:numFmt w:val="bullet"/>
+      <w:lvlText w:val="o"/>
+      <w:lvlJc w:val="left"/>
+      <w:pPr>
+        <w:tabs>
+          <w:tab w:val="num" w:pos="1440"/>
+        </w:tabs>
+        <w:ind w:left="1440" w:hanging="360"/>
+      </w:pPr>
+      <w:rPr>
+        <w:rFonts w:ascii="Courier New" w:hAnsi="Courier New" w:hint="default"/>
+        <w:sz w:val="20"/>
+      </w:rPr>
+    </w:lvl>
+    <w:lvl w:ilvl="2" w:tentative="1">
+      <w:start w:val="1"/>
+      <w:numFmt w:val="decimal"/>
+      <w:lvlText w:val="%3."/>
+      <w:lvlJc w:val="left"/>
+      <w:pPr>
+        <w:tabs>
+          <w:tab w:val="num" w:pos="2160"/>
+        </w:tabs>
+        <w:ind w:left="2160" w:hanging="360"/>
+      </w:pPr>
+    </w:lvl>
+    <w:lvl w:ilvl="3" w:tentative="1">
+      <w:start w:val="1"/>
+      <w:numFmt w:val="decimal"/>
+      <w:lvlText w:val="%4."/>
+      <w:lvlJc w:val="left"/>
+      <w:pPr>
+        <w:tabs>
+          <w:tab w:val="num" w:pos="2880"/>
+        </w:tabs>
+        <w:ind w:left="2880" w:hanging="360"/>
+      </w:pPr>
+    </w:lvl>
+    <w:lvl w:ilvl="4" w:tentative="1">
+      <w:start w:val="1"/>
+      <w:numFmt w:val="decimal"/>
+      <w:lvlText w:val="%5."/>
+      <w:lvlJc w:val="left"/>
+      <w:pPr>
+        <w:tabs>
+          <w:tab w:val="num" w:pos="3600"/>
+        </w:tabs>
+        <w:ind w:left="3600" w:hanging="360"/>
+      </w:pPr>
+    </w:lvl>
+    <w:lvl w:ilvl="5" w:tentative="1">
+      <w:start w:val="1"/>
+      <w:numFmt w:val="decimal"/>
+      <w:lvlText w:val="%6."/>
+      <w:lvlJc w:val="left"/>
+      <w:pPr>
+        <w:tabs>
+          <w:tab w:val="num" w:pos="4320"/>
+        </w:tabs>
+        <w:ind w:left="4320" w:hanging="360"/>
+      </w:pPr>
+    </w:lvl>
+    <w:lvl w:ilvl="6" w:tentative="1">
+      <w:start w:val="1"/>
+      <w:numFmt w:val="decimal"/>
+      <w:lvlText w:val="%7."/>
+      <w:lvlJc w:val="left"/>
+      <w:pPr>
+        <w:tabs>
+          <w:tab w:val="num" w:pos="5040"/>
+        </w:tabs>
+        <w:ind w:left="5040" w:hanging="360"/>
+      </w:pPr>
+    </w:lvl>
+    <w:lvl w:ilvl="7" w:tentative="1">
+      <w:start w:val="1"/>
+      <w:numFmt w:val="decimal"/>
+      <w:lvlText w:val="%8."/>
+      <w:lvlJc w:val="left"/>
+      <w:pPr>
+        <w:tabs>
+          <w:tab w:val="num" w:pos="5760"/>
+        </w:tabs>
+        <w:ind w:left="5760" w:hanging="360"/>
+      </w:pPr>
+    </w:lvl>
+    <w:lvl w:ilvl="8" w:tentative="1">
+      <w:start w:val="1"/>
+      <w:numFmt w:val="decimal"/>
+      <w:lvlText w:val="%9."/>
+      <w:lvlJc w:val="left"/>
+      <w:pPr>
+        <w:tabs>
+          <w:tab w:val="num" w:pos="6480"/>
+        </w:tabs>
+        <w:ind w:left="6480" w:hanging="360"/>
+      </w:pPr>
+    </w:lvl>
+  </w:abstractNum>
+  <w:abstractNum w:abstractNumId="7" w15:restartNumberingAfterBreak="0">
+    <w:nsid w:val="7CDB4067"/>
+    <w:multiLevelType w:val="multilevel"/>
+    <w:tmpl w:val="954863E8"/>
     <w:lvl w:ilvl="0">
       <w:start w:val="1"/>
       <w:numFmt w:val="decimal"/>
@@ -2869,6 +5233,12 @@
   </w:num>
   <w:num w:numId="8" w16cid:durableId="806824838">
     <w:abstractNumId w:val="4"/>
+  </w:num>
+  <w:num w:numId="9" w16cid:durableId="283392">
+    <w:abstractNumId w:val="7"/>
+  </w:num>
+  <w:num w:numId="10" w16cid:durableId="1090539029">
+    <w:abstractNumId w:val="6"/>
   </w:num>
 </w:numbering>
 </file>
@@ -3273,7 +5643,7 @@
   <w:style w:type="paragraph" w:default="1" w:styleId="Normal">
     <w:name w:val="Normal"/>
     <w:qFormat/>
-    <w:rsid w:val="00E42C90"/>
+    <w:rsid w:val="001048C6"/>
     <w:rPr>
       <w:lang w:val="es-MX"/>
     </w:rPr>

</xml_diff>

<commit_message>
Se actualizo el documento de word
</commit_message>
<xml_diff>
--- a/Planificación de Proyecto de Algara Flip7.docx
+++ b/Planificación de Proyecto de Algara Flip7.docx
@@ -79,12 +79,21 @@
                 <w:szCs w:val="28"/>
               </w:rPr>
             </w:pPr>
+            <w:proofErr w:type="spellStart"/>
             <w:r>
               <w:rPr>
                 <w:sz w:val="28"/>
                 <w:szCs w:val="28"/>
               </w:rPr>
-              <w:t>Num. De Control</w:t>
+              <w:t>Num</w:t>
+            </w:r>
+            <w:proofErr w:type="spellEnd"/>
+            <w:r>
+              <w:rPr>
+                <w:sz w:val="28"/>
+                <w:szCs w:val="28"/>
+              </w:rPr>
+              <w:t>. De Control</w:t>
             </w:r>
           </w:p>
         </w:tc>
@@ -202,6 +211,7 @@
                 <w:szCs w:val="22"/>
               </w:rPr>
             </w:pPr>
+            <w:proofErr w:type="spellStart"/>
             <w:r>
               <w:rPr>
                 <w:sz w:val="22"/>
@@ -209,6 +219,7 @@
               </w:rPr>
               <w:t>jorgeemilio-commits</w:t>
             </w:r>
+            <w:proofErr w:type="spellEnd"/>
           </w:p>
         </w:tc>
       </w:tr>
@@ -294,6 +305,7 @@
                 <w:szCs w:val="22"/>
               </w:rPr>
             </w:pPr>
+            <w:proofErr w:type="spellStart"/>
             <w:r>
               <w:rPr>
                 <w:sz w:val="22"/>
@@ -301,6 +313,7 @@
               </w:rPr>
               <w:t>gaelpl</w:t>
             </w:r>
+            <w:proofErr w:type="spellEnd"/>
           </w:p>
           <w:p>
             <w:pPr>
@@ -340,35 +353,7 @@
                 <w:sz w:val="22"/>
                 <w:szCs w:val="22"/>
               </w:rPr>
-              <w:t xml:space="preserve">Fabian Guadalupe </w:t>
-            </w:r>
-            <w:r>
-              <w:rPr>
-                <w:sz w:val="22"/>
-                <w:szCs w:val="22"/>
-              </w:rPr>
-              <w:t>M</w:t>
-            </w:r>
-            <w:r>
-              <w:rPr>
-                <w:sz w:val="22"/>
-                <w:szCs w:val="22"/>
-              </w:rPr>
-              <w:t xml:space="preserve">ontes </w:t>
-            </w:r>
-            <w:r>
-              <w:rPr>
-                <w:sz w:val="22"/>
-                <w:szCs w:val="22"/>
-              </w:rPr>
-              <w:t>C</w:t>
-            </w:r>
-            <w:r>
-              <w:rPr>
-                <w:sz w:val="22"/>
-                <w:szCs w:val="22"/>
-              </w:rPr>
-              <w:t>orrales</w:t>
+              <w:t>Fabian Guadalupe Montes Corrales</w:t>
             </w:r>
           </w:p>
         </w:tc>
@@ -457,10 +442,7 @@
         <w:jc w:val="both"/>
       </w:pPr>
       <w:r>
-        <w:t xml:space="preserve">La liga del </w:t>
-      </w:r>
-      <w:r>
-        <w:t>repositorio de GitHub es esta:</w:t>
+        <w:t>La liga del repositorio de GitHub es esta:</w:t>
       </w:r>
     </w:p>
     <w:p>
@@ -646,19 +628,8 @@
         <w:jc w:val="both"/>
       </w:pPr>
       <w:r>
-        <w:t>Este plan detalla el alcance, las limitaciones y la calendarización para desarrollar la lógica completa del juego de cartas Flip7</w:t>
-      </w:r>
-      <w:r>
-        <w:t xml:space="preserve"> </w:t>
-      </w:r>
-      <w:r>
-        <w:t>e integrarla al sistema Cliente-Servidor.</w:t>
-      </w:r>
-    </w:p>
-    <w:p>
-      <w:pPr>
-        <w:jc w:val="both"/>
-      </w:pPr>
+        <w:t>Este plan detalla el alcance, las limitaciones y la calendarización para desarrollar la lógica completa del juego de cartas Flip7 e integrarla al sistema Cliente-Servidor.</w:t>
+      </w:r>
     </w:p>
     <w:p>
       <w:r>
@@ -674,7 +645,13 @@
     </w:p>
     <w:p>
       <w:r>
-        <w:t>El objetivo es desarrollar la lógica de juego de Flip7 para partidas de 2 a 6 jugadores, manejando todos los elementos de las cartas y reglas.</w:t>
+        <w:t xml:space="preserve">El objetivo es desarrollar la lógica de juego de Flip7 para partidas de </w:t>
+      </w:r>
+      <w:r>
+        <w:t>3</w:t>
+      </w:r>
+      <w:r>
+        <w:t xml:space="preserve"> a 6 jugadores, manejando todos los elementos de las cartas y reglas.</w:t>
       </w:r>
     </w:p>
     <w:p>
@@ -688,17 +665,7 @@
           <w:ilvl w:val="0"/>
           <w:numId w:val="5"/>
         </w:numPr>
-      </w:pPr>
-      <w:r>
-        <w:t>Clase: Creación del objeto central que gestionará el estado de una partida multijugador.</w:t>
-      </w:r>
-    </w:p>
-    <w:p>
-      <w:pPr>
-        <w:numPr>
-          <w:ilvl w:val="0"/>
-          <w:numId w:val="5"/>
-        </w:numPr>
+        <w:jc w:val="both"/>
       </w:pPr>
       <w:r>
         <w:t>Mazo Completo: Implementación de la baraja completa, incluyendo:</w:t>
@@ -710,15 +677,10 @@
           <w:ilvl w:val="1"/>
           <w:numId w:val="5"/>
         </w:numPr>
-      </w:pPr>
-      <w:r>
-        <w:t>Cartas Numéricas: Valores de 1 a 12 (con cantidades correspondientes a su valor, ej. dos 2s, siete 7s</w:t>
-      </w:r>
-      <w:r>
-        <w:t>, un 0</w:t>
-      </w:r>
-      <w:r>
-        <w:t>).</w:t>
+        <w:jc w:val="both"/>
+      </w:pPr>
+      <w:r>
+        <w:t>Cartas Numéricas: Valores de 1 a 12 (con cantidades correspondientes a su valor, ej. dos 2s, siete 7s, un 0).</w:t>
       </w:r>
     </w:p>
     <w:p>
@@ -727,18 +689,18 @@
           <w:ilvl w:val="1"/>
           <w:numId w:val="5"/>
         </w:numPr>
-      </w:pPr>
-      <w:r>
-        <w:t>Cartas de Acción</w:t>
-      </w:r>
-      <w:r>
-        <w:t>: Implementación de los efectos de "Second Chance" (Segunda Oportunidad), "Freeze" (Congelar) y "</w:t>
-      </w:r>
-      <w:r>
-        <w:t>Jalar</w:t>
-      </w:r>
-      <w:r>
-        <w:t xml:space="preserve"> 3 Cartas".</w:t>
+        <w:jc w:val="both"/>
+      </w:pPr>
+      <w:r>
+        <w:t>Cartas de Acción: Implementación de los efectos de "Second Chance" (Segunda Oportunidad), "</w:t>
+      </w:r>
+      <w:proofErr w:type="spellStart"/>
+      <w:r>
+        <w:t>Freeze</w:t>
+      </w:r>
+      <w:proofErr w:type="spellEnd"/>
+      <w:r>
+        <w:t>" (Congelar) y "Jalar 3 Cartas".</w:t>
       </w:r>
     </w:p>
     <w:p>
@@ -747,18 +709,85 @@
           <w:ilvl w:val="1"/>
           <w:numId w:val="5"/>
         </w:numPr>
-      </w:pPr>
-      <w:r>
-        <w:t xml:space="preserve">Cartas </w:t>
-      </w:r>
-      <w:r>
-        <w:t>Bonus</w:t>
-      </w:r>
-      <w:r>
-        <w:t xml:space="preserve">: Implementación de cartas que otorgan puntos extra o multiplican la puntuación (ej. x2 o </w:t>
-      </w:r>
-      <w:r>
-        <w:t>+10</w:t>
+        <w:jc w:val="both"/>
+      </w:pPr>
+      <w:r>
+        <w:t xml:space="preserve">Carta “Second Chance”: Si un jugador </w:t>
+      </w:r>
+      <w:r>
+        <w:t>jala</w:t>
+      </w:r>
+      <w:r>
+        <w:t xml:space="preserve"> esta carta cuando iban a hacer “BUST” se le dará otra vida y se descarta esta carta, si el jugador ya tiene esta carta, se tendrá que seleccionar a otro jugador, en el caso de que no </w:t>
+      </w:r>
+      <w:r>
+        <w:t>haya</w:t>
+      </w:r>
+      <w:r>
+        <w:t xml:space="preserve"> otro </w:t>
+      </w:r>
+      <w:r>
+        <w:t>se descartará esta carta.</w:t>
+      </w:r>
+    </w:p>
+    <w:p>
+      <w:pPr>
+        <w:numPr>
+          <w:ilvl w:val="1"/>
+          <w:numId w:val="5"/>
+        </w:numPr>
+        <w:jc w:val="both"/>
+      </w:pPr>
+      <w:r>
+        <w:t>Carta “</w:t>
+      </w:r>
+      <w:proofErr w:type="spellStart"/>
+      <w:r>
+        <w:t>Freeze</w:t>
+      </w:r>
+      <w:proofErr w:type="spellEnd"/>
+      <w:r>
+        <w:t>”: Si un jugador jala esta carta tendrá que seleccionar a que jugador quiere forzar a que hagan “STAY”.</w:t>
+      </w:r>
+    </w:p>
+    <w:p>
+      <w:pPr>
+        <w:numPr>
+          <w:ilvl w:val="1"/>
+          <w:numId w:val="5"/>
+        </w:numPr>
+        <w:jc w:val="both"/>
+      </w:pPr>
+      <w:r>
+        <w:t>Carta “</w:t>
+      </w:r>
+      <w:proofErr w:type="spellStart"/>
+      <w:r>
+        <w:t>Flip</w:t>
+      </w:r>
+      <w:proofErr w:type="spellEnd"/>
+      <w:r>
+        <w:t xml:space="preserve"> </w:t>
+      </w:r>
+      <w:proofErr w:type="spellStart"/>
+      <w:r>
+        <w:t>Three</w:t>
+      </w:r>
+      <w:proofErr w:type="spellEnd"/>
+      <w:r>
+        <w:t>”: Si un jugador jala esta carta tendrá que seleccionar a que jugador tendrá que jalar tres cartas seguidas, si salen cartas de acción se resolverán al final de jalar tres cartas si es que el jugador no hace “BUST”, excepto la carta “Second Chance” que al ser jalada funcionara como normal.</w:t>
+      </w:r>
+    </w:p>
+    <w:p>
+      <w:pPr>
+        <w:numPr>
+          <w:ilvl w:val="1"/>
+          <w:numId w:val="5"/>
+        </w:numPr>
+        <w:jc w:val="both"/>
+      </w:pPr>
+      <w:r>
+        <w:t>Cartas Bonus: Implementación de cartas que otorgan puntos extra o multiplican la puntuación (ej. x2 o +10</w:t>
       </w:r>
       <w:r>
         <w:t xml:space="preserve"> que no es considerado para el x2</w:t>
@@ -780,7 +809,13 @@
         </w:numPr>
       </w:pPr>
       <w:r>
-        <w:t>Configuración: Establecer el flujo de inicio de partida para 2 a 6 jugadores.</w:t>
+        <w:t xml:space="preserve">Configuración: Establecer el flujo de inicio de partida para </w:t>
+      </w:r>
+      <w:r>
+        <w:t>3</w:t>
+      </w:r>
+      <w:r>
+        <w:t xml:space="preserve"> a 6 jugadores.</w:t>
       </w:r>
     </w:p>
     <w:p>
@@ -792,23 +827,6 @@
       </w:pPr>
       <w:r>
         <w:t>Turnos y Rondas: Implementación del orden de turnos y la lógica de fin de ronda (cuando todos pasan o pierden).</w:t>
-      </w:r>
-    </w:p>
-    <w:p>
-      <w:pPr>
-        <w:numPr>
-          <w:ilvl w:val="0"/>
-          <w:numId w:val="6"/>
-        </w:numPr>
-      </w:pPr>
-      <w:r>
-        <w:t>Lógic</w:t>
-      </w:r>
-      <w:r>
-        <w:t>a</w:t>
-      </w:r>
-      <w:r>
-        <w:t>:</w:t>
       </w:r>
     </w:p>
     <w:p>
@@ -820,22 +838,13 @@
         <w:jc w:val="both"/>
       </w:pPr>
       <w:r>
-        <w:t xml:space="preserve">BUST: </w:t>
-      </w:r>
-      <w:r>
-        <w:t>Detecta si la carta</w:t>
-      </w:r>
-      <w:r>
-        <w:t xml:space="preserve"> de número</w:t>
-      </w:r>
-      <w:r>
-        <w:t xml:space="preserve"> que se jalo es igual que ha una de las que el jugador tiene y si lo es automáticamente perderá esa ronda y se anularan sus puntos, al menos de que tenga una </w:t>
-      </w:r>
-      <w:r>
-        <w:t>"Second Chance"</w:t>
-      </w:r>
-      <w:r>
-        <w:t xml:space="preserve"> y en ese caso se consumirá y se seguirá jugando.</w:t>
+        <w:t xml:space="preserve">Inicia </w:t>
+      </w:r>
+      <w:r>
+        <w:t>el un jugador aleatorio</w:t>
+      </w:r>
+      <w:r>
+        <w:t xml:space="preserve"> de la partida y después de su turno se va al siguiente.</w:t>
       </w:r>
     </w:p>
     <w:p>
@@ -844,36 +853,14 @@
           <w:ilvl w:val="1"/>
           <w:numId w:val="6"/>
         </w:numPr>
-      </w:pPr>
-      <w:r>
-        <w:t>Regla "Flip 7": Dete</w:t>
-      </w:r>
-      <w:r>
-        <w:t>cta</w:t>
-      </w:r>
-      <w:r>
-        <w:t xml:space="preserve"> automática cuando un jugador logra </w:t>
-      </w:r>
-      <w:r>
-        <w:t>jalar</w:t>
-      </w:r>
-      <w:r>
-        <w:t xml:space="preserve"> 7 cartas </w:t>
-      </w:r>
-      <w:r>
-        <w:t>de numero</w:t>
-      </w:r>
-      <w:r>
-        <w:t xml:space="preserve"> diferentes en </w:t>
-      </w:r>
-      <w:r>
-        <w:t>una sola ronda</w:t>
-      </w:r>
-      <w:r>
-        <w:t xml:space="preserve">. Esto debe provocar el fin inmediato de la ronda y </w:t>
-      </w:r>
-      <w:r>
-        <w:t>da un bonus de 15 puntos (que no se consideran para el x2).</w:t>
+        <w:jc w:val="both"/>
+      </w:pPr>
+      <w:r>
+        <w:lastRenderedPageBreak/>
+        <w:t xml:space="preserve">Ya que todos los jugadores </w:t>
+      </w:r>
+      <w:r>
+        <w:t>estén en BUST o hayan hecho STAY se acabará la ronda y se sumara la puntuación a un total que se guarda.</w:t>
       </w:r>
     </w:p>
     <w:p>
@@ -882,22 +869,28 @@
           <w:ilvl w:val="1"/>
           <w:numId w:val="6"/>
         </w:numPr>
-      </w:pPr>
-      <w:r>
-        <w:lastRenderedPageBreak/>
-        <w:t xml:space="preserve">STAY: Si el jugador ya no quiere jalar </w:t>
-      </w:r>
-      <w:r>
-        <w:t>más</w:t>
-      </w:r>
-      <w:r>
-        <w:t xml:space="preserve"> cartas o es “congelado” ya no podrá jalar </w:t>
-      </w:r>
-      <w:r>
-        <w:t>más</w:t>
-      </w:r>
-      <w:r>
-        <w:t xml:space="preserve"> cartas o ser afectado por cartas de acción.</w:t>
+        <w:jc w:val="both"/>
+      </w:pPr>
+      <w:r>
+        <w:t>Cuando se acaba la ronda todas las cartas de los jugadores se van a una pila de descartes.</w:t>
+      </w:r>
+    </w:p>
+    <w:p>
+      <w:pPr>
+        <w:numPr>
+          <w:ilvl w:val="1"/>
+          <w:numId w:val="6"/>
+        </w:numPr>
+        <w:jc w:val="both"/>
+      </w:pPr>
+      <w:r>
+        <w:t xml:space="preserve">Cuando se acaban las cartas de la baraja se </w:t>
+      </w:r>
+      <w:r>
+        <w:t>barajeará</w:t>
+      </w:r>
+      <w:r>
+        <w:t xml:space="preserve"> la pila de descartes y se hará la nueva baraja.</w:t>
       </w:r>
     </w:p>
     <w:p>
@@ -908,42 +901,252 @@
         </w:numPr>
       </w:pPr>
       <w:r>
-        <w:t xml:space="preserve">Puntuación: Cálculo de la puntuación al </w:t>
-      </w:r>
-      <w:r>
-        <w:t>acabar la ronda</w:t>
-      </w:r>
-      <w:r>
-        <w:t>, aplicando multiplicadores</w:t>
-      </w:r>
-      <w:r>
-        <w:t xml:space="preserve"> primero</w:t>
-      </w:r>
-      <w:r>
-        <w:t>,</w:t>
-      </w:r>
-      <w:r>
-        <w:t xml:space="preserve"> después los bonus</w:t>
-      </w:r>
-      <w:r>
-        <w:t xml:space="preserve"> y el bon</w:t>
-      </w:r>
-      <w:r>
-        <w:t>us de</w:t>
-      </w:r>
-      <w:r>
-        <w:t xml:space="preserve"> Flip 7.</w:t>
-      </w:r>
-    </w:p>
-    <w:p>
-      <w:pPr>
+        <w:t>Lógic</w:t>
+      </w:r>
+      <w:r>
+        <w:t>a</w:t>
+      </w:r>
+      <w:r>
+        <w:t xml:space="preserve"> del juego</w:t>
+      </w:r>
+      <w:r>
+        <w:t>:</w:t>
+      </w:r>
+    </w:p>
+    <w:p>
+      <w:pPr>
+        <w:numPr>
+          <w:ilvl w:val="1"/>
+          <w:numId w:val="6"/>
+        </w:numPr>
+        <w:jc w:val="both"/>
+      </w:pPr>
+      <w:r>
+        <w:t>Turno del jugador: El jugador cuando es su turno tiene que usar los comandos /jalar y /parar, si no es el</w:t>
+      </w:r>
+      <w:r>
+        <w:t xml:space="preserve"> turno del jugador se le avisara que no es su turno, pero todavía el jugador puede hablar normalmente.</w:t>
+      </w:r>
+    </w:p>
+    <w:p>
+      <w:pPr>
+        <w:numPr>
+          <w:ilvl w:val="1"/>
+          <w:numId w:val="6"/>
+        </w:numPr>
+        <w:jc w:val="both"/>
+      </w:pPr>
+      <w:r>
+        <w:t xml:space="preserve">BUST: </w:t>
+      </w:r>
+      <w:r>
+        <w:t>Detecta si la carta</w:t>
+      </w:r>
+      <w:r>
+        <w:t xml:space="preserve"> de número</w:t>
+      </w:r>
+      <w:r>
+        <w:t xml:space="preserve"> que se jalo es igual que ha una de las que el jugador tiene y si lo es automáticamente perderá esa ronda y se anularan sus puntos, al menos de que tenga una "Second Chance" y en ese caso se consumirá y se seguirá jugando.</w:t>
+      </w:r>
+    </w:p>
+    <w:p>
+      <w:pPr>
+        <w:numPr>
+          <w:ilvl w:val="1"/>
+          <w:numId w:val="6"/>
+        </w:numPr>
+        <w:jc w:val="both"/>
+      </w:pPr>
+      <w:r>
+        <w:t>Regla "Flip 7": Dete</w:t>
+      </w:r>
+      <w:r>
+        <w:t>cta</w:t>
+      </w:r>
+      <w:r>
+        <w:t xml:space="preserve"> automática cuando un jugador logra </w:t>
+      </w:r>
+      <w:r>
+        <w:t>jalar</w:t>
+      </w:r>
+      <w:r>
+        <w:t xml:space="preserve"> 7 cartas </w:t>
+      </w:r>
+      <w:r>
+        <w:t>de numero</w:t>
+      </w:r>
+      <w:r>
+        <w:t xml:space="preserve"> diferentes en </w:t>
+      </w:r>
+      <w:r>
+        <w:t>una sola ronda</w:t>
+      </w:r>
+      <w:r>
+        <w:t xml:space="preserve">. Esto debe provocar el fin inmediato de la ronda y </w:t>
+      </w:r>
+      <w:r>
+        <w:t>da un bonus de 15 puntos (que no se consideran para el x2).</w:t>
+      </w:r>
+    </w:p>
+    <w:p>
+      <w:pPr>
+        <w:numPr>
+          <w:ilvl w:val="1"/>
+          <w:numId w:val="6"/>
+        </w:numPr>
+        <w:jc w:val="both"/>
+      </w:pPr>
+      <w:r>
+        <w:t xml:space="preserve">STAY: Si el jugador ya no quiere jalar </w:t>
+      </w:r>
+      <w:r>
+        <w:t>más</w:t>
+      </w:r>
+      <w:r>
+        <w:t xml:space="preserve"> cartas o es “congelado” ya no podrá jalar </w:t>
+      </w:r>
+      <w:r>
+        <w:t>más</w:t>
+      </w:r>
+      <w:r>
+        <w:t xml:space="preserve"> cartas o ser afectado por cartas de acción.</w:t>
+      </w:r>
+    </w:p>
+    <w:p>
+      <w:pPr>
+        <w:numPr>
+          <w:ilvl w:val="1"/>
+          <w:numId w:val="6"/>
+        </w:numPr>
+        <w:jc w:val="both"/>
+      </w:pPr>
+      <w:r>
+        <w:t xml:space="preserve">Tiempo de turno: Al ser el turno del jugador se le da un tiempo para decidir si quieren seguir jalando o hacer STAY. Al usar una carta de acción el jugador también tiene </w:t>
+      </w:r>
+      <w:r>
+        <w:t>una cantidad de tiempo</w:t>
+      </w:r>
+      <w:r>
+        <w:t xml:space="preserve"> para elegir a alguien si no se elige se va a hacer el efecto en un jugador aleatorio al que sea aplicable.</w:t>
+      </w:r>
+    </w:p>
+    <w:p>
+      <w:pPr>
+        <w:numPr>
+          <w:ilvl w:val="1"/>
+          <w:numId w:val="6"/>
+        </w:numPr>
+        <w:jc w:val="both"/>
+      </w:pPr>
+      <w:r>
+        <w:t>Suspensión de partida: Los usuarios podrán suspender la partida si están todos de acuerdo y dejarla guardarla para poder continuarla después. Los usuarios podrán todavía unirse a otras partidas</w:t>
+      </w:r>
+    </w:p>
+    <w:p>
+      <w:pPr>
+        <w:pStyle w:val="ListParagraph"/>
         <w:numPr>
           <w:ilvl w:val="0"/>
           <w:numId w:val="6"/>
         </w:numPr>
       </w:pPr>
       <w:r>
-        <w:t>Fin de Partida: Detección del primer jugador que alcanza o supera los 200 puntos al final de una ronda.</w:t>
+        <w:t>Lógica de la baraja:</w:t>
+      </w:r>
+    </w:p>
+    <w:p>
+      <w:pPr>
+        <w:numPr>
+          <w:ilvl w:val="1"/>
+          <w:numId w:val="6"/>
+        </w:numPr>
+      </w:pPr>
+      <w:r>
+        <w:t>Barajear: Al final de una ronda no se barajean las cartas, solo de barajean si se acaban todas las cartas de la baraja, así los jugadores tienen que poner atención a las cartas que ya aparecieron.</w:t>
+      </w:r>
+    </w:p>
+    <w:p>
+      <w:pPr>
+        <w:numPr>
+          <w:ilvl w:val="0"/>
+          <w:numId w:val="6"/>
+        </w:numPr>
+      </w:pPr>
+      <w:r>
+        <w:t xml:space="preserve">Puntuación: Cálculo de la puntuación al </w:t>
+      </w:r>
+      <w:r>
+        <w:t>acabar la ronda</w:t>
+      </w:r>
+      <w:r>
+        <w:t>, aplicando multiplicadores</w:t>
+      </w:r>
+      <w:r>
+        <w:t xml:space="preserve"> primero</w:t>
+      </w:r>
+      <w:r>
+        <w:t>,</w:t>
+      </w:r>
+      <w:r>
+        <w:t xml:space="preserve"> después los bonus</w:t>
+      </w:r>
+      <w:r>
+        <w:t xml:space="preserve"> y el bon</w:t>
+      </w:r>
+      <w:r>
+        <w:t>us de</w:t>
+      </w:r>
+      <w:r>
+        <w:t xml:space="preserve"> Flip 7.</w:t>
+      </w:r>
+    </w:p>
+    <w:p>
+      <w:pPr>
+        <w:numPr>
+          <w:ilvl w:val="0"/>
+          <w:numId w:val="6"/>
+        </w:numPr>
+      </w:pPr>
+      <w:r>
+        <w:lastRenderedPageBreak/>
+        <w:t xml:space="preserve">Desconexión: Si un jugador se desconecta todas sus cartas van a la pila de descartes. </w:t>
+      </w:r>
+    </w:p>
+    <w:p>
+      <w:pPr>
+        <w:numPr>
+          <w:ilvl w:val="0"/>
+          <w:numId w:val="6"/>
+        </w:numPr>
+      </w:pPr>
+      <w:r>
+        <w:t>Fin de Partida: Detección del primer jugador que alcanza o supera los 200 puntos al final de una ronda</w:t>
+      </w:r>
+      <w:r>
+        <w:t>, en el caso de que dos jugadores tengan 200 o m</w:t>
+      </w:r>
+      <w:r>
+        <w:t>á</w:t>
+      </w:r>
+      <w:r>
+        <w:t xml:space="preserve">s puntos en el final de </w:t>
+      </w:r>
+      <w:r>
+        <w:t>una</w:t>
+      </w:r>
+      <w:r>
+        <w:t xml:space="preserve"> ronda</w:t>
+      </w:r>
+      <w:r>
+        <w:t xml:space="preserve">, el que tenga </w:t>
+      </w:r>
+      <w:proofErr w:type="spellStart"/>
+      <w:r>
+        <w:t>mas</w:t>
+      </w:r>
+      <w:proofErr w:type="spellEnd"/>
+      <w:r>
+        <w:t xml:space="preserve"> puntos ganara y si llega el caso extremo de que tengan la misma puntuación, se consideran a ambos ganadores.</w:t>
       </w:r>
     </w:p>
     <w:p>
@@ -959,7 +1162,7 @@
         </w:numPr>
       </w:pPr>
       <w:r>
-        <w:t>Manejo de Salas: Implementación de comandos para que los usuarios logueados</w:t>
+        <w:t>Manejo de Salas: Implementación de comandos para que los usuarios l</w:t>
       </w:r>
       <w:r>
         <w:t xml:space="preserve"> </w:t>
@@ -968,7 +1171,7 @@
         <w:t>puedan crear, unirse e iniciar partidas</w:t>
       </w:r>
       <w:r>
-        <w:t>, los usuarios invitados solo podrán unirse a salas no podrán crearlas</w:t>
+        <w:t>, si todos se salen de una sala, esa sala es borrada</w:t>
       </w:r>
       <w:r>
         <w:t>.</w:t>
@@ -1014,6 +1217,1620 @@
         <w:t>, qué carta salió, estado actual del tablero y puntuaciones).</w:t>
       </w:r>
     </w:p>
+    <w:p>
+      <w:pPr>
+        <w:numPr>
+          <w:ilvl w:val="0"/>
+          <w:numId w:val="7"/>
+        </w:numPr>
+      </w:pPr>
+      <w:r>
+        <w:t>Inicialización</w:t>
+      </w:r>
+      <w:r>
+        <w:t xml:space="preserve"> de partidas: Cuando hay 3 o m</w:t>
+      </w:r>
+      <w:r>
+        <w:t>á</w:t>
+      </w:r>
+      <w:r>
+        <w:t xml:space="preserve">s jugadores en una </w:t>
+      </w:r>
+      <w:r>
+        <w:t>sala y si 3 o más jugadores escriben /listo se iniciará la partida con todos los jugadores de la sala.</w:t>
+      </w:r>
+    </w:p>
+    <w:p>
+      <w:pPr>
+        <w:numPr>
+          <w:ilvl w:val="0"/>
+          <w:numId w:val="7"/>
+        </w:numPr>
+      </w:pPr>
+      <w:r>
+        <w:t xml:space="preserve">Suspender partida: Cuando todos los jugadores estén de acuerdo se podrá suspender la partida y se guardara en una base de datos para poder continuarse </w:t>
+      </w:r>
+      <w:r>
+        <w:t>después</w:t>
+      </w:r>
+      <w:r>
+        <w:t>.</w:t>
+      </w:r>
+    </w:p>
+    <w:p>
+      <w:pPr>
+        <w:numPr>
+          <w:ilvl w:val="0"/>
+          <w:numId w:val="7"/>
+        </w:numPr>
+      </w:pPr>
+      <w:r>
+        <w:t>Continuar partidas: Cuando todos los jugadores suspend</w:t>
+      </w:r>
+      <w:r>
+        <w:t>a</w:t>
+      </w:r>
+      <w:r>
+        <w:t>n la parti</w:t>
+      </w:r>
+      <w:r>
+        <w:t>da se pueden continuar después si están de acuerdo.</w:t>
+      </w:r>
+    </w:p>
+    <w:p>
+      <w:r>
+        <w:t>D. Clases del Programa:</w:t>
+      </w:r>
+    </w:p>
+    <w:p>
+      <w:r>
+        <w:t xml:space="preserve">       1.  Clases del Cliente: </w:t>
+      </w:r>
+    </w:p>
+    <w:tbl>
+      <w:tblPr>
+        <w:tblStyle w:val="TableGrid"/>
+        <w:tblW w:w="0" w:type="auto"/>
+        <w:tblLook w:val="04A0" w:firstRow="1" w:lastRow="0" w:firstColumn="1" w:lastColumn="0" w:noHBand="0" w:noVBand="1"/>
+      </w:tblPr>
+      <w:tblGrid>
+        <w:gridCol w:w="1568"/>
+        <w:gridCol w:w="7782"/>
+      </w:tblGrid>
+      <w:tr>
+        <w:tc>
+          <w:tcPr>
+            <w:tcW w:w="0" w:type="auto"/>
+            <w:vAlign w:val="center"/>
+            <w:hideMark/>
+          </w:tcPr>
+          <w:p>
+            <w:pPr>
+              <w:spacing w:after="160" w:line="278" w:lineRule="auto"/>
+              <w:jc w:val="center"/>
+            </w:pPr>
+            <w:r>
+              <w:rPr>
+                <w:b/>
+                <w:bCs/>
+              </w:rPr>
+              <w:t>Clase</w:t>
+            </w:r>
+          </w:p>
+        </w:tc>
+        <w:tc>
+          <w:tcPr>
+            <w:tcW w:w="0" w:type="auto"/>
+            <w:vAlign w:val="center"/>
+            <w:hideMark/>
+          </w:tcPr>
+          <w:p>
+            <w:pPr>
+              <w:spacing w:after="160" w:line="278" w:lineRule="auto"/>
+              <w:jc w:val="center"/>
+            </w:pPr>
+            <w:r>
+              <w:rPr>
+                <w:b/>
+                <w:bCs/>
+              </w:rPr>
+              <w:t>Descripción</w:t>
+            </w:r>
+          </w:p>
+        </w:tc>
+      </w:tr>
+      <w:tr>
+        <w:tc>
+          <w:tcPr>
+            <w:tcW w:w="0" w:type="auto"/>
+            <w:vAlign w:val="center"/>
+            <w:hideMark/>
+          </w:tcPr>
+          <w:p>
+            <w:pPr>
+              <w:spacing w:after="160" w:line="278" w:lineRule="auto"/>
+              <w:jc w:val="center"/>
+            </w:pPr>
+            <w:proofErr w:type="spellStart"/>
+            <w:r>
+              <w:rPr>
+                <w:b/>
+                <w:bCs/>
+              </w:rPr>
+              <w:t>ClienteMulti</w:t>
+            </w:r>
+            <w:proofErr w:type="spellEnd"/>
+          </w:p>
+        </w:tc>
+        <w:tc>
+          <w:tcPr>
+            <w:tcW w:w="0" w:type="auto"/>
+            <w:vAlign w:val="center"/>
+            <w:hideMark/>
+          </w:tcPr>
+          <w:p>
+            <w:pPr>
+              <w:spacing w:after="160" w:line="278" w:lineRule="auto"/>
+              <w:jc w:val="center"/>
+            </w:pPr>
+            <w:r>
+              <w:t>Maneja la conexión y reconexión con el servidor, lanzando los hilos de envío y recepción.</w:t>
+            </w:r>
+          </w:p>
+        </w:tc>
+      </w:tr>
+      <w:tr>
+        <w:tc>
+          <w:tcPr>
+            <w:tcW w:w="0" w:type="auto"/>
+            <w:vAlign w:val="center"/>
+            <w:hideMark/>
+          </w:tcPr>
+          <w:p>
+            <w:pPr>
+              <w:spacing w:after="160" w:line="278" w:lineRule="auto"/>
+              <w:jc w:val="center"/>
+            </w:pPr>
+            <w:proofErr w:type="spellStart"/>
+            <w:r>
+              <w:rPr>
+                <w:b/>
+                <w:bCs/>
+              </w:rPr>
+              <w:t>ParaMandar</w:t>
+            </w:r>
+            <w:proofErr w:type="spellEnd"/>
+          </w:p>
+        </w:tc>
+        <w:tc>
+          <w:tcPr>
+            <w:tcW w:w="0" w:type="auto"/>
+            <w:vAlign w:val="center"/>
+            <w:hideMark/>
+          </w:tcPr>
+          <w:p>
+            <w:pPr>
+              <w:spacing w:after="160" w:line="278" w:lineRule="auto"/>
+              <w:jc w:val="center"/>
+            </w:pPr>
+            <w:r>
+              <w:t xml:space="preserve">Lee la entrada del teclado y envía los mensajes al servidor. </w:t>
+            </w:r>
+          </w:p>
+        </w:tc>
+      </w:tr>
+      <w:tr>
+        <w:tc>
+          <w:tcPr>
+            <w:tcW w:w="0" w:type="auto"/>
+            <w:vAlign w:val="center"/>
+            <w:hideMark/>
+          </w:tcPr>
+          <w:p>
+            <w:pPr>
+              <w:spacing w:after="160" w:line="278" w:lineRule="auto"/>
+              <w:jc w:val="center"/>
+            </w:pPr>
+            <w:proofErr w:type="spellStart"/>
+            <w:r>
+              <w:rPr>
+                <w:b/>
+                <w:bCs/>
+              </w:rPr>
+              <w:t>ParaRecibir</w:t>
+            </w:r>
+            <w:proofErr w:type="spellEnd"/>
+          </w:p>
+        </w:tc>
+        <w:tc>
+          <w:tcPr>
+            <w:tcW w:w="0" w:type="auto"/>
+            <w:vAlign w:val="center"/>
+            <w:hideMark/>
+          </w:tcPr>
+          <w:p>
+            <w:pPr>
+              <w:spacing w:after="160" w:line="278" w:lineRule="auto"/>
+              <w:jc w:val="center"/>
+            </w:pPr>
+            <w:r>
+              <w:t>Escucha y muestra los mensajes recibidos del servidor.</w:t>
+            </w:r>
+          </w:p>
+        </w:tc>
+      </w:tr>
+    </w:tbl>
+    <w:p/>
+    <w:p/>
+    <w:p>
+      <w:pPr>
+        <w:pStyle w:val="ListParagraph"/>
+        <w:numPr>
+          <w:ilvl w:val="0"/>
+          <w:numId w:val="5"/>
+        </w:numPr>
+      </w:pPr>
+      <w:r>
+        <w:lastRenderedPageBreak/>
+        <w:t>Clases del Servidor:</w:t>
+      </w:r>
+    </w:p>
+    <w:tbl>
+      <w:tblPr>
+        <w:tblStyle w:val="TableGrid"/>
+        <w:tblW w:w="0" w:type="auto"/>
+        <w:tblLook w:val="04A0" w:firstRow="1" w:lastRow="0" w:firstColumn="1" w:lastColumn="0" w:noHBand="0" w:noVBand="1"/>
+      </w:tblPr>
+      <w:tblGrid>
+        <w:gridCol w:w="2912"/>
+        <w:gridCol w:w="6438"/>
+      </w:tblGrid>
+      <w:tr>
+        <w:tc>
+          <w:tcPr>
+            <w:tcW w:w="0" w:type="auto"/>
+            <w:vAlign w:val="center"/>
+            <w:hideMark/>
+          </w:tcPr>
+          <w:p>
+            <w:pPr>
+              <w:spacing w:after="160" w:line="278" w:lineRule="auto"/>
+              <w:jc w:val="center"/>
+            </w:pPr>
+            <w:r>
+              <w:rPr>
+                <w:b/>
+                <w:bCs/>
+              </w:rPr>
+              <w:t>Clase</w:t>
+            </w:r>
+          </w:p>
+        </w:tc>
+        <w:tc>
+          <w:tcPr>
+            <w:tcW w:w="0" w:type="auto"/>
+            <w:vAlign w:val="center"/>
+            <w:hideMark/>
+          </w:tcPr>
+          <w:p>
+            <w:pPr>
+              <w:spacing w:after="160" w:line="278" w:lineRule="auto"/>
+              <w:jc w:val="center"/>
+            </w:pPr>
+            <w:r>
+              <w:rPr>
+                <w:b/>
+                <w:bCs/>
+              </w:rPr>
+              <w:t>Descripción</w:t>
+            </w:r>
+          </w:p>
+        </w:tc>
+      </w:tr>
+      <w:tr>
+        <w:tc>
+          <w:tcPr>
+            <w:tcW w:w="0" w:type="auto"/>
+            <w:vAlign w:val="center"/>
+            <w:hideMark/>
+          </w:tcPr>
+          <w:p>
+            <w:pPr>
+              <w:spacing w:after="160" w:line="278" w:lineRule="auto"/>
+              <w:jc w:val="center"/>
+            </w:pPr>
+            <w:r>
+              <w:rPr>
+                <w:b/>
+                <w:bCs/>
+              </w:rPr>
+              <w:t>ServidorMulti</w:t>
+            </w:r>
+          </w:p>
+        </w:tc>
+        <w:tc>
+          <w:tcPr>
+            <w:tcW w:w="0" w:type="auto"/>
+            <w:hideMark/>
+          </w:tcPr>
+          <w:p>
+            <w:pPr>
+              <w:spacing w:after="160" w:line="278" w:lineRule="auto"/>
+              <w:rPr>
+                <w:sz w:val="22"/>
+                <w:szCs w:val="22"/>
+              </w:rPr>
+            </w:pPr>
+            <w:r>
+              <w:rPr>
+                <w:sz w:val="22"/>
+                <w:szCs w:val="22"/>
+              </w:rPr>
+              <w:t>Clase principal (</w:t>
+            </w:r>
+            <w:proofErr w:type="spellStart"/>
+            <w:r>
+              <w:rPr>
+                <w:sz w:val="22"/>
+                <w:szCs w:val="22"/>
+              </w:rPr>
+              <w:t>main</w:t>
+            </w:r>
+            <w:proofErr w:type="spellEnd"/>
+            <w:r>
+              <w:rPr>
+                <w:sz w:val="22"/>
+                <w:szCs w:val="22"/>
+              </w:rPr>
+              <w:t xml:space="preserve">). Inicia el </w:t>
+            </w:r>
+            <w:proofErr w:type="spellStart"/>
+            <w:r>
+              <w:rPr>
+                <w:sz w:val="22"/>
+                <w:szCs w:val="22"/>
+              </w:rPr>
+              <w:t>ServerSocket</w:t>
+            </w:r>
+            <w:proofErr w:type="spellEnd"/>
+            <w:r>
+              <w:rPr>
+                <w:sz w:val="22"/>
+                <w:szCs w:val="22"/>
+              </w:rPr>
+              <w:t xml:space="preserve"> en el puerto 8081, acepta conexiones entrantes y crea un hilo nuevo para cada cliente conectado.</w:t>
+            </w:r>
+          </w:p>
+        </w:tc>
+      </w:tr>
+      <w:tr>
+        <w:tc>
+          <w:tcPr>
+            <w:tcW w:w="0" w:type="auto"/>
+            <w:vAlign w:val="center"/>
+            <w:hideMark/>
+          </w:tcPr>
+          <w:p>
+            <w:pPr>
+              <w:spacing w:after="160" w:line="278" w:lineRule="auto"/>
+              <w:jc w:val="center"/>
+            </w:pPr>
+            <w:proofErr w:type="spellStart"/>
+            <w:r>
+              <w:rPr>
+                <w:b/>
+                <w:bCs/>
+              </w:rPr>
+              <w:t>ContextoServidor</w:t>
+            </w:r>
+            <w:proofErr w:type="spellEnd"/>
+          </w:p>
+        </w:tc>
+        <w:tc>
+          <w:tcPr>
+            <w:tcW w:w="0" w:type="auto"/>
+            <w:hideMark/>
+          </w:tcPr>
+          <w:p>
+            <w:pPr>
+              <w:spacing w:after="160" w:line="278" w:lineRule="auto"/>
+              <w:rPr>
+                <w:sz w:val="22"/>
+                <w:szCs w:val="22"/>
+              </w:rPr>
+            </w:pPr>
+            <w:r>
+              <w:rPr>
+                <w:sz w:val="22"/>
+                <w:szCs w:val="22"/>
+              </w:rPr>
+              <w:t xml:space="preserve">Contenedor de servicios. Inicializa y almacena una única instancia de la base de datos y de los manejadores (Mensajes, Salas, </w:t>
+            </w:r>
+            <w:proofErr w:type="spellStart"/>
+            <w:r>
+              <w:rPr>
+                <w:sz w:val="22"/>
+                <w:szCs w:val="22"/>
+              </w:rPr>
+              <w:t>Auth</w:t>
+            </w:r>
+            <w:proofErr w:type="spellEnd"/>
+            <w:r>
+              <w:rPr>
+                <w:sz w:val="22"/>
+                <w:szCs w:val="22"/>
+              </w:rPr>
+              <w:t>) para compartirlos en toda la aplicación.</w:t>
+            </w:r>
+          </w:p>
+        </w:tc>
+      </w:tr>
+      <w:tr>
+        <w:tc>
+          <w:tcPr>
+            <w:tcW w:w="0" w:type="auto"/>
+            <w:vAlign w:val="center"/>
+            <w:hideMark/>
+          </w:tcPr>
+          <w:p>
+            <w:pPr>
+              <w:spacing w:after="160" w:line="278" w:lineRule="auto"/>
+              <w:jc w:val="center"/>
+            </w:pPr>
+            <w:proofErr w:type="spellStart"/>
+            <w:r>
+              <w:rPr>
+                <w:b/>
+                <w:bCs/>
+              </w:rPr>
+              <w:t>ManejadorMensajes</w:t>
+            </w:r>
+            <w:proofErr w:type="spellEnd"/>
+          </w:p>
+        </w:tc>
+        <w:tc>
+          <w:tcPr>
+            <w:tcW w:w="0" w:type="auto"/>
+            <w:hideMark/>
+          </w:tcPr>
+          <w:p>
+            <w:pPr>
+              <w:spacing w:after="160" w:line="278" w:lineRule="auto"/>
+              <w:rPr>
+                <w:sz w:val="22"/>
+                <w:szCs w:val="22"/>
+              </w:rPr>
+            </w:pPr>
+            <w:r>
+              <w:rPr>
+                <w:sz w:val="22"/>
+                <w:szCs w:val="22"/>
+              </w:rPr>
+              <w:t>Motor de chat. Se encarga de recibir un mensaje y decidir a quién enviarlo</w:t>
+            </w:r>
+            <w:r>
+              <w:rPr>
+                <w:sz w:val="22"/>
+                <w:szCs w:val="22"/>
+              </w:rPr>
+              <w:t>.</w:t>
+            </w:r>
+          </w:p>
+        </w:tc>
+      </w:tr>
+      <w:tr>
+        <w:tc>
+          <w:tcPr>
+            <w:tcW w:w="0" w:type="auto"/>
+            <w:vAlign w:val="center"/>
+            <w:hideMark/>
+          </w:tcPr>
+          <w:p>
+            <w:pPr>
+              <w:spacing w:after="160" w:line="278" w:lineRule="auto"/>
+              <w:jc w:val="center"/>
+            </w:pPr>
+            <w:proofErr w:type="spellStart"/>
+            <w:r>
+              <w:rPr>
+                <w:b/>
+                <w:bCs/>
+              </w:rPr>
+              <w:t>ManejadorSalas</w:t>
+            </w:r>
+            <w:proofErr w:type="spellEnd"/>
+          </w:p>
+        </w:tc>
+        <w:tc>
+          <w:tcPr>
+            <w:tcW w:w="0" w:type="auto"/>
+            <w:hideMark/>
+          </w:tcPr>
+          <w:p>
+            <w:pPr>
+              <w:spacing w:after="160" w:line="278" w:lineRule="auto"/>
+              <w:rPr>
+                <w:sz w:val="22"/>
+                <w:szCs w:val="22"/>
+              </w:rPr>
+            </w:pPr>
+            <w:r>
+              <w:rPr>
+                <w:sz w:val="22"/>
+                <w:szCs w:val="22"/>
+              </w:rPr>
+              <w:t>Gestor de grupos. Controla la lógica de los menús para crear, unirse y listar salas de chat, interactuando con la base de datos.</w:t>
+            </w:r>
+          </w:p>
+        </w:tc>
+      </w:tr>
+      <w:tr>
+        <w:tc>
+          <w:tcPr>
+            <w:tcW w:w="0" w:type="auto"/>
+            <w:vAlign w:val="center"/>
+            <w:hideMark/>
+          </w:tcPr>
+          <w:p>
+            <w:pPr>
+              <w:spacing w:after="160" w:line="278" w:lineRule="auto"/>
+              <w:jc w:val="center"/>
+            </w:pPr>
+            <w:proofErr w:type="spellStart"/>
+            <w:r>
+              <w:rPr>
+                <w:b/>
+                <w:bCs/>
+              </w:rPr>
+              <w:t>ManejadorAutenticacion</w:t>
+            </w:r>
+            <w:proofErr w:type="spellEnd"/>
+          </w:p>
+        </w:tc>
+        <w:tc>
+          <w:tcPr>
+            <w:tcW w:w="0" w:type="auto"/>
+            <w:hideMark/>
+          </w:tcPr>
+          <w:p>
+            <w:pPr>
+              <w:spacing w:after="160" w:line="278" w:lineRule="auto"/>
+              <w:rPr>
+                <w:sz w:val="22"/>
+                <w:szCs w:val="22"/>
+              </w:rPr>
+            </w:pPr>
+            <w:r>
+              <w:rPr>
+                <w:sz w:val="22"/>
+                <w:szCs w:val="22"/>
+              </w:rPr>
+              <w:t>Flujo de acceso. Controla los pasos del menú (pedir nombre, pedir contraseña) para que el usuario pueda registrarse o iniciar sesión.</w:t>
+            </w:r>
+          </w:p>
+        </w:tc>
+      </w:tr>
+      <w:tr>
+        <w:tc>
+          <w:tcPr>
+            <w:tcW w:w="0" w:type="auto"/>
+            <w:vAlign w:val="center"/>
+            <w:hideMark/>
+          </w:tcPr>
+          <w:p>
+            <w:pPr>
+              <w:spacing w:after="160" w:line="278" w:lineRule="auto"/>
+              <w:jc w:val="center"/>
+            </w:pPr>
+            <w:proofErr w:type="spellStart"/>
+            <w:r>
+              <w:rPr>
+                <w:b/>
+                <w:bCs/>
+              </w:rPr>
+              <w:t>ConexionDB</w:t>
+            </w:r>
+            <w:proofErr w:type="spellEnd"/>
+          </w:p>
+        </w:tc>
+        <w:tc>
+          <w:tcPr>
+            <w:tcW w:w="0" w:type="auto"/>
+            <w:hideMark/>
+          </w:tcPr>
+          <w:p>
+            <w:pPr>
+              <w:spacing w:after="160" w:line="278" w:lineRule="auto"/>
+              <w:rPr>
+                <w:sz w:val="22"/>
+                <w:szCs w:val="22"/>
+              </w:rPr>
+            </w:pPr>
+            <w:r>
+              <w:rPr>
+                <w:sz w:val="22"/>
+                <w:szCs w:val="22"/>
+              </w:rPr>
+              <w:t>Infraestructura. Gestiona la conexión con la base de datos SQLite y crea las tablas necesarias (usuarios, grupos, miembros) si no existen.</w:t>
+            </w:r>
+          </w:p>
+        </w:tc>
+      </w:tr>
+      <w:tr>
+        <w:tc>
+          <w:tcPr>
+            <w:tcW w:w="0" w:type="auto"/>
+            <w:vAlign w:val="center"/>
+            <w:hideMark/>
+          </w:tcPr>
+          <w:p>
+            <w:pPr>
+              <w:spacing w:after="160" w:line="278" w:lineRule="auto"/>
+              <w:jc w:val="center"/>
+            </w:pPr>
+            <w:proofErr w:type="spellStart"/>
+            <w:r>
+              <w:rPr>
+                <w:b/>
+                <w:bCs/>
+              </w:rPr>
+              <w:t>GrupoDB</w:t>
+            </w:r>
+            <w:proofErr w:type="spellEnd"/>
+          </w:p>
+        </w:tc>
+        <w:tc>
+          <w:tcPr>
+            <w:tcW w:w="0" w:type="auto"/>
+            <w:hideMark/>
+          </w:tcPr>
+          <w:p>
+            <w:pPr>
+              <w:spacing w:after="160" w:line="278" w:lineRule="auto"/>
+              <w:rPr>
+                <w:sz w:val="22"/>
+                <w:szCs w:val="22"/>
+              </w:rPr>
+            </w:pPr>
+            <w:r>
+              <w:rPr>
+                <w:sz w:val="22"/>
+                <w:szCs w:val="22"/>
+              </w:rPr>
+              <w:t>SQL de Salas. Ejecuta las consultas a base de datos para crear grupos, añadir miembros a una sala o consultar quién está en ella.</w:t>
+            </w:r>
+          </w:p>
+        </w:tc>
+      </w:tr>
+      <w:tr>
+        <w:tc>
+          <w:tcPr>
+            <w:tcW w:w="0" w:type="auto"/>
+            <w:vAlign w:val="center"/>
+            <w:hideMark/>
+          </w:tcPr>
+          <w:p>
+            <w:pPr>
+              <w:spacing w:after="160" w:line="278" w:lineRule="auto"/>
+              <w:jc w:val="center"/>
+            </w:pPr>
+            <w:proofErr w:type="spellStart"/>
+            <w:r>
+              <w:rPr>
+                <w:b/>
+                <w:bCs/>
+              </w:rPr>
+              <w:t>Login</w:t>
+            </w:r>
+            <w:proofErr w:type="spellEnd"/>
+          </w:p>
+        </w:tc>
+        <w:tc>
+          <w:tcPr>
+            <w:tcW w:w="0" w:type="auto"/>
+            <w:hideMark/>
+          </w:tcPr>
+          <w:p>
+            <w:pPr>
+              <w:spacing w:after="160" w:line="278" w:lineRule="auto"/>
+              <w:rPr>
+                <w:sz w:val="22"/>
+                <w:szCs w:val="22"/>
+              </w:rPr>
+            </w:pPr>
+            <w:r>
+              <w:rPr>
+                <w:sz w:val="22"/>
+                <w:szCs w:val="22"/>
+              </w:rPr>
+              <w:t xml:space="preserve">SQL de </w:t>
+            </w:r>
+            <w:proofErr w:type="spellStart"/>
+            <w:r>
+              <w:rPr>
+                <w:sz w:val="22"/>
+                <w:szCs w:val="22"/>
+              </w:rPr>
+              <w:t>Login</w:t>
+            </w:r>
+            <w:proofErr w:type="spellEnd"/>
+            <w:r>
+              <w:rPr>
+                <w:sz w:val="22"/>
+                <w:szCs w:val="22"/>
+              </w:rPr>
+              <w:t>. Verifica si el usuario y contraseña coinciden con los registros de la base de datos.</w:t>
+            </w:r>
+          </w:p>
+        </w:tc>
+      </w:tr>
+      <w:tr>
+        <w:tc>
+          <w:tcPr>
+            <w:tcW w:w="0" w:type="auto"/>
+            <w:vAlign w:val="center"/>
+            <w:hideMark/>
+          </w:tcPr>
+          <w:p>
+            <w:pPr>
+              <w:spacing w:after="160" w:line="278" w:lineRule="auto"/>
+              <w:jc w:val="center"/>
+            </w:pPr>
+            <w:r>
+              <w:rPr>
+                <w:b/>
+                <w:bCs/>
+              </w:rPr>
+              <w:t>Registrar</w:t>
+            </w:r>
+          </w:p>
+        </w:tc>
+        <w:tc>
+          <w:tcPr>
+            <w:tcW w:w="0" w:type="auto"/>
+            <w:hideMark/>
+          </w:tcPr>
+          <w:p>
+            <w:pPr>
+              <w:spacing w:after="160" w:line="278" w:lineRule="auto"/>
+              <w:rPr>
+                <w:sz w:val="22"/>
+                <w:szCs w:val="22"/>
+              </w:rPr>
+            </w:pPr>
+            <w:r>
+              <w:rPr>
+                <w:sz w:val="22"/>
+                <w:szCs w:val="22"/>
+              </w:rPr>
+              <w:t>SQL de Registro. Inserta un nuevo usuario en la base de datos tras verificar que el nombre no esté ocupado.</w:t>
+            </w:r>
+          </w:p>
+        </w:tc>
+      </w:tr>
+      <w:tr>
+        <w:tc>
+          <w:tcPr>
+            <w:tcW w:w="0" w:type="auto"/>
+            <w:vAlign w:val="center"/>
+            <w:hideMark/>
+          </w:tcPr>
+          <w:p>
+            <w:pPr>
+              <w:spacing w:after="160" w:line="278" w:lineRule="auto"/>
+              <w:jc w:val="center"/>
+            </w:pPr>
+            <w:proofErr w:type="spellStart"/>
+            <w:r>
+              <w:rPr>
+                <w:b/>
+                <w:bCs/>
+              </w:rPr>
+              <w:t>EstadoMenu</w:t>
+            </w:r>
+            <w:proofErr w:type="spellEnd"/>
+          </w:p>
+        </w:tc>
+        <w:tc>
+          <w:tcPr>
+            <w:tcW w:w="0" w:type="auto"/>
+            <w:hideMark/>
+          </w:tcPr>
+          <w:p>
+            <w:pPr>
+              <w:spacing w:after="160" w:line="278" w:lineRule="auto"/>
+              <w:rPr>
+                <w:sz w:val="22"/>
+                <w:szCs w:val="22"/>
+              </w:rPr>
+            </w:pPr>
+            <w:r>
+              <w:rPr>
+                <w:sz w:val="22"/>
+                <w:szCs w:val="22"/>
+              </w:rPr>
+              <w:t>Define las "etiquetas" de los distintos estados en los que puede estar un usuario (ej. MENU_PRINCIPAL, SALA_ACTIVA, REGISTRO_...).</w:t>
+            </w:r>
+          </w:p>
+        </w:tc>
+      </w:tr>
+      <w:tr>
+        <w:tc>
+          <w:tcPr>
+            <w:tcW w:w="0" w:type="auto"/>
+            <w:vAlign w:val="center"/>
+          </w:tcPr>
+          <w:p>
+            <w:pPr>
+              <w:jc w:val="center"/>
+              <w:rPr>
+                <w:b/>
+                <w:bCs/>
+              </w:rPr>
+            </w:pPr>
+            <w:proofErr w:type="spellStart"/>
+            <w:r>
+              <w:rPr>
+                <w:b/>
+                <w:bCs/>
+              </w:rPr>
+              <w:t>UnCliente</w:t>
+            </w:r>
+            <w:proofErr w:type="spellEnd"/>
+          </w:p>
+        </w:tc>
+        <w:tc>
+          <w:tcPr>
+            <w:tcW w:w="0" w:type="auto"/>
+          </w:tcPr>
+          <w:p>
+            <w:pPr>
+              <w:rPr>
+                <w:sz w:val="22"/>
+                <w:szCs w:val="22"/>
+              </w:rPr>
+            </w:pPr>
+            <w:r>
+              <w:rPr>
+                <w:sz w:val="22"/>
+                <w:szCs w:val="22"/>
+              </w:rPr>
+              <w:t>Hilo de Sesión. Representa a un usuario conectado. Escucha sus mensajes y gestiona su estado (navegación por menús), delegando la lógica a los manejadores de Autenticación o Salas según corresponda.</w:t>
+            </w:r>
+          </w:p>
+        </w:tc>
+      </w:tr>
+    </w:tbl>
+    <w:p/>
+    <w:p/>
+    <w:p>
+      <w:pPr>
+        <w:pStyle w:val="ListParagraph"/>
+        <w:numPr>
+          <w:ilvl w:val="0"/>
+          <w:numId w:val="5"/>
+        </w:numPr>
+      </w:pPr>
+      <w:r>
+        <w:lastRenderedPageBreak/>
+        <w:t>Clases de Juego:</w:t>
+      </w:r>
+    </w:p>
+    <w:tbl>
+      <w:tblPr>
+        <w:tblW w:w="0" w:type="auto"/>
+        <w:tblCellSpacing w:w="15" w:type="dxa"/>
+        <w:tblCellMar>
+          <w:top w:w="15" w:type="dxa"/>
+          <w:left w:w="15" w:type="dxa"/>
+          <w:bottom w:w="15" w:type="dxa"/>
+          <w:right w:w="15" w:type="dxa"/>
+        </w:tblCellMar>
+        <w:tblLook w:val="04A0" w:firstRow="1" w:lastRow="0" w:firstColumn="1" w:lastColumn="0" w:noHBand="0" w:noVBand="1"/>
+      </w:tblPr>
+      <w:tblGrid>
+        <w:gridCol w:w="2569"/>
+        <w:gridCol w:w="6775"/>
+      </w:tblGrid>
+      <w:tr>
+        <w:trPr>
+          <w:tblHeader/>
+          <w:tblCellSpacing w:w="15" w:type="dxa"/>
+        </w:trPr>
+        <w:tc>
+          <w:tcPr>
+            <w:tcW w:w="0" w:type="auto"/>
+            <w:tcBorders>
+              <w:top w:val="single" w:sz="6" w:space="0" w:color="auto"/>
+              <w:left w:val="single" w:sz="6" w:space="0" w:color="auto"/>
+              <w:bottom w:val="single" w:sz="6" w:space="0" w:color="auto"/>
+              <w:right w:val="single" w:sz="6" w:space="0" w:color="auto"/>
+            </w:tcBorders>
+            <w:vAlign w:val="center"/>
+            <w:hideMark/>
+          </w:tcPr>
+          <w:p>
+            <w:pPr>
+              <w:jc w:val="center"/>
+            </w:pPr>
+            <w:r>
+              <w:rPr>
+                <w:b/>
+                <w:bCs/>
+              </w:rPr>
+              <w:t>Clase</w:t>
+            </w:r>
+          </w:p>
+        </w:tc>
+        <w:tc>
+          <w:tcPr>
+            <w:tcW w:w="0" w:type="auto"/>
+            <w:tcBorders>
+              <w:top w:val="single" w:sz="6" w:space="0" w:color="auto"/>
+              <w:left w:val="single" w:sz="6" w:space="0" w:color="auto"/>
+              <w:bottom w:val="single" w:sz="6" w:space="0" w:color="auto"/>
+              <w:right w:val="single" w:sz="6" w:space="0" w:color="auto"/>
+            </w:tcBorders>
+            <w:vAlign w:val="center"/>
+            <w:hideMark/>
+          </w:tcPr>
+          <w:p>
+            <w:pPr>
+              <w:jc w:val="center"/>
+            </w:pPr>
+            <w:r>
+              <w:rPr>
+                <w:b/>
+                <w:bCs/>
+              </w:rPr>
+              <w:t>Descripción</w:t>
+            </w:r>
+          </w:p>
+        </w:tc>
+      </w:tr>
+      <w:tr>
+        <w:trPr>
+          <w:tblCellSpacing w:w="15" w:type="dxa"/>
+        </w:trPr>
+        <w:tc>
+          <w:tcPr>
+            <w:tcW w:w="0" w:type="auto"/>
+            <w:tcBorders>
+              <w:top w:val="single" w:sz="6" w:space="0" w:color="auto"/>
+              <w:left w:val="single" w:sz="6" w:space="0" w:color="auto"/>
+              <w:bottom w:val="single" w:sz="6" w:space="0" w:color="auto"/>
+              <w:right w:val="single" w:sz="6" w:space="0" w:color="auto"/>
+            </w:tcBorders>
+            <w:vAlign w:val="center"/>
+            <w:hideMark/>
+          </w:tcPr>
+          <w:p>
+            <w:pPr>
+              <w:jc w:val="center"/>
+            </w:pPr>
+            <w:r>
+              <w:rPr>
+                <w:b/>
+                <w:bCs/>
+              </w:rPr>
+              <w:t>Carta</w:t>
+            </w:r>
+          </w:p>
+        </w:tc>
+        <w:tc>
+          <w:tcPr>
+            <w:tcW w:w="0" w:type="auto"/>
+            <w:tcBorders>
+              <w:top w:val="single" w:sz="6" w:space="0" w:color="auto"/>
+              <w:left w:val="single" w:sz="6" w:space="0" w:color="auto"/>
+              <w:bottom w:val="single" w:sz="6" w:space="0" w:color="auto"/>
+              <w:right w:val="single" w:sz="6" w:space="0" w:color="auto"/>
+            </w:tcBorders>
+            <w:vAlign w:val="center"/>
+            <w:hideMark/>
+          </w:tcPr>
+          <w:p>
+            <w:pPr>
+              <w:jc w:val="center"/>
+              <w:rPr>
+                <w:sz w:val="22"/>
+                <w:szCs w:val="22"/>
+              </w:rPr>
+            </w:pPr>
+            <w:r>
+              <w:rPr>
+                <w:sz w:val="22"/>
+                <w:szCs w:val="22"/>
+              </w:rPr>
+              <w:t>Objeto base que representa cualquier elemento del mazo. Define el valor (1-12, 0 para acciones), el nombre y el tipo (Numérica, Acción o Bonus).</w:t>
+            </w:r>
+          </w:p>
+        </w:tc>
+      </w:tr>
+      <w:tr>
+        <w:trPr>
+          <w:tblCellSpacing w:w="15" w:type="dxa"/>
+        </w:trPr>
+        <w:tc>
+          <w:tcPr>
+            <w:tcW w:w="0" w:type="auto"/>
+            <w:tcBorders>
+              <w:top w:val="single" w:sz="6" w:space="0" w:color="auto"/>
+              <w:left w:val="single" w:sz="6" w:space="0" w:color="auto"/>
+              <w:bottom w:val="single" w:sz="6" w:space="0" w:color="auto"/>
+              <w:right w:val="single" w:sz="6" w:space="0" w:color="auto"/>
+            </w:tcBorders>
+            <w:vAlign w:val="center"/>
+            <w:hideMark/>
+          </w:tcPr>
+          <w:p>
+            <w:pPr>
+              <w:jc w:val="center"/>
+            </w:pPr>
+            <w:r>
+              <w:rPr>
+                <w:b/>
+                <w:bCs/>
+              </w:rPr>
+              <w:t>Baraja</w:t>
+            </w:r>
+          </w:p>
+        </w:tc>
+        <w:tc>
+          <w:tcPr>
+            <w:tcW w:w="0" w:type="auto"/>
+            <w:tcBorders>
+              <w:top w:val="single" w:sz="6" w:space="0" w:color="auto"/>
+              <w:left w:val="single" w:sz="6" w:space="0" w:color="auto"/>
+              <w:bottom w:val="single" w:sz="6" w:space="0" w:color="auto"/>
+              <w:right w:val="single" w:sz="6" w:space="0" w:color="auto"/>
+            </w:tcBorders>
+            <w:vAlign w:val="center"/>
+            <w:hideMark/>
+          </w:tcPr>
+          <w:p>
+            <w:pPr>
+              <w:jc w:val="center"/>
+              <w:rPr>
+                <w:sz w:val="22"/>
+                <w:szCs w:val="22"/>
+              </w:rPr>
+            </w:pPr>
+            <w:r>
+              <w:rPr>
+                <w:sz w:val="22"/>
+                <w:szCs w:val="22"/>
+              </w:rPr>
+              <w:t xml:space="preserve">Gestiona la colección de cartas y el flujo de robo. Implementa el método </w:t>
+            </w:r>
+            <w:proofErr w:type="spellStart"/>
+            <w:proofErr w:type="gramStart"/>
+            <w:r>
+              <w:rPr>
+                <w:sz w:val="22"/>
+                <w:szCs w:val="22"/>
+              </w:rPr>
+              <w:t>inicializarCartas</w:t>
+            </w:r>
+            <w:proofErr w:type="spellEnd"/>
+            <w:r>
+              <w:rPr>
+                <w:sz w:val="22"/>
+                <w:szCs w:val="22"/>
+              </w:rPr>
+              <w:t>(</w:t>
+            </w:r>
+            <w:proofErr w:type="gramEnd"/>
+            <w:r>
+              <w:rPr>
+                <w:sz w:val="22"/>
+                <w:szCs w:val="22"/>
+              </w:rPr>
+              <w:t>) para crear la baraja con las cantidades correctas de cartas numéricas y de acción/bonus. Gestiona el barajeo (</w:t>
+            </w:r>
+            <w:proofErr w:type="spellStart"/>
+            <w:r>
+              <w:rPr>
+                <w:sz w:val="22"/>
+                <w:szCs w:val="22"/>
+              </w:rPr>
+              <w:t>shuffle</w:t>
+            </w:r>
+            <w:proofErr w:type="spellEnd"/>
+            <w:r>
+              <w:rPr>
+                <w:sz w:val="22"/>
+                <w:szCs w:val="22"/>
+              </w:rPr>
+              <w:t xml:space="preserve">) y el </w:t>
+            </w:r>
+            <w:proofErr w:type="spellStart"/>
+            <w:proofErr w:type="gramStart"/>
+            <w:r>
+              <w:rPr>
+                <w:sz w:val="22"/>
+                <w:szCs w:val="22"/>
+              </w:rPr>
+              <w:t>jalar</w:t>
+            </w:r>
+            <w:r>
+              <w:rPr>
+                <w:sz w:val="22"/>
+                <w:szCs w:val="22"/>
+              </w:rPr>
+              <w:t>Carta</w:t>
+            </w:r>
+            <w:proofErr w:type="spellEnd"/>
+            <w:r>
+              <w:rPr>
+                <w:sz w:val="22"/>
+                <w:szCs w:val="22"/>
+              </w:rPr>
+              <w:t>(</w:t>
+            </w:r>
+            <w:proofErr w:type="gramEnd"/>
+            <w:r>
+              <w:rPr>
+                <w:sz w:val="22"/>
+                <w:szCs w:val="22"/>
+              </w:rPr>
+              <w:t>).</w:t>
+            </w:r>
+          </w:p>
+        </w:tc>
+      </w:tr>
+      <w:tr>
+        <w:trPr>
+          <w:tblCellSpacing w:w="15" w:type="dxa"/>
+        </w:trPr>
+        <w:tc>
+          <w:tcPr>
+            <w:tcW w:w="0" w:type="auto"/>
+            <w:tcBorders>
+              <w:top w:val="single" w:sz="6" w:space="0" w:color="auto"/>
+              <w:left w:val="single" w:sz="6" w:space="0" w:color="auto"/>
+              <w:bottom w:val="single" w:sz="6" w:space="0" w:color="auto"/>
+              <w:right w:val="single" w:sz="6" w:space="0" w:color="auto"/>
+            </w:tcBorders>
+            <w:vAlign w:val="center"/>
+            <w:hideMark/>
+          </w:tcPr>
+          <w:p>
+            <w:pPr>
+              <w:jc w:val="center"/>
+            </w:pPr>
+            <w:r>
+              <w:rPr>
+                <w:b/>
+                <w:bCs/>
+              </w:rPr>
+              <w:t>Jugador</w:t>
+            </w:r>
+          </w:p>
+        </w:tc>
+        <w:tc>
+          <w:tcPr>
+            <w:tcW w:w="0" w:type="auto"/>
+            <w:tcBorders>
+              <w:top w:val="single" w:sz="6" w:space="0" w:color="auto"/>
+              <w:left w:val="single" w:sz="6" w:space="0" w:color="auto"/>
+              <w:bottom w:val="single" w:sz="6" w:space="0" w:color="auto"/>
+              <w:right w:val="single" w:sz="6" w:space="0" w:color="auto"/>
+            </w:tcBorders>
+            <w:vAlign w:val="center"/>
+            <w:hideMark/>
+          </w:tcPr>
+          <w:p>
+            <w:pPr>
+              <w:jc w:val="center"/>
+              <w:rPr>
+                <w:sz w:val="22"/>
+                <w:szCs w:val="22"/>
+              </w:rPr>
+            </w:pPr>
+            <w:r>
+              <w:rPr>
+                <w:sz w:val="22"/>
+                <w:szCs w:val="22"/>
+              </w:rPr>
+              <w:t xml:space="preserve">Gestiona el estado y las cartas de un jugador en una ronda. Almacena </w:t>
+            </w:r>
+            <w:proofErr w:type="spellStart"/>
+            <w:r>
+              <w:rPr>
+                <w:sz w:val="22"/>
+                <w:szCs w:val="22"/>
+              </w:rPr>
+              <w:t>cartasEnMano</w:t>
+            </w:r>
+            <w:proofErr w:type="spellEnd"/>
+            <w:r>
+              <w:rPr>
+                <w:sz w:val="22"/>
+                <w:szCs w:val="22"/>
+              </w:rPr>
+              <w:t xml:space="preserve">. Implementa la lógica de </w:t>
+            </w:r>
+            <w:proofErr w:type="spellStart"/>
+            <w:proofErr w:type="gramStart"/>
+            <w:r>
+              <w:rPr>
+                <w:sz w:val="22"/>
+                <w:szCs w:val="22"/>
+              </w:rPr>
+              <w:t>verificarBUST</w:t>
+            </w:r>
+            <w:proofErr w:type="spellEnd"/>
+            <w:r>
+              <w:rPr>
+                <w:sz w:val="22"/>
+                <w:szCs w:val="22"/>
+              </w:rPr>
+              <w:t>(</w:t>
+            </w:r>
+            <w:proofErr w:type="gramEnd"/>
+            <w:r>
+              <w:rPr>
+                <w:sz w:val="22"/>
+                <w:szCs w:val="22"/>
+              </w:rPr>
+              <w:t xml:space="preserve">) (incluyendo el manejo de la "Second Chance"). Fija el estado de </w:t>
+            </w:r>
+            <w:proofErr w:type="spellStart"/>
+            <w:r>
+              <w:rPr>
+                <w:sz w:val="22"/>
+                <w:szCs w:val="22"/>
+              </w:rPr>
+              <w:t>sePlanto</w:t>
+            </w:r>
+            <w:proofErr w:type="spellEnd"/>
+            <w:r>
+              <w:rPr>
+                <w:sz w:val="22"/>
+                <w:szCs w:val="22"/>
+              </w:rPr>
+              <w:t xml:space="preserve"> y </w:t>
+            </w:r>
+            <w:proofErr w:type="spellStart"/>
+            <w:r>
+              <w:rPr>
+                <w:sz w:val="22"/>
+                <w:szCs w:val="22"/>
+              </w:rPr>
+              <w:t>tieneBUST</w:t>
+            </w:r>
+            <w:proofErr w:type="spellEnd"/>
+            <w:r>
+              <w:rPr>
+                <w:sz w:val="22"/>
+                <w:szCs w:val="22"/>
+              </w:rPr>
+              <w:t>.</w:t>
+            </w:r>
+          </w:p>
+        </w:tc>
+      </w:tr>
+      <w:tr>
+        <w:trPr>
+          <w:tblCellSpacing w:w="15" w:type="dxa"/>
+        </w:trPr>
+        <w:tc>
+          <w:tcPr>
+            <w:tcW w:w="0" w:type="auto"/>
+            <w:tcBorders>
+              <w:top w:val="single" w:sz="6" w:space="0" w:color="auto"/>
+              <w:left w:val="single" w:sz="6" w:space="0" w:color="auto"/>
+              <w:bottom w:val="single" w:sz="6" w:space="0" w:color="auto"/>
+              <w:right w:val="single" w:sz="6" w:space="0" w:color="auto"/>
+            </w:tcBorders>
+            <w:vAlign w:val="center"/>
+            <w:hideMark/>
+          </w:tcPr>
+          <w:p>
+            <w:pPr>
+              <w:jc w:val="center"/>
+            </w:pPr>
+            <w:proofErr w:type="spellStart"/>
+            <w:r>
+              <w:rPr>
+                <w:b/>
+                <w:bCs/>
+              </w:rPr>
+              <w:t>ManejadorAcciones</w:t>
+            </w:r>
+            <w:proofErr w:type="spellEnd"/>
+          </w:p>
+        </w:tc>
+        <w:tc>
+          <w:tcPr>
+            <w:tcW w:w="0" w:type="auto"/>
+            <w:tcBorders>
+              <w:top w:val="single" w:sz="6" w:space="0" w:color="auto"/>
+              <w:left w:val="single" w:sz="6" w:space="0" w:color="auto"/>
+              <w:bottom w:val="single" w:sz="6" w:space="0" w:color="auto"/>
+              <w:right w:val="single" w:sz="6" w:space="0" w:color="auto"/>
+            </w:tcBorders>
+            <w:vAlign w:val="center"/>
+            <w:hideMark/>
+          </w:tcPr>
+          <w:p>
+            <w:pPr>
+              <w:jc w:val="center"/>
+              <w:rPr>
+                <w:sz w:val="22"/>
+                <w:szCs w:val="22"/>
+              </w:rPr>
+            </w:pPr>
+            <w:r>
+              <w:rPr>
+                <w:sz w:val="22"/>
+                <w:szCs w:val="22"/>
+              </w:rPr>
+              <w:t xml:space="preserve">Aplica los efectos complejos de las Cartas de Acción. Contiene la lógica para </w:t>
+            </w:r>
+            <w:proofErr w:type="spellStart"/>
+            <w:proofErr w:type="gramStart"/>
+            <w:r>
+              <w:rPr>
+                <w:sz w:val="22"/>
+                <w:szCs w:val="22"/>
+              </w:rPr>
+              <w:t>aplicarFreeze</w:t>
+            </w:r>
+            <w:proofErr w:type="spellEnd"/>
+            <w:r>
+              <w:rPr>
+                <w:sz w:val="22"/>
+                <w:szCs w:val="22"/>
+              </w:rPr>
+              <w:t>(</w:t>
+            </w:r>
+            <w:proofErr w:type="gramEnd"/>
+            <w:r>
+              <w:rPr>
+                <w:sz w:val="22"/>
+                <w:szCs w:val="22"/>
+              </w:rPr>
+              <w:t xml:space="preserve">), </w:t>
+            </w:r>
+            <w:proofErr w:type="spellStart"/>
+            <w:proofErr w:type="gramStart"/>
+            <w:r>
+              <w:rPr>
+                <w:sz w:val="22"/>
+                <w:szCs w:val="22"/>
+              </w:rPr>
+              <w:t>aplicarJalarTres</w:t>
+            </w:r>
+            <w:proofErr w:type="spellEnd"/>
+            <w:r>
+              <w:rPr>
+                <w:sz w:val="22"/>
+                <w:szCs w:val="22"/>
+              </w:rPr>
+              <w:t>(</w:t>
+            </w:r>
+            <w:proofErr w:type="gramEnd"/>
+            <w:r>
+              <w:rPr>
+                <w:sz w:val="22"/>
+                <w:szCs w:val="22"/>
+              </w:rPr>
+              <w:t>) y cualquier otro efecto directo que afecte a un jugador objetivo.</w:t>
+            </w:r>
+          </w:p>
+        </w:tc>
+      </w:tr>
+      <w:tr>
+        <w:trPr>
+          <w:tblCellSpacing w:w="15" w:type="dxa"/>
+        </w:trPr>
+        <w:tc>
+          <w:tcPr>
+            <w:tcW w:w="0" w:type="auto"/>
+            <w:tcBorders>
+              <w:top w:val="single" w:sz="6" w:space="0" w:color="auto"/>
+              <w:left w:val="single" w:sz="6" w:space="0" w:color="auto"/>
+              <w:bottom w:val="single" w:sz="6" w:space="0" w:color="auto"/>
+              <w:right w:val="single" w:sz="6" w:space="0" w:color="auto"/>
+            </w:tcBorders>
+            <w:vAlign w:val="center"/>
+            <w:hideMark/>
+          </w:tcPr>
+          <w:p>
+            <w:pPr>
+              <w:jc w:val="center"/>
+            </w:pPr>
+            <w:proofErr w:type="spellStart"/>
+            <w:r>
+              <w:rPr>
+                <w:b/>
+                <w:bCs/>
+              </w:rPr>
+              <w:t>CalculadorPuntuacion</w:t>
+            </w:r>
+            <w:proofErr w:type="spellEnd"/>
+          </w:p>
+        </w:tc>
+        <w:tc>
+          <w:tcPr>
+            <w:tcW w:w="0" w:type="auto"/>
+            <w:tcBorders>
+              <w:top w:val="single" w:sz="6" w:space="0" w:color="auto"/>
+              <w:left w:val="single" w:sz="6" w:space="0" w:color="auto"/>
+              <w:bottom w:val="single" w:sz="6" w:space="0" w:color="auto"/>
+              <w:right w:val="single" w:sz="6" w:space="0" w:color="auto"/>
+            </w:tcBorders>
+            <w:vAlign w:val="center"/>
+            <w:hideMark/>
+          </w:tcPr>
+          <w:p>
+            <w:pPr>
+              <w:jc w:val="center"/>
+              <w:rPr>
+                <w:sz w:val="22"/>
+                <w:szCs w:val="22"/>
+              </w:rPr>
+            </w:pPr>
+            <w:r>
+              <w:rPr>
+                <w:sz w:val="22"/>
+                <w:szCs w:val="22"/>
+              </w:rPr>
+              <w:t>Calcula la puntuación total al final de una ronda. Implementa el algoritmo de puntuación: suma de valores, aplicación del multiplicador (x2), y adición de los bonos fijos (+10 y Flip 7 +15), en el orden correcto.</w:t>
+            </w:r>
+          </w:p>
+        </w:tc>
+      </w:tr>
+      <w:tr>
+        <w:trPr>
+          <w:tblCellSpacing w:w="15" w:type="dxa"/>
+        </w:trPr>
+        <w:tc>
+          <w:tcPr>
+            <w:tcW w:w="0" w:type="auto"/>
+            <w:tcBorders>
+              <w:top w:val="single" w:sz="6" w:space="0" w:color="auto"/>
+              <w:left w:val="single" w:sz="6" w:space="0" w:color="auto"/>
+              <w:bottom w:val="single" w:sz="6" w:space="0" w:color="auto"/>
+              <w:right w:val="single" w:sz="6" w:space="0" w:color="auto"/>
+            </w:tcBorders>
+            <w:vAlign w:val="center"/>
+            <w:hideMark/>
+          </w:tcPr>
+          <w:p>
+            <w:pPr>
+              <w:jc w:val="center"/>
+            </w:pPr>
+            <w:proofErr w:type="spellStart"/>
+            <w:r>
+              <w:rPr>
+                <w:b/>
+                <w:bCs/>
+              </w:rPr>
+              <w:t>SesionJuego</w:t>
+            </w:r>
+            <w:proofErr w:type="spellEnd"/>
+          </w:p>
+        </w:tc>
+        <w:tc>
+          <w:tcPr>
+            <w:tcW w:w="0" w:type="auto"/>
+            <w:tcBorders>
+              <w:top w:val="single" w:sz="6" w:space="0" w:color="auto"/>
+              <w:left w:val="single" w:sz="6" w:space="0" w:color="auto"/>
+              <w:bottom w:val="single" w:sz="6" w:space="0" w:color="auto"/>
+              <w:right w:val="single" w:sz="6" w:space="0" w:color="auto"/>
+            </w:tcBorders>
+            <w:vAlign w:val="center"/>
+            <w:hideMark/>
+          </w:tcPr>
+          <w:p>
+            <w:pPr>
+              <w:jc w:val="center"/>
+              <w:rPr>
+                <w:sz w:val="22"/>
+                <w:szCs w:val="22"/>
+              </w:rPr>
+            </w:pPr>
+            <w:r>
+              <w:rPr>
+                <w:sz w:val="22"/>
+                <w:szCs w:val="22"/>
+              </w:rPr>
+              <w:t>Controlador central de una partida activa (el "Lobby"). Orquesta los turnos, gestiona el Mazo y los Jugadores. Procesa comandos de juego ("Jalar", "</w:t>
+            </w:r>
+            <w:proofErr w:type="spellStart"/>
+            <w:r>
+              <w:rPr>
+                <w:sz w:val="22"/>
+                <w:szCs w:val="22"/>
+              </w:rPr>
+              <w:t>Stay</w:t>
+            </w:r>
+            <w:proofErr w:type="spellEnd"/>
+            <w:r>
+              <w:rPr>
+                <w:sz w:val="22"/>
+                <w:szCs w:val="22"/>
+              </w:rPr>
+              <w:t>"</w:t>
+            </w:r>
+            <w:r>
+              <w:rPr>
+                <w:sz w:val="22"/>
+                <w:szCs w:val="22"/>
+              </w:rPr>
+              <w:t>)</w:t>
+            </w:r>
+            <w:r>
+              <w:rPr>
+                <w:sz w:val="22"/>
+                <w:szCs w:val="22"/>
+              </w:rPr>
+              <w:t xml:space="preserve"> y determina el </w:t>
+            </w:r>
+            <w:proofErr w:type="spellStart"/>
+            <w:proofErr w:type="gramStart"/>
+            <w:r>
+              <w:rPr>
+                <w:sz w:val="22"/>
+                <w:szCs w:val="22"/>
+              </w:rPr>
+              <w:t>finDeRonda</w:t>
+            </w:r>
+            <w:proofErr w:type="spellEnd"/>
+            <w:r>
+              <w:rPr>
+                <w:sz w:val="22"/>
+                <w:szCs w:val="22"/>
+              </w:rPr>
+              <w:t>(</w:t>
+            </w:r>
+            <w:proofErr w:type="gramEnd"/>
+            <w:r>
+              <w:rPr>
+                <w:sz w:val="22"/>
+                <w:szCs w:val="22"/>
+              </w:rPr>
+              <w:t xml:space="preserve">) y el </w:t>
+            </w:r>
+            <w:proofErr w:type="spellStart"/>
+            <w:proofErr w:type="gramStart"/>
+            <w:r>
+              <w:rPr>
+                <w:sz w:val="22"/>
+                <w:szCs w:val="22"/>
+              </w:rPr>
+              <w:t>finDePartida</w:t>
+            </w:r>
+            <w:proofErr w:type="spellEnd"/>
+            <w:r>
+              <w:rPr>
+                <w:sz w:val="22"/>
+                <w:szCs w:val="22"/>
+              </w:rPr>
+              <w:t>(</w:t>
+            </w:r>
+            <w:proofErr w:type="gramEnd"/>
+            <w:r>
+              <w:rPr>
+                <w:sz w:val="22"/>
+                <w:szCs w:val="22"/>
+              </w:rPr>
+              <w:t>) (al alcanzar 200 puntos).</w:t>
+            </w:r>
+          </w:p>
+        </w:tc>
+      </w:tr>
+    </w:tbl>
+    <w:p/>
+    <w:p/>
+    <w:p/>
+    <w:p/>
+    <w:p/>
+    <w:p/>
     <w:p/>
     <w:p>
       <w:r>
@@ -1021,6 +2838,7 @@
           <w:b/>
           <w:bCs/>
         </w:rPr>
+        <w:lastRenderedPageBreak/>
         <w:t>II. Limitaciones del Proyecto</w:t>
       </w:r>
       <w:r>
@@ -1059,10 +2877,10 @@
         <w:t>Servidor y</w:t>
       </w:r>
       <w:r>
-        <w:t xml:space="preserve"> el manejo de comandos por hilo</w:t>
-      </w:r>
-      <w:r>
-        <w:t>s</w:t>
+        <w:t xml:space="preserve"> el</w:t>
+      </w:r>
+      <w:r>
+        <w:t xml:space="preserve"> cliente será ligero mientras el servidor será gordo</w:t>
       </w:r>
       <w:r>
         <w:t>.</w:t>
@@ -1125,16 +2943,116 @@
         <w:t xml:space="preserve">Chat: El chat </w:t>
       </w:r>
       <w:r>
-        <w:t>será exclusivamente entre jugadores que están en el mismo lobby y será primitivo, solo se podrá enviar mensajes no habrá opciones de mensajes privados, grupos, bloqueos, etc</w:t>
+        <w:t xml:space="preserve">será exclusivamente entre jugadores que están en </w:t>
+      </w:r>
+      <w:r>
+        <w:t>la</w:t>
+      </w:r>
+      <w:r>
+        <w:t xml:space="preserve"> mism</w:t>
+      </w:r>
+      <w:r>
+        <w:t>a</w:t>
+      </w:r>
+      <w:r>
+        <w:t xml:space="preserve"> </w:t>
+      </w:r>
+      <w:r>
+        <w:t>sala</w:t>
+      </w:r>
+      <w:r>
+        <w:t xml:space="preserve"> y será primitivo, solo se podrá enviar mensajes no habrá opciones de mensajes privados, grupos, bloqueos, etc</w:t>
       </w:r>
       <w:r>
         <w:t>.</w:t>
       </w:r>
     </w:p>
-    <w:p/>
-    <w:p/>
-    <w:p/>
-    <w:p/>
+    <w:p>
+      <w:pPr>
+        <w:numPr>
+          <w:ilvl w:val="0"/>
+          <w:numId w:val="8"/>
+        </w:numPr>
+        <w:jc w:val="both"/>
+      </w:pPr>
+      <w:r>
+        <w:t>Sala: Una sala solo puede tener un máximo de 6 usuarios, nadie más se podrá unir ya que haya 6 usuarios en la misma sala, ya que inicia una partida no se podrá unir nadie a una sala.</w:t>
+      </w:r>
+    </w:p>
+    <w:p>
+      <w:pPr>
+        <w:numPr>
+          <w:ilvl w:val="0"/>
+          <w:numId w:val="8"/>
+        </w:numPr>
+        <w:jc w:val="both"/>
+      </w:pPr>
+      <w:r>
+        <w:t xml:space="preserve">Partidas: El usuario solo podrá estar en </w:t>
+      </w:r>
+      <w:r>
+        <w:t>una partida</w:t>
+      </w:r>
+      <w:r>
+        <w:t xml:space="preserve"> no puede estar en múltiples al mismo tiempo, pero el servidor si puede correr múltiples partidas, y si un jugador se sale o se desconecta de una partida ya no se podrán conectar otra vez</w:t>
+      </w:r>
+      <w:r>
+        <w:t xml:space="preserve"> a la misma partida</w:t>
+      </w:r>
+      <w:r>
+        <w:t>.</w:t>
+      </w:r>
+    </w:p>
+    <w:p>
+      <w:pPr>
+        <w:jc w:val="both"/>
+      </w:pPr>
+    </w:p>
+    <w:p>
+      <w:pPr>
+        <w:jc w:val="both"/>
+      </w:pPr>
+    </w:p>
+    <w:p>
+      <w:pPr>
+        <w:jc w:val="both"/>
+      </w:pPr>
+    </w:p>
+    <w:p>
+      <w:pPr>
+        <w:jc w:val="both"/>
+      </w:pPr>
+    </w:p>
+    <w:p>
+      <w:pPr>
+        <w:jc w:val="both"/>
+      </w:pPr>
+    </w:p>
+    <w:p>
+      <w:pPr>
+        <w:jc w:val="both"/>
+      </w:pPr>
+    </w:p>
+    <w:p>
+      <w:pPr>
+        <w:jc w:val="both"/>
+      </w:pPr>
+    </w:p>
+    <w:p>
+      <w:pPr>
+        <w:jc w:val="both"/>
+      </w:pPr>
+    </w:p>
+    <w:p>
+      <w:pPr>
+        <w:jc w:val="both"/>
+      </w:pPr>
+    </w:p>
+    <w:p>
+      <w:pPr>
+        <w:jc w:val="both"/>
+      </w:pPr>
+    </w:p>
     <w:p>
       <w:pPr>
         <w:rPr>
@@ -1147,17 +3065,16 @@
           <w:b/>
           <w:bCs/>
         </w:rPr>
+        <w:lastRenderedPageBreak/>
         <w:t xml:space="preserve">III. Propuesta de Calendarización de Hitos (Hasta el 11 de </w:t>
       </w:r>
-      <w:proofErr w:type="gramStart"/>
       <w:r>
         <w:rPr>
           <w:b/>
           <w:bCs/>
         </w:rPr>
-        <w:t>Diciembre</w:t>
-      </w:r>
-      <w:proofErr w:type="gramEnd"/>
+        <w:t>diciembre</w:t>
+      </w:r>
       <w:r>
         <w:rPr>
           <w:b/>
@@ -1165,14 +3082,6 @@
         </w:rPr>
         <w:t>)</w:t>
       </w:r>
-    </w:p>
-    <w:p>
-      <w:pPr>
-        <w:rPr>
-          <w:b/>
-          <w:bCs/>
-        </w:rPr>
-      </w:pPr>
     </w:p>
     <w:tbl>
       <w:tblPr>
@@ -1323,7 +3232,23 @@
                 <w:sz w:val="20"/>
                 <w:szCs w:val="20"/>
               </w:rPr>
-              <w:t>Registro y Login de Usuarios</w:t>
+              <w:t xml:space="preserve">Registro y </w:t>
+            </w:r>
+            <w:proofErr w:type="spellStart"/>
+            <w:r>
+              <w:rPr>
+                <w:sz w:val="20"/>
+                <w:szCs w:val="20"/>
+              </w:rPr>
+              <w:t>Login</w:t>
+            </w:r>
+            <w:proofErr w:type="spellEnd"/>
+            <w:r>
+              <w:rPr>
+                <w:sz w:val="20"/>
+                <w:szCs w:val="20"/>
+              </w:rPr>
+              <w:t xml:space="preserve"> de Usuarios</w:t>
             </w:r>
           </w:p>
         </w:tc>
@@ -1354,8 +3279,17 @@
                 <w:sz w:val="20"/>
                 <w:szCs w:val="20"/>
               </w:rPr>
-              <w:t xml:space="preserve"> de Diciembre</w:t>
-            </w:r>
+              <w:t xml:space="preserve"> de </w:t>
+            </w:r>
+            <w:proofErr w:type="gramStart"/>
+            <w:r>
+              <w:rPr>
+                <w:sz w:val="20"/>
+                <w:szCs w:val="20"/>
+              </w:rPr>
+              <w:t>Diciembre</w:t>
+            </w:r>
+            <w:proofErr w:type="gramEnd"/>
           </w:p>
         </w:tc>
         <w:tc>
@@ -1378,7 +3312,30 @@
                 <w:sz w:val="20"/>
                 <w:szCs w:val="20"/>
               </w:rPr>
-              <w:t>Los usuarios van a poder registrarse, hacer login como usuario o como invitado.</w:t>
+              <w:t>Los usuarios van a poder registrarse</w:t>
+            </w:r>
+            <w:r>
+              <w:rPr>
+                <w:sz w:val="20"/>
+                <w:szCs w:val="20"/>
+              </w:rPr>
+              <w:t xml:space="preserve"> y </w:t>
+            </w:r>
+            <w:proofErr w:type="spellStart"/>
+            <w:r>
+              <w:rPr>
+                <w:sz w:val="20"/>
+                <w:szCs w:val="20"/>
+              </w:rPr>
+              <w:t>login</w:t>
+            </w:r>
+            <w:proofErr w:type="spellEnd"/>
+            <w:r>
+              <w:rPr>
+                <w:sz w:val="20"/>
+                <w:szCs w:val="20"/>
+              </w:rPr>
+              <w:t>.</w:t>
             </w:r>
           </w:p>
         </w:tc>
@@ -1466,8 +3423,17 @@
                 <w:sz w:val="20"/>
                 <w:szCs w:val="20"/>
               </w:rPr>
-              <w:t xml:space="preserve"> de Diciembre</w:t>
-            </w:r>
+              <w:t xml:space="preserve"> de </w:t>
+            </w:r>
+            <w:proofErr w:type="gramStart"/>
+            <w:r>
+              <w:rPr>
+                <w:sz w:val="20"/>
+                <w:szCs w:val="20"/>
+              </w:rPr>
+              <w:t>Diciembre</w:t>
+            </w:r>
+            <w:proofErr w:type="gramEnd"/>
           </w:p>
         </w:tc>
         <w:tc>
@@ -1556,7 +3522,21 @@
                 <w:sz w:val="20"/>
                 <w:szCs w:val="20"/>
               </w:rPr>
-              <w:t xml:space="preserve">Los jugadores pueden formar un grupo de 2-6 y comenzar una partida. </w:t>
+              <w:t xml:space="preserve">Los jugadores pueden formar un grupo de </w:t>
+            </w:r>
+            <w:r>
+              <w:rPr>
+                <w:sz w:val="20"/>
+                <w:szCs w:val="20"/>
+              </w:rPr>
+              <w:t>3</w:t>
+            </w:r>
+            <w:r>
+              <w:rPr>
+                <w:sz w:val="20"/>
+                <w:szCs w:val="20"/>
+              </w:rPr>
+              <w:t xml:space="preserve">-6 y comenzar una partida. </w:t>
             </w:r>
           </w:p>
         </w:tc>
@@ -1620,8 +3600,17 @@
                 <w:sz w:val="20"/>
                 <w:szCs w:val="20"/>
               </w:rPr>
-              <w:t xml:space="preserve"> de Diciembre</w:t>
-            </w:r>
+              <w:t xml:space="preserve"> de </w:t>
+            </w:r>
+            <w:proofErr w:type="gramStart"/>
+            <w:r>
+              <w:rPr>
+                <w:sz w:val="20"/>
+                <w:szCs w:val="20"/>
+              </w:rPr>
+              <w:t>Diciembre</w:t>
+            </w:r>
+            <w:proofErr w:type="gramEnd"/>
           </w:p>
         </w:tc>
         <w:tc>
@@ -1684,6 +3673,7 @@
               </w:rPr>
               <w:t xml:space="preserve">El jugador puede voltear cartas o pasar. El servidor detecta la repetición y anuncia el </w:t>
             </w:r>
+            <w:proofErr w:type="spellStart"/>
             <w:r>
               <w:rPr>
                 <w:i/>
@@ -1693,6 +3683,7 @@
               </w:rPr>
               <w:t>bust</w:t>
             </w:r>
+            <w:proofErr w:type="spellEnd"/>
             <w:r>
               <w:rPr>
                 <w:sz w:val="20"/>
@@ -1748,8 +3739,17 @@
                 <w:sz w:val="20"/>
                 <w:szCs w:val="20"/>
               </w:rPr>
-              <w:t>9 de Diciembre</w:t>
-            </w:r>
+              <w:t xml:space="preserve">9 de </w:t>
+            </w:r>
+            <w:proofErr w:type="gramStart"/>
+            <w:r>
+              <w:rPr>
+                <w:sz w:val="20"/>
+                <w:szCs w:val="20"/>
+              </w:rPr>
+              <w:t>Diciembre</w:t>
+            </w:r>
+            <w:proofErr w:type="gramEnd"/>
           </w:p>
         </w:tc>
         <w:tc>
@@ -1772,7 +3772,39 @@
                 <w:sz w:val="20"/>
                 <w:szCs w:val="20"/>
               </w:rPr>
-              <w:t>Implementación de los efectos y comandos de las Cartas de Acción y Bonificación (ej. Second Chance, Freeze, Revelar 3, Multiplicadores/Bonos).</w:t>
+              <w:t xml:space="preserve">Implementación de los efectos y comandos de las Cartas de Acción y Bonificación (ej. </w:t>
+            </w:r>
+            <w:proofErr w:type="spellStart"/>
+            <w:r>
+              <w:rPr>
+                <w:sz w:val="20"/>
+                <w:szCs w:val="20"/>
+              </w:rPr>
+              <w:t>Second</w:t>
+            </w:r>
+            <w:proofErr w:type="spellEnd"/>
+            <w:r>
+              <w:rPr>
+                <w:sz w:val="20"/>
+                <w:szCs w:val="20"/>
+              </w:rPr>
+              <w:t xml:space="preserve"> Chance, </w:t>
+            </w:r>
+            <w:proofErr w:type="spellStart"/>
+            <w:r>
+              <w:rPr>
+                <w:sz w:val="20"/>
+                <w:szCs w:val="20"/>
+              </w:rPr>
+              <w:t>Freeze</w:t>
+            </w:r>
+            <w:proofErr w:type="spellEnd"/>
+            <w:r>
+              <w:rPr>
+                <w:sz w:val="20"/>
+                <w:szCs w:val="20"/>
+              </w:rPr>
+              <w:t>, Revelar 3, Multiplicadores/Bonos).</w:t>
             </w:r>
           </w:p>
         </w:tc>
@@ -1853,8 +3885,17 @@
                 <w:sz w:val="20"/>
                 <w:szCs w:val="20"/>
               </w:rPr>
-              <w:t>10 de Diciembre</w:t>
-            </w:r>
+              <w:t xml:space="preserve">10 de </w:t>
+            </w:r>
+            <w:proofErr w:type="gramStart"/>
+            <w:r>
+              <w:rPr>
+                <w:sz w:val="20"/>
+                <w:szCs w:val="20"/>
+              </w:rPr>
+              <w:t>Diciembre</w:t>
+            </w:r>
+            <w:proofErr w:type="gramEnd"/>
           </w:p>
         </w:tc>
         <w:tc>
@@ -1901,7 +3942,87 @@
                 <w:sz w:val="20"/>
                 <w:szCs w:val="20"/>
               </w:rPr>
-              <w:t>La ronda se acaba cuando debería (dejaron de jalar o se llego a un Flip 7), los puntos se calculan correctamente y los bonus se aplican cuando deben y se acaba la partida cuando alguien llega a mas de 200, (o el que tiene mas en el caso de que dos o más llegen a 200).</w:t>
+              <w:t xml:space="preserve">La ronda se acaba cuando debería (dejaron de jalar o se </w:t>
+            </w:r>
+            <w:proofErr w:type="spellStart"/>
+            <w:r>
+              <w:rPr>
+                <w:sz w:val="20"/>
+                <w:szCs w:val="20"/>
+              </w:rPr>
+              <w:t>llego</w:t>
+            </w:r>
+            <w:proofErr w:type="spellEnd"/>
+            <w:r>
+              <w:rPr>
+                <w:sz w:val="20"/>
+                <w:szCs w:val="20"/>
+              </w:rPr>
+              <w:t xml:space="preserve"> a un </w:t>
+            </w:r>
+            <w:proofErr w:type="spellStart"/>
+            <w:r>
+              <w:rPr>
+                <w:sz w:val="20"/>
+                <w:szCs w:val="20"/>
+              </w:rPr>
+              <w:t>Flip</w:t>
+            </w:r>
+            <w:proofErr w:type="spellEnd"/>
+            <w:r>
+              <w:rPr>
+                <w:sz w:val="20"/>
+                <w:szCs w:val="20"/>
+              </w:rPr>
+              <w:t xml:space="preserve"> 7), los puntos se calculan correctamente y los bonus se aplican cuando deben y se acaba la partida cuando alguien llega a </w:t>
+            </w:r>
+            <w:proofErr w:type="spellStart"/>
+            <w:r>
+              <w:rPr>
+                <w:sz w:val="20"/>
+                <w:szCs w:val="20"/>
+              </w:rPr>
+              <w:t>mas</w:t>
+            </w:r>
+            <w:proofErr w:type="spellEnd"/>
+            <w:r>
+              <w:rPr>
+                <w:sz w:val="20"/>
+                <w:szCs w:val="20"/>
+              </w:rPr>
+              <w:t xml:space="preserve"> de 200, (o el que tiene </w:t>
+            </w:r>
+            <w:proofErr w:type="spellStart"/>
+            <w:r>
+              <w:rPr>
+                <w:sz w:val="20"/>
+                <w:szCs w:val="20"/>
+              </w:rPr>
+              <w:t>mas</w:t>
+            </w:r>
+            <w:proofErr w:type="spellEnd"/>
+            <w:r>
+              <w:rPr>
+                <w:sz w:val="20"/>
+                <w:szCs w:val="20"/>
+              </w:rPr>
+              <w:t xml:space="preserve"> en el caso de que dos o más </w:t>
+            </w:r>
+            <w:proofErr w:type="spellStart"/>
+            <w:r>
+              <w:rPr>
+                <w:sz w:val="20"/>
+                <w:szCs w:val="20"/>
+              </w:rPr>
+              <w:t>llegen</w:t>
+            </w:r>
+            <w:proofErr w:type="spellEnd"/>
+            <w:r>
+              <w:rPr>
+                <w:sz w:val="20"/>
+                <w:szCs w:val="20"/>
+              </w:rPr>
+              <w:t xml:space="preserve"> a 200).</w:t>
             </w:r>
           </w:p>
         </w:tc>
@@ -1951,8 +4072,17 @@
                 <w:sz w:val="20"/>
                 <w:szCs w:val="20"/>
               </w:rPr>
-              <w:t>11 de Diciembre</w:t>
-            </w:r>
+              <w:t xml:space="preserve">11 de </w:t>
+            </w:r>
+            <w:proofErr w:type="gramStart"/>
+            <w:r>
+              <w:rPr>
+                <w:sz w:val="20"/>
+                <w:szCs w:val="20"/>
+              </w:rPr>
+              <w:t>Diciembre</w:t>
+            </w:r>
+            <w:proofErr w:type="gramEnd"/>
           </w:p>
         </w:tc>
         <w:tc>
@@ -2699,6 +4829,240 @@
     <w:nsid w:val="62E5297B"/>
     <w:multiLevelType w:val="multilevel"/>
     <w:tmpl w:val="1BD4DDC6"/>
+    <w:lvl w:ilvl="0">
+      <w:start w:val="1"/>
+      <w:numFmt w:val="decimal"/>
+      <w:lvlText w:val="%1."/>
+      <w:lvlJc w:val="left"/>
+      <w:pPr>
+        <w:tabs>
+          <w:tab w:val="num" w:pos="720"/>
+        </w:tabs>
+        <w:ind w:left="720" w:hanging="360"/>
+      </w:pPr>
+    </w:lvl>
+    <w:lvl w:ilvl="1">
+      <w:start w:val="1"/>
+      <w:numFmt w:val="bullet"/>
+      <w:lvlText w:val="o"/>
+      <w:lvlJc w:val="left"/>
+      <w:pPr>
+        <w:tabs>
+          <w:tab w:val="num" w:pos="1440"/>
+        </w:tabs>
+        <w:ind w:left="1440" w:hanging="360"/>
+      </w:pPr>
+      <w:rPr>
+        <w:rFonts w:ascii="Courier New" w:hAnsi="Courier New" w:hint="default"/>
+        <w:sz w:val="20"/>
+      </w:rPr>
+    </w:lvl>
+    <w:lvl w:ilvl="2" w:tentative="1">
+      <w:start w:val="1"/>
+      <w:numFmt w:val="decimal"/>
+      <w:lvlText w:val="%3."/>
+      <w:lvlJc w:val="left"/>
+      <w:pPr>
+        <w:tabs>
+          <w:tab w:val="num" w:pos="2160"/>
+        </w:tabs>
+        <w:ind w:left="2160" w:hanging="360"/>
+      </w:pPr>
+    </w:lvl>
+    <w:lvl w:ilvl="3" w:tentative="1">
+      <w:start w:val="1"/>
+      <w:numFmt w:val="decimal"/>
+      <w:lvlText w:val="%4."/>
+      <w:lvlJc w:val="left"/>
+      <w:pPr>
+        <w:tabs>
+          <w:tab w:val="num" w:pos="2880"/>
+        </w:tabs>
+        <w:ind w:left="2880" w:hanging="360"/>
+      </w:pPr>
+    </w:lvl>
+    <w:lvl w:ilvl="4" w:tentative="1">
+      <w:start w:val="1"/>
+      <w:numFmt w:val="decimal"/>
+      <w:lvlText w:val="%5."/>
+      <w:lvlJc w:val="left"/>
+      <w:pPr>
+        <w:tabs>
+          <w:tab w:val="num" w:pos="3600"/>
+        </w:tabs>
+        <w:ind w:left="3600" w:hanging="360"/>
+      </w:pPr>
+    </w:lvl>
+    <w:lvl w:ilvl="5" w:tentative="1">
+      <w:start w:val="1"/>
+      <w:numFmt w:val="decimal"/>
+      <w:lvlText w:val="%6."/>
+      <w:lvlJc w:val="left"/>
+      <w:pPr>
+        <w:tabs>
+          <w:tab w:val="num" w:pos="4320"/>
+        </w:tabs>
+        <w:ind w:left="4320" w:hanging="360"/>
+      </w:pPr>
+    </w:lvl>
+    <w:lvl w:ilvl="6" w:tentative="1">
+      <w:start w:val="1"/>
+      <w:numFmt w:val="decimal"/>
+      <w:lvlText w:val="%7."/>
+      <w:lvlJc w:val="left"/>
+      <w:pPr>
+        <w:tabs>
+          <w:tab w:val="num" w:pos="5040"/>
+        </w:tabs>
+        <w:ind w:left="5040" w:hanging="360"/>
+      </w:pPr>
+    </w:lvl>
+    <w:lvl w:ilvl="7" w:tentative="1">
+      <w:start w:val="1"/>
+      <w:numFmt w:val="decimal"/>
+      <w:lvlText w:val="%8."/>
+      <w:lvlJc w:val="left"/>
+      <w:pPr>
+        <w:tabs>
+          <w:tab w:val="num" w:pos="5760"/>
+        </w:tabs>
+        <w:ind w:left="5760" w:hanging="360"/>
+      </w:pPr>
+    </w:lvl>
+    <w:lvl w:ilvl="8" w:tentative="1">
+      <w:start w:val="1"/>
+      <w:numFmt w:val="decimal"/>
+      <w:lvlText w:val="%9."/>
+      <w:lvlJc w:val="left"/>
+      <w:pPr>
+        <w:tabs>
+          <w:tab w:val="num" w:pos="6480"/>
+        </w:tabs>
+        <w:ind w:left="6480" w:hanging="360"/>
+      </w:pPr>
+    </w:lvl>
+  </w:abstractNum>
+  <w:abstractNum w:abstractNumId="6" w15:restartNumberingAfterBreak="0">
+    <w:nsid w:val="6EA32BBE"/>
+    <w:multiLevelType w:val="multilevel"/>
+    <w:tmpl w:val="56EC3176"/>
+    <w:lvl w:ilvl="0">
+      <w:start w:val="1"/>
+      <w:numFmt w:val="decimal"/>
+      <w:lvlText w:val="%1."/>
+      <w:lvlJc w:val="left"/>
+      <w:pPr>
+        <w:tabs>
+          <w:tab w:val="num" w:pos="720"/>
+        </w:tabs>
+        <w:ind w:left="720" w:hanging="360"/>
+      </w:pPr>
+    </w:lvl>
+    <w:lvl w:ilvl="1">
+      <w:start w:val="1"/>
+      <w:numFmt w:val="bullet"/>
+      <w:lvlText w:val="o"/>
+      <w:lvlJc w:val="left"/>
+      <w:pPr>
+        <w:tabs>
+          <w:tab w:val="num" w:pos="1440"/>
+        </w:tabs>
+        <w:ind w:left="1440" w:hanging="360"/>
+      </w:pPr>
+      <w:rPr>
+        <w:rFonts w:ascii="Courier New" w:hAnsi="Courier New" w:hint="default"/>
+        <w:sz w:val="20"/>
+      </w:rPr>
+    </w:lvl>
+    <w:lvl w:ilvl="2" w:tentative="1">
+      <w:start w:val="1"/>
+      <w:numFmt w:val="decimal"/>
+      <w:lvlText w:val="%3."/>
+      <w:lvlJc w:val="left"/>
+      <w:pPr>
+        <w:tabs>
+          <w:tab w:val="num" w:pos="2160"/>
+        </w:tabs>
+        <w:ind w:left="2160" w:hanging="360"/>
+      </w:pPr>
+    </w:lvl>
+    <w:lvl w:ilvl="3" w:tentative="1">
+      <w:start w:val="1"/>
+      <w:numFmt w:val="decimal"/>
+      <w:lvlText w:val="%4."/>
+      <w:lvlJc w:val="left"/>
+      <w:pPr>
+        <w:tabs>
+          <w:tab w:val="num" w:pos="2880"/>
+        </w:tabs>
+        <w:ind w:left="2880" w:hanging="360"/>
+      </w:pPr>
+    </w:lvl>
+    <w:lvl w:ilvl="4" w:tentative="1">
+      <w:start w:val="1"/>
+      <w:numFmt w:val="decimal"/>
+      <w:lvlText w:val="%5."/>
+      <w:lvlJc w:val="left"/>
+      <w:pPr>
+        <w:tabs>
+          <w:tab w:val="num" w:pos="3600"/>
+        </w:tabs>
+        <w:ind w:left="3600" w:hanging="360"/>
+      </w:pPr>
+    </w:lvl>
+    <w:lvl w:ilvl="5" w:tentative="1">
+      <w:start w:val="1"/>
+      <w:numFmt w:val="decimal"/>
+      <w:lvlText w:val="%6."/>
+      <w:lvlJc w:val="left"/>
+      <w:pPr>
+        <w:tabs>
+          <w:tab w:val="num" w:pos="4320"/>
+        </w:tabs>
+        <w:ind w:left="4320" w:hanging="360"/>
+      </w:pPr>
+    </w:lvl>
+    <w:lvl w:ilvl="6" w:tentative="1">
+      <w:start w:val="1"/>
+      <w:numFmt w:val="decimal"/>
+      <w:lvlText w:val="%7."/>
+      <w:lvlJc w:val="left"/>
+      <w:pPr>
+        <w:tabs>
+          <w:tab w:val="num" w:pos="5040"/>
+        </w:tabs>
+        <w:ind w:left="5040" w:hanging="360"/>
+      </w:pPr>
+    </w:lvl>
+    <w:lvl w:ilvl="7" w:tentative="1">
+      <w:start w:val="1"/>
+      <w:numFmt w:val="decimal"/>
+      <w:lvlText w:val="%8."/>
+      <w:lvlJc w:val="left"/>
+      <w:pPr>
+        <w:tabs>
+          <w:tab w:val="num" w:pos="5760"/>
+        </w:tabs>
+        <w:ind w:left="5760" w:hanging="360"/>
+      </w:pPr>
+    </w:lvl>
+    <w:lvl w:ilvl="8" w:tentative="1">
+      <w:start w:val="1"/>
+      <w:numFmt w:val="decimal"/>
+      <w:lvlText w:val="%9."/>
+      <w:lvlJc w:val="left"/>
+      <w:pPr>
+        <w:tabs>
+          <w:tab w:val="num" w:pos="6480"/>
+        </w:tabs>
+        <w:ind w:left="6480" w:hanging="360"/>
+      </w:pPr>
+    </w:lvl>
+  </w:abstractNum>
+  <w:abstractNum w:abstractNumId="7" w15:restartNumberingAfterBreak="0">
+    <w:nsid w:val="7CDB4067"/>
+    <w:multiLevelType w:val="multilevel"/>
+    <w:tmpl w:val="954863E8"/>
     <w:lvl w:ilvl="0">
       <w:start w:val="1"/>
       <w:numFmt w:val="decimal"/>
@@ -2869,6 +5233,12 @@
   </w:num>
   <w:num w:numId="8" w16cid:durableId="806824838">
     <w:abstractNumId w:val="4"/>
+  </w:num>
+  <w:num w:numId="9" w16cid:durableId="283392">
+    <w:abstractNumId w:val="7"/>
+  </w:num>
+  <w:num w:numId="10" w16cid:durableId="1090539029">
+    <w:abstractNumId w:val="6"/>
   </w:num>
 </w:numbering>
 </file>
@@ -3273,7 +5643,7 @@
   <w:style w:type="paragraph" w:default="1" w:styleId="Normal">
     <w:name w:val="Normal"/>
     <w:qFormat/>
-    <w:rsid w:val="00E42C90"/>
+    <w:rsid w:val="001048C6"/>
     <w:rPr>
       <w:lang w:val="es-MX"/>
     </w:rPr>

</xml_diff>